<commit_message>
Gửi phần bài của mình
</commit_message>
<xml_diff>
--- a/trunks/SDD/CNPM Tài liệu-SDD.docx
+++ b/trunks/SDD/CNPM Tài liệu-SDD.docx
@@ -1718,10 +1718,81 @@
     <w:p>
       <w:pPr>
         <w:ind w:firstLine="216"/>
-      </w:pPr>
-      <w:r>
-        <w:t>3.3.8.1 SetData</w:t>
-      </w:r>
+        <w:rPr>
+          <w:b/>
+        </w:rPr>
+      </w:pPr>
+      <w:r>
+        <w:rPr>
+          <w:b/>
+        </w:rPr>
+        <w:t>Biểu đồ tuần tự (Squence diagram):</w:t>
+      </w:r>
+    </w:p>
+    <w:p>
+      <w:r>
+        <w:rPr>
+          <w:noProof/>
+        </w:rPr>
+        <w:lastRenderedPageBreak/>
+        <w:drawing>
+          <wp:inline distT="0" distB="0" distL="0" distR="0">
+            <wp:extent cx="5943600" cy="3289300"/>
+            <wp:effectExtent l="0" t="0" r="0" b="6350"/>
+            <wp:docPr id="3" name="Picture 3"/>
+            <wp:cNvGraphicFramePr>
+              <a:graphicFrameLocks xmlns:a="http://schemas.openxmlformats.org/drawingml/2006/main" noChangeAspect="1"/>
+            </wp:cNvGraphicFramePr>
+            <a:graphic xmlns:a="http://schemas.openxmlformats.org/drawingml/2006/main">
+              <a:graphicData uri="http://schemas.openxmlformats.org/drawingml/2006/picture">
+                <pic:pic xmlns:pic="http://schemas.openxmlformats.org/drawingml/2006/picture">
+                  <pic:nvPicPr>
+                    <pic:cNvPr id="3" name="ordercustomer.jpg"/>
+                    <pic:cNvPicPr/>
+                  </pic:nvPicPr>
+                  <pic:blipFill>
+                    <a:blip r:embed="rId6">
+                      <a:extLst>
+                        <a:ext uri="{28A0092B-C50C-407E-A947-70E740481C1C}">
+                          <a14:useLocalDpi xmlns:a14="http://schemas.microsoft.com/office/drawing/2010/main" val="0"/>
+                        </a:ext>
+                      </a:extLst>
+                    </a:blip>
+                    <a:stretch>
+                      <a:fillRect/>
+                    </a:stretch>
+                  </pic:blipFill>
+                  <pic:spPr>
+                    <a:xfrm>
+                      <a:off x="0" y="0"/>
+                      <a:ext cx="5943600" cy="3289300"/>
+                    </a:xfrm>
+                    <a:prstGeom prst="rect">
+                      <a:avLst/>
+                    </a:prstGeom>
+                  </pic:spPr>
+                </pic:pic>
+              </a:graphicData>
+            </a:graphic>
+          </wp:inline>
+        </w:drawing>
+      </w:r>
+    </w:p>
+    <w:p>
+      <w:pPr>
+        <w:ind w:firstLine="216"/>
+      </w:pPr>
+      <w:r>
+        <w:t xml:space="preserve">3.3.8.1 </w:t>
+      </w:r>
+      <w:proofErr w:type="gramStart"/>
+      <w:r>
+        <w:t>s</w:t>
+      </w:r>
+      <w:r>
+        <w:t>etData</w:t>
+      </w:r>
+      <w:proofErr w:type="gramEnd"/>
     </w:p>
     <w:p>
       <w:pPr>
@@ -1763,21 +1834,62 @@
         <w:t xml:space="preserve"> </w:t>
       </w:r>
       <w:r>
-        <w:t>public void setData(name : string, age : int, address : int, phone : string, externalStandard : specType)</w:t>
-      </w:r>
-      <w:r>
-        <w:rPr>
-          <w:b/>
-        </w:rPr>
-        <w:t xml:space="preserve"> </w:t>
-      </w:r>
-    </w:p>
-    <w:p>
-      <w:pPr>
-        <w:ind w:firstLine="216"/>
-        <w:rPr>
-          <w:b/>
-        </w:rPr>
+        <w:t xml:space="preserve">public void </w:t>
+      </w:r>
+      <w:proofErr w:type="gramStart"/>
+      <w:r>
+        <w:t>s</w:t>
+      </w:r>
+      <w:r>
+        <w:t>etData(</w:t>
+      </w:r>
+      <w:proofErr w:type="gramEnd"/>
+      <w:r>
+        <w:t>string</w:t>
+      </w:r>
+      <w:r>
+        <w:t xml:space="preserve">  name,</w:t>
+      </w:r>
+      <w:r>
+        <w:t xml:space="preserve"> </w:t>
+      </w:r>
+      <w:r>
+        <w:t>int</w:t>
+      </w:r>
+      <w:r>
+        <w:t xml:space="preserve"> age,</w:t>
+      </w:r>
+      <w:r>
+        <w:t xml:space="preserve"> </w:t>
+      </w:r>
+      <w:r>
+        <w:t>int</w:t>
+      </w:r>
+      <w:r>
+        <w:t xml:space="preserve"> address,</w:t>
+      </w:r>
+      <w:r>
+        <w:t xml:space="preserve"> </w:t>
+      </w:r>
+      <w:r>
+        <w:t>string</w:t>
+      </w:r>
+      <w:r>
+        <w:t xml:space="preserve"> phone</w:t>
+      </w:r>
+      <w:r>
+        <w:t>)</w:t>
+      </w:r>
+      <w:r>
+        <w:rPr>
+          <w:b/>
+        </w:rPr>
+        <w:t xml:space="preserve"> </w:t>
+      </w:r>
+    </w:p>
+    <w:p>
+      <w:pPr>
+        <w:ind w:firstLine="216"/>
       </w:pPr>
       <w:r>
         <w:rPr>
@@ -1792,24 +1904,26 @@
         <w:t xml:space="preserve"> </w:t>
       </w:r>
       <w:r>
-        <w:t>name - string, age - integer, address - integer, phone - string, externalStandard -</w:t>
-      </w:r>
-      <w:r>
-        <w:t xml:space="preserve"> specType</w:t>
-      </w:r>
-    </w:p>
-    <w:p>
-      <w:pPr>
-        <w:ind w:firstLine="216"/>
-        <w:rPr>
-          <w:b/>
-        </w:rPr>
-      </w:pPr>
-      <w:r>
-        <w:rPr>
-          <w:b/>
-        </w:rPr>
-        <w:lastRenderedPageBreak/>
+        <w:t xml:space="preserve">name - string, age - integer, address - integer, phone </w:t>
+      </w:r>
+      <w:r>
+        <w:t>–</w:t>
+      </w:r>
+      <w:r>
+        <w:t xml:space="preserve"> string</w:t>
+      </w:r>
+    </w:p>
+    <w:p>
+      <w:pPr>
+        <w:ind w:firstLine="216"/>
+        <w:rPr>
+          <w:b/>
+        </w:rPr>
+      </w:pPr>
+      <w:r>
+        <w:rPr>
+          <w:b/>
+        </w:rPr>
         <w:t>Ngõ xuất:</w:t>
       </w:r>
       <w:r>
@@ -1885,26 +1999,16 @@
         </w:rPr>
       </w:pPr>
       <w:r>
-        <w:t>Nhận tham số truyền vào và lưu vào data (kiểu orderRecord)</w:t>
-      </w:r>
-    </w:p>
-    <w:p>
-      <w:pPr>
-        <w:ind w:firstLine="216"/>
-        <w:rPr>
-          <w:b/>
-        </w:rPr>
-      </w:pPr>
-      <w:r>
-        <w:rPr>
-          <w:b/>
-        </w:rPr>
-        <w:t>Biểu đồ tuần tự (Squence diagram):</w:t>
-      </w:r>
-    </w:p>
-    <w:p>
-      <w:pPr>
-        <w:ind w:firstLine="216"/>
+        <w:t>Nhận tham số truyền vào và khởi tạo giá trị cho đối tượng CustomerOrder.</w:t>
+      </w:r>
+    </w:p>
+    <w:p>
+      <w:pPr>
+        <w:pStyle w:val="ListParagraph"/>
+        <w:ind w:left="576"/>
+        <w:rPr>
+          <w:b/>
+        </w:rPr>
       </w:pPr>
     </w:p>
     <w:p>
@@ -1914,9 +2018,11 @@
       <w:r>
         <w:t xml:space="preserve">3.3.8.2 </w:t>
       </w:r>
+      <w:proofErr w:type="gramStart"/>
       <w:r>
         <w:t>getGPSdata</w:t>
       </w:r>
+      <w:proofErr w:type="gramEnd"/>
     </w:p>
     <w:p>
       <w:pPr>
@@ -1966,12 +2072,14 @@
       <w:r>
         <w:t xml:space="preserve"> </w:t>
       </w:r>
+      <w:proofErr w:type="gramStart"/>
       <w:r>
         <w:t>getGPSdata</w:t>
       </w:r>
       <w:r>
         <w:t>()</w:t>
       </w:r>
+      <w:proofErr w:type="gramEnd"/>
     </w:p>
     <w:p>
       <w:pPr>
@@ -2073,6 +2181,7 @@
         <w:rPr>
           <w:b/>
         </w:rPr>
+        <w:lastRenderedPageBreak/>
         <w:t>Giải thuật:</w:t>
       </w:r>
     </w:p>
@@ -2117,14 +2226,9 @@
     </w:p>
     <w:p>
       <w:pPr>
-        <w:ind w:firstLine="216"/>
-      </w:pPr>
-      <w:r>
-        <w:rPr>
-          <w:b/>
-        </w:rPr>
-        <w:t>Biểu đồ tuần tự (Squence diagram):</w:t>
-      </w:r>
+        <w:pStyle w:val="ListParagraph"/>
+        <w:ind w:left="576"/>
+      </w:pPr>
     </w:p>
     <w:p>
       <w:pPr>
@@ -2133,12 +2237,11 @@
       <w:r>
         <w:t xml:space="preserve">3.3.8.3 </w:t>
       </w:r>
-      <w:r>
-        <w:t>get</w:t>
-      </w:r>
-      <w:r>
-        <w:t>Data</w:t>
-      </w:r>
+      <w:proofErr w:type="gramStart"/>
+      <w:r>
+        <w:t>notify</w:t>
+      </w:r>
+      <w:proofErr w:type="gramEnd"/>
     </w:p>
     <w:p>
       <w:pPr>
@@ -2157,10 +2260,7 @@
         <w:t xml:space="preserve"> </w:t>
       </w:r>
       <w:r>
-        <w:t>Đóng gói dữ liệu</w:t>
-      </w:r>
-      <w:r>
-        <w:t xml:space="preserve"> và vận chuyển</w:t>
+        <w:t>Đóng gói và chuyển dữ liệu khi có yêu cầu từ đối tượng OrderHandler</w:t>
       </w:r>
     </w:p>
     <w:p>
@@ -2186,19 +2286,25 @@
         <w:t xml:space="preserve">public </w:t>
       </w:r>
       <w:r>
-        <w:t>orderType</w:t>
-      </w:r>
-      <w:r>
-        <w:t xml:space="preserve"> </w:t>
-      </w:r>
-      <w:r>
-        <w:t>get</w:t>
-      </w:r>
-      <w:r>
-        <w:t xml:space="preserve">Data </w:t>
-      </w:r>
-      <w:r>
-        <w:t>()</w:t>
+        <w:t>void</w:t>
+      </w:r>
+      <w:r>
+        <w:t xml:space="preserve"> </w:t>
+      </w:r>
+      <w:r>
+        <w:t xml:space="preserve">notify </w:t>
+      </w:r>
+      <w:r>
+        <w:t>(</w:t>
+      </w:r>
+      <w:r>
+        <w:t>OrderHandler</w:t>
+      </w:r>
+      <w:r>
+        <w:t xml:space="preserve"> handler</w:t>
+      </w:r>
+      <w:r>
+        <w:t>)</w:t>
       </w:r>
     </w:p>
     <w:p>
@@ -2221,6 +2327,38 @@
         <w:t xml:space="preserve"> </w:t>
       </w:r>
       <w:r>
+        <w:t>handler -</w:t>
+      </w:r>
+      <w:r>
+        <w:rPr>
+          <w:b/>
+        </w:rPr>
+        <w:t xml:space="preserve"> </w:t>
+      </w:r>
+      <w:r>
+        <w:t>OrderHandler</w:t>
+      </w:r>
+    </w:p>
+    <w:p>
+      <w:pPr>
+        <w:ind w:firstLine="216"/>
+        <w:rPr>
+          <w:b/>
+        </w:rPr>
+      </w:pPr>
+      <w:r>
+        <w:rPr>
+          <w:b/>
+        </w:rPr>
+        <w:t>Ngõ xuất:</w:t>
+      </w:r>
+      <w:r>
+        <w:rPr>
+          <w:b/>
+        </w:rPr>
+        <w:t xml:space="preserve"> </w:t>
+      </w:r>
+      <w:r>
         <w:t>Không</w:t>
       </w:r>
     </w:p>
@@ -2235,36 +2373,6 @@
         <w:rPr>
           <w:b/>
         </w:rPr>
-        <w:t>Ngõ xuất:</w:t>
-      </w:r>
-      <w:r>
-        <w:rPr>
-          <w:b/>
-        </w:rPr>
-        <w:t xml:space="preserve"> </w:t>
-      </w:r>
-      <w:bookmarkStart w:id="0" w:name="OLE_LINK9"/>
-      <w:bookmarkStart w:id="1" w:name="OLE_LINK10"/>
-      <w:r>
-        <w:t xml:space="preserve">Object kiểu </w:t>
-      </w:r>
-      <w:bookmarkEnd w:id="0"/>
-      <w:bookmarkEnd w:id="1"/>
-      <w:r>
-        <w:t>orderType</w:t>
-      </w:r>
-    </w:p>
-    <w:p>
-      <w:pPr>
-        <w:ind w:firstLine="216"/>
-        <w:rPr>
-          <w:b/>
-        </w:rPr>
-      </w:pPr>
-      <w:r>
-        <w:rPr>
-          <w:b/>
-        </w:rPr>
         <w:t>Gọi bởi:</w:t>
       </w:r>
       <w:r>
@@ -2274,33 +2382,30 @@
         <w:t xml:space="preserve"> </w:t>
       </w:r>
       <w:r>
-        <w:rPr>
-          <w:b/>
-        </w:rPr>
+        <w:t>CustomerGUI</w:t>
+      </w:r>
+    </w:p>
+    <w:p>
+      <w:pPr>
+        <w:ind w:firstLine="216"/>
+        <w:rPr>
+          <w:b/>
+        </w:rPr>
+      </w:pPr>
+      <w:r>
+        <w:rPr>
+          <w:b/>
+        </w:rPr>
+        <w:t>Gọi:</w:t>
+      </w:r>
+      <w:r>
+        <w:rPr>
+          <w:b/>
+        </w:rPr>
+        <w:t xml:space="preserve"> </w:t>
+      </w:r>
+      <w:r>
         <w:t>OrderHandler</w:t>
-      </w:r>
-    </w:p>
-    <w:p>
-      <w:pPr>
-        <w:ind w:firstLine="216"/>
-        <w:rPr>
-          <w:b/>
-        </w:rPr>
-      </w:pPr>
-      <w:r>
-        <w:rPr>
-          <w:b/>
-        </w:rPr>
-        <w:t>Gọi:</w:t>
-      </w:r>
-      <w:r>
-        <w:rPr>
-          <w:b/>
-        </w:rPr>
-        <w:t xml:space="preserve"> </w:t>
-      </w:r>
-      <w:r>
-        <w:t>Không</w:t>
       </w:r>
     </w:p>
     <w:p>
@@ -2355,14 +2460,14 @@
     </w:p>
     <w:p>
       <w:pPr>
-        <w:ind w:firstLine="216"/>
-      </w:pPr>
-      <w:r>
-        <w:rPr>
-          <w:b/>
-        </w:rPr>
-        <w:lastRenderedPageBreak/>
-        <w:t>Biểu đồ tuần tự (Squence diagram):</w:t>
+        <w:pStyle w:val="ListParagraph"/>
+        <w:numPr>
+          <w:ilvl w:val="0"/>
+          <w:numId w:val="3"/>
+        </w:numPr>
+      </w:pPr>
+      <w:r>
+        <w:t>Gửi dữ liệu xuống thành phần yêu cầu.</w:t>
       </w:r>
     </w:p>
     <w:p>
@@ -2388,16 +2493,86 @@
         <w:ind w:left="936"/>
       </w:pPr>
       <w:r>
-        <w:t>Đối tượng của class là một đối tượng duy nhất (Singleton) chịu trách nhiệm  xử lý đơn hàng khi có đơn hàng tới.</w:t>
+        <w:t xml:space="preserve">Đối tượng của class là một đối tượng duy nhất (Singleton) chịu trách </w:t>
+      </w:r>
+      <w:proofErr w:type="gramStart"/>
+      <w:r>
+        <w:t>nhiệm  xử</w:t>
+      </w:r>
+      <w:proofErr w:type="gramEnd"/>
+      <w:r>
+        <w:t xml:space="preserve"> lý đơn hàng khi có đơn hàng tới.</w:t>
+      </w:r>
+    </w:p>
+    <w:p>
+      <w:pPr>
+        <w:ind w:firstLine="216"/>
+      </w:pPr>
+      <w:r>
+        <w:rPr>
+          <w:b/>
+        </w:rPr>
+        <w:t>Biểu đồ tuần tự (Squence diagram):</w:t>
+      </w:r>
+    </w:p>
+    <w:p>
+      <w:r>
+        <w:rPr>
+          <w:noProof/>
+        </w:rPr>
+        <w:lastRenderedPageBreak/>
+        <w:drawing>
+          <wp:inline distT="0" distB="0" distL="0" distR="0">
+            <wp:extent cx="5943600" cy="3958590"/>
+            <wp:effectExtent l="0" t="0" r="0" b="3810"/>
+            <wp:docPr id="4" name="Picture 4"/>
+            <wp:cNvGraphicFramePr>
+              <a:graphicFrameLocks xmlns:a="http://schemas.openxmlformats.org/drawingml/2006/main" noChangeAspect="1"/>
+            </wp:cNvGraphicFramePr>
+            <a:graphic xmlns:a="http://schemas.openxmlformats.org/drawingml/2006/main">
+              <a:graphicData uri="http://schemas.openxmlformats.org/drawingml/2006/picture">
+                <pic:pic xmlns:pic="http://schemas.openxmlformats.org/drawingml/2006/picture">
+                  <pic:nvPicPr>
+                    <pic:cNvPr id="4" name="orderhandler.jpg"/>
+                    <pic:cNvPicPr/>
+                  </pic:nvPicPr>
+                  <pic:blipFill>
+                    <a:blip r:embed="rId7">
+                      <a:extLst>
+                        <a:ext uri="{28A0092B-C50C-407E-A947-70E740481C1C}">
+                          <a14:useLocalDpi xmlns:a14="http://schemas.microsoft.com/office/drawing/2010/main" val="0"/>
+                        </a:ext>
+                      </a:extLst>
+                    </a:blip>
+                    <a:stretch>
+                      <a:fillRect/>
+                    </a:stretch>
+                  </pic:blipFill>
+                  <pic:spPr>
+                    <a:xfrm>
+                      <a:off x="0" y="0"/>
+                      <a:ext cx="5943600" cy="3958590"/>
+                    </a:xfrm>
+                    <a:prstGeom prst="rect">
+                      <a:avLst/>
+                    </a:prstGeom>
+                  </pic:spPr>
+                </pic:pic>
+              </a:graphicData>
+            </a:graphic>
+          </wp:inline>
+        </w:drawing>
       </w:r>
     </w:p>
     <w:p>
       <w:r>
         <w:t xml:space="preserve">    3.3.9.1 </w:t>
       </w:r>
+      <w:proofErr w:type="gramStart"/>
       <w:r>
         <w:t>getOrderData</w:t>
       </w:r>
+      <w:proofErr w:type="gramEnd"/>
       <w:r>
         <w:t xml:space="preserve"> </w:t>
       </w:r>
@@ -2419,7 +2594,10 @@
         <w:t xml:space="preserve"> </w:t>
       </w:r>
       <w:r>
-        <w:t xml:space="preserve">Nhận đơn hàng </w:t>
+        <w:t>Yêu cầu dữ liệu của CustomerOrder</w:t>
+      </w:r>
+      <w:r>
+        <w:t xml:space="preserve"> </w:t>
       </w:r>
     </w:p>
     <w:p>
@@ -2442,7 +2620,24 @@
         <w:t xml:space="preserve"> </w:t>
       </w:r>
       <w:r>
-        <w:t>public boolean getOrderData(inputData : CustomerOrder)</w:t>
+        <w:t xml:space="preserve">public </w:t>
+      </w:r>
+      <w:r>
+        <w:t xml:space="preserve">boolean </w:t>
+      </w:r>
+      <w:proofErr w:type="gramStart"/>
+      <w:r>
+        <w:t>getOrderData(</w:t>
+      </w:r>
+      <w:proofErr w:type="gramEnd"/>
+      <w:r>
+        <w:t>CustomerOrder</w:t>
+      </w:r>
+      <w:r>
+        <w:t xml:space="preserve">  inputData</w:t>
+      </w:r>
+      <w:r>
+        <w:t>)</w:t>
       </w:r>
     </w:p>
     <w:p>
@@ -2514,9 +2709,6 @@
     <w:p>
       <w:pPr>
         <w:ind w:firstLine="216"/>
-        <w:rPr>
-          <w:b/>
-        </w:rPr>
       </w:pPr>
       <w:r>
         <w:rPr>
@@ -2529,6 +2721,9 @@
           <w:b/>
         </w:rPr>
         <w:t xml:space="preserve"> </w:t>
+      </w:r>
+      <w:r>
+        <w:t>this.setData</w:t>
       </w:r>
     </w:p>
     <w:p>
@@ -2559,17 +2754,450 @@
     </w:p>
     <w:p>
       <w:pPr>
-        <w:ind w:firstLine="216"/>
-        <w:rPr>
-          <w:b/>
-        </w:rPr>
-      </w:pPr>
-      <w:r>
-        <w:rPr>
-          <w:b/>
-        </w:rPr>
-        <w:t>Biểu đồ tuần tự (Squence diagram):</w:t>
-      </w:r>
+        <w:pStyle w:val="ListParagraph"/>
+        <w:numPr>
+          <w:ilvl w:val="0"/>
+          <w:numId w:val="4"/>
+        </w:numPr>
+      </w:pPr>
+      <w:r>
+        <w:t xml:space="preserve">Lưu dữ liệu vào </w:t>
+      </w:r>
+      <w:r>
+        <w:t>dữ liệu</w:t>
+      </w:r>
+      <w:r>
+        <w:t xml:space="preserve"> private</w:t>
+      </w:r>
+    </w:p>
+    <w:p>
+      <w:pPr>
+        <w:ind w:firstLine="216"/>
+      </w:pPr>
+      <w:r>
+        <w:t>3.3.9.2</w:t>
+      </w:r>
+      <w:r>
+        <w:t xml:space="preserve"> </w:t>
+      </w:r>
+      <w:proofErr w:type="gramStart"/>
+      <w:r>
+        <w:t>notify</w:t>
+      </w:r>
+      <w:proofErr w:type="gramEnd"/>
+    </w:p>
+    <w:p>
+      <w:pPr>
+        <w:ind w:firstLine="216"/>
+      </w:pPr>
+      <w:r>
+        <w:rPr>
+          <w:b/>
+        </w:rPr>
+        <w:t>Mục đích:</w:t>
+      </w:r>
+      <w:r>
+        <w:rPr>
+          <w:b/>
+        </w:rPr>
+        <w:t xml:space="preserve"> </w:t>
+      </w:r>
+      <w:r>
+        <w:t xml:space="preserve">Cập nhập dữ liệu cho các thành phần </w:t>
+      </w:r>
+      <w:r>
+        <w:t>đăng kí</w:t>
+      </w:r>
+      <w:r>
+        <w:t xml:space="preserve"> </w:t>
+      </w:r>
+    </w:p>
+    <w:p>
+      <w:pPr>
+        <w:ind w:firstLine="216"/>
+        <w:rPr>
+          <w:b/>
+        </w:rPr>
+      </w:pPr>
+      <w:r>
+        <w:rPr>
+          <w:b/>
+        </w:rPr>
+        <w:t>Prototype:</w:t>
+      </w:r>
+      <w:r>
+        <w:rPr>
+          <w:b/>
+        </w:rPr>
+        <w:t xml:space="preserve"> </w:t>
+      </w:r>
+      <w:r>
+        <w:t xml:space="preserve">public </w:t>
+      </w:r>
+      <w:r>
+        <w:t>string</w:t>
+      </w:r>
+      <w:r>
+        <w:t xml:space="preserve"> </w:t>
+      </w:r>
+      <w:r>
+        <w:t>notify</w:t>
+      </w:r>
+      <w:r>
+        <w:t xml:space="preserve"> </w:t>
+      </w:r>
+      <w:r>
+        <w:t>()</w:t>
+      </w:r>
+    </w:p>
+    <w:p>
+      <w:pPr>
+        <w:ind w:firstLine="216"/>
+        <w:rPr>
+          <w:b/>
+        </w:rPr>
+      </w:pPr>
+      <w:r>
+        <w:rPr>
+          <w:b/>
+        </w:rPr>
+        <w:t>Ngõ vào:</w:t>
+      </w:r>
+      <w:r>
+        <w:rPr>
+          <w:b/>
+        </w:rPr>
+        <w:t xml:space="preserve"> </w:t>
+      </w:r>
+      <w:r>
+        <w:t>Không</w:t>
+      </w:r>
+    </w:p>
+    <w:p>
+      <w:pPr>
+        <w:ind w:firstLine="216"/>
+      </w:pPr>
+      <w:r>
+        <w:rPr>
+          <w:b/>
+        </w:rPr>
+        <w:t>Ngõ xuất:</w:t>
+      </w:r>
+      <w:r>
+        <w:rPr>
+          <w:b/>
+        </w:rPr>
+        <w:t xml:space="preserve"> </w:t>
+      </w:r>
+      <w:r>
+        <w:t>Không</w:t>
+      </w:r>
+    </w:p>
+    <w:p>
+      <w:pPr>
+        <w:ind w:firstLine="216"/>
+      </w:pPr>
+      <w:r>
+        <w:rPr>
+          <w:b/>
+        </w:rPr>
+        <w:lastRenderedPageBreak/>
+        <w:t>Gọi bởi:</w:t>
+      </w:r>
+      <w:r>
+        <w:rPr>
+          <w:b/>
+        </w:rPr>
+        <w:t xml:space="preserve"> </w:t>
+      </w:r>
+      <w:r>
+        <w:t>Không</w:t>
+      </w:r>
+    </w:p>
+    <w:p>
+      <w:pPr>
+        <w:ind w:firstLine="216"/>
+      </w:pPr>
+      <w:r>
+        <w:rPr>
+          <w:b/>
+        </w:rPr>
+        <w:t>Gọi:</w:t>
+      </w:r>
+      <w:r>
+        <w:rPr>
+          <w:b/>
+        </w:rPr>
+        <w:t xml:space="preserve"> </w:t>
+      </w:r>
+      <w:r>
+        <w:t>Không</w:t>
+      </w:r>
+    </w:p>
+    <w:p>
+      <w:pPr>
+        <w:ind w:firstLine="216"/>
+        <w:rPr>
+          <w:b/>
+        </w:rPr>
+      </w:pPr>
+      <w:r>
+        <w:rPr>
+          <w:b/>
+        </w:rPr>
+        <w:t>Giải thuật:</w:t>
+      </w:r>
+    </w:p>
+    <w:p>
+      <w:pPr>
+        <w:pStyle w:val="ListParagraph"/>
+        <w:numPr>
+          <w:ilvl w:val="0"/>
+          <w:numId w:val="9"/>
+        </w:numPr>
+      </w:pPr>
+      <w:r>
+        <w:t>Chờ cho tới khi có yêu cầu dữ liệu từ thành phần đăng kí</w:t>
+      </w:r>
+    </w:p>
+    <w:p>
+      <w:pPr>
+        <w:pStyle w:val="ListParagraph"/>
+        <w:numPr>
+          <w:ilvl w:val="0"/>
+          <w:numId w:val="9"/>
+        </w:numPr>
+      </w:pPr>
+      <w:r>
+        <w:t>Khi có thành phần đăng ký yêu cầu dữ liệu, trả về dữ liệu private</w:t>
+      </w:r>
+    </w:p>
+    <w:p>
+      <w:pPr>
+        <w:ind w:left="216"/>
+      </w:pPr>
+    </w:p>
+    <w:p>
+      <w:pPr>
+        <w:ind w:firstLine="216"/>
+      </w:pPr>
+      <w:r>
+        <w:t>3.3.9.3</w:t>
+      </w:r>
+      <w:r>
+        <w:t xml:space="preserve"> </w:t>
+      </w:r>
+      <w:proofErr w:type="gramStart"/>
+      <w:r>
+        <w:t>setData</w:t>
+      </w:r>
+      <w:proofErr w:type="gramEnd"/>
+    </w:p>
+    <w:p>
+      <w:pPr>
+        <w:ind w:firstLine="216"/>
+      </w:pPr>
+      <w:r>
+        <w:rPr>
+          <w:b/>
+        </w:rPr>
+        <w:t>Mục đích:</w:t>
+      </w:r>
+      <w:r>
+        <w:rPr>
+          <w:b/>
+        </w:rPr>
+        <w:t xml:space="preserve"> </w:t>
+      </w:r>
+      <w:r>
+        <w:t xml:space="preserve">Lưu dữ liệu vào biến private </w:t>
+      </w:r>
+      <w:proofErr w:type="gramStart"/>
+      <w:r>
+        <w:t>( orderData</w:t>
+      </w:r>
+      <w:proofErr w:type="gramEnd"/>
+      <w:r>
+        <w:t>)</w:t>
+      </w:r>
+      <w:r>
+        <w:t xml:space="preserve"> </w:t>
+      </w:r>
+    </w:p>
+    <w:p>
+      <w:pPr>
+        <w:ind w:firstLine="216"/>
+        <w:rPr>
+          <w:b/>
+        </w:rPr>
+      </w:pPr>
+      <w:r>
+        <w:rPr>
+          <w:b/>
+        </w:rPr>
+        <w:t>Prototype:</w:t>
+      </w:r>
+      <w:r>
+        <w:rPr>
+          <w:b/>
+        </w:rPr>
+        <w:t xml:space="preserve"> </w:t>
+      </w:r>
+      <w:r>
+        <w:t xml:space="preserve">public </w:t>
+      </w:r>
+      <w:r>
+        <w:t>string</w:t>
+      </w:r>
+      <w:r>
+        <w:t xml:space="preserve"> </w:t>
+      </w:r>
+      <w:r>
+        <w:t>setData</w:t>
+      </w:r>
+      <w:r>
+        <w:t xml:space="preserve"> </w:t>
+      </w:r>
+      <w:r>
+        <w:t>(</w:t>
+      </w:r>
+      <w:proofErr w:type="gramStart"/>
+      <w:r>
+        <w:t>orderType :</w:t>
+      </w:r>
+      <w:proofErr w:type="gramEnd"/>
+      <w:r>
+        <w:t xml:space="preserve"> data</w:t>
+      </w:r>
+      <w:r>
+        <w:t>)</w:t>
+      </w:r>
+    </w:p>
+    <w:p>
+      <w:pPr>
+        <w:ind w:firstLine="216"/>
+        <w:rPr>
+          <w:b/>
+        </w:rPr>
+      </w:pPr>
+      <w:r>
+        <w:rPr>
+          <w:b/>
+        </w:rPr>
+        <w:t>Ngõ vào:</w:t>
+      </w:r>
+      <w:r>
+        <w:rPr>
+          <w:b/>
+        </w:rPr>
+        <w:t xml:space="preserve"> </w:t>
+      </w:r>
+      <w:r>
+        <w:t>data - orderType</w:t>
+      </w:r>
+    </w:p>
+    <w:p>
+      <w:pPr>
+        <w:ind w:firstLine="216"/>
+      </w:pPr>
+      <w:r>
+        <w:rPr>
+          <w:b/>
+        </w:rPr>
+        <w:t>Ngõ xuất:</w:t>
+      </w:r>
+      <w:r>
+        <w:rPr>
+          <w:b/>
+        </w:rPr>
+        <w:t xml:space="preserve"> </w:t>
+      </w:r>
+      <w:r>
+        <w:t>Không</w:t>
+      </w:r>
+    </w:p>
+    <w:p>
+      <w:pPr>
+        <w:ind w:firstLine="216"/>
+      </w:pPr>
+      <w:r>
+        <w:rPr>
+          <w:b/>
+        </w:rPr>
+        <w:t>Gọi bởi:</w:t>
+      </w:r>
+      <w:r>
+        <w:rPr>
+          <w:b/>
+        </w:rPr>
+        <w:t xml:space="preserve"> </w:t>
+      </w:r>
+      <w:r>
+        <w:t>this.getOrderData</w:t>
+      </w:r>
+    </w:p>
+    <w:p>
+      <w:pPr>
+        <w:ind w:firstLine="216"/>
+      </w:pPr>
+      <w:r>
+        <w:rPr>
+          <w:b/>
+        </w:rPr>
+        <w:t>Gọi:</w:t>
+      </w:r>
+      <w:r>
+        <w:rPr>
+          <w:b/>
+        </w:rPr>
+        <w:t xml:space="preserve"> </w:t>
+      </w:r>
+      <w:r>
+        <w:t>Không</w:t>
+      </w:r>
+    </w:p>
+    <w:p>
+      <w:pPr>
+        <w:ind w:firstLine="216"/>
+        <w:rPr>
+          <w:b/>
+        </w:rPr>
+      </w:pPr>
+      <w:r>
+        <w:rPr>
+          <w:b/>
+        </w:rPr>
+        <w:t>Giải thuật:</w:t>
+      </w:r>
+    </w:p>
+    <w:p>
+      <w:pPr>
+        <w:pStyle w:val="ListParagraph"/>
+        <w:numPr>
+          <w:ilvl w:val="0"/>
+          <w:numId w:val="9"/>
+        </w:numPr>
+      </w:pPr>
+      <w:r>
+        <w:t>Chờ cho tới khi có yêu cầu dữ liệu từ thành phần đăng kí</w:t>
+      </w:r>
+    </w:p>
+    <w:p>
+      <w:pPr>
+        <w:pStyle w:val="ListParagraph"/>
+        <w:numPr>
+          <w:ilvl w:val="0"/>
+          <w:numId w:val="9"/>
+        </w:numPr>
+      </w:pPr>
+      <w:r>
+        <w:t>Khi có thành phần đăng ký yêu cầu dữ liệu, trả về dữ liệu private</w:t>
+      </w:r>
+    </w:p>
+    <w:p>
+      <w:pPr>
+        <w:ind w:left="216"/>
+      </w:pPr>
     </w:p>
     <w:p>
       <w:pPr>
@@ -2594,11 +3222,11 @@
           <w:b/>
         </w:rPr>
       </w:pPr>
-      <w:bookmarkStart w:id="2" w:name="OLE_LINK13"/>
-      <w:bookmarkStart w:id="3" w:name="OLE_LINK14"/>
-      <w:bookmarkStart w:id="4" w:name="OLE_LINK19"/>
-      <w:bookmarkStart w:id="5" w:name="OLE_LINK24"/>
-      <w:bookmarkStart w:id="6" w:name="OLE_LINK31"/>
+      <w:bookmarkStart w:id="0" w:name="OLE_LINK13"/>
+      <w:bookmarkStart w:id="1" w:name="OLE_LINK14"/>
+      <w:bookmarkStart w:id="2" w:name="OLE_LINK19"/>
+      <w:bookmarkStart w:id="3" w:name="OLE_LINK24"/>
+      <w:bookmarkStart w:id="4" w:name="OLE_LINK31"/>
       <w:r>
         <w:rPr>
           <w:b/>
@@ -2689,11 +3317,11 @@
         </w:rPr>
         <w:t>Giải thuật:</w:t>
       </w:r>
+      <w:bookmarkEnd w:id="0"/>
+      <w:bookmarkEnd w:id="1"/>
       <w:bookmarkEnd w:id="2"/>
       <w:bookmarkEnd w:id="3"/>
       <w:bookmarkEnd w:id="4"/>
-      <w:bookmarkEnd w:id="5"/>
-      <w:bookmarkEnd w:id="6"/>
     </w:p>
     <w:p>
       <w:pPr>
@@ -2736,6 +3364,7 @@
         <w:rPr>
           <w:b/>
         </w:rPr>
+        <w:lastRenderedPageBreak/>
         <w:t>Mục đích:</w:t>
       </w:r>
     </w:p>
@@ -2759,6 +3388,265 @@
         <w:rPr>
           <w:b/>
         </w:rPr>
+      </w:pPr>
+      <w:r>
+        <w:rPr>
+          <w:b/>
+        </w:rPr>
+        <w:t>Ngõ vào:</w:t>
+      </w:r>
+    </w:p>
+    <w:p>
+      <w:pPr>
+        <w:ind w:firstLine="216"/>
+        <w:rPr>
+          <w:b/>
+        </w:rPr>
+      </w:pPr>
+      <w:r>
+        <w:rPr>
+          <w:b/>
+        </w:rPr>
+        <w:t>Ngõ xuất:</w:t>
+      </w:r>
+    </w:p>
+    <w:p>
+      <w:pPr>
+        <w:ind w:firstLine="216"/>
+        <w:rPr>
+          <w:b/>
+        </w:rPr>
+      </w:pPr>
+      <w:r>
+        <w:rPr>
+          <w:b/>
+        </w:rPr>
+        <w:t>Gọi bởi:</w:t>
+      </w:r>
+    </w:p>
+    <w:p>
+      <w:pPr>
+        <w:ind w:firstLine="216"/>
+        <w:rPr>
+          <w:b/>
+        </w:rPr>
+      </w:pPr>
+      <w:r>
+        <w:rPr>
+          <w:b/>
+        </w:rPr>
+        <w:t>Gọi:</w:t>
+      </w:r>
+    </w:p>
+    <w:p>
+      <w:pPr>
+        <w:ind w:firstLine="216"/>
+        <w:rPr>
+          <w:b/>
+        </w:rPr>
+      </w:pPr>
+      <w:r>
+        <w:rPr>
+          <w:b/>
+        </w:rPr>
+        <w:t>Giải thuật:</w:t>
+      </w:r>
+    </w:p>
+    <w:p>
+      <w:pPr>
+        <w:ind w:firstLine="216"/>
+        <w:rPr>
+          <w:b/>
+        </w:rPr>
+      </w:pPr>
+      <w:r>
+        <w:rPr>
+          <w:b/>
+        </w:rPr>
+        <w:t>Biểu đồ tuần tự (Squence diagram):</w:t>
+      </w:r>
+    </w:p>
+    <w:p>
+      <w:pPr>
+        <w:ind w:firstLine="216"/>
+      </w:pPr>
+    </w:p>
+    <w:p>
+      <w:pPr>
+        <w:ind w:firstLine="216"/>
+      </w:pPr>
+      <w:r>
+        <w:t xml:space="preserve">3.3.12 </w:t>
+      </w:r>
+      <w:r>
+        <w:t>FeedbackHandler</w:t>
+      </w:r>
+    </w:p>
+    <w:p>
+      <w:pPr>
+        <w:ind w:firstLine="216"/>
+      </w:pPr>
+      <w:r>
+        <w:rPr>
+          <w:b/>
+        </w:rPr>
+        <w:tab/>
+      </w:r>
+      <w:r>
+        <w:t xml:space="preserve">Đối tượng Class chịu trách nhiệm </w:t>
+      </w:r>
+      <w:proofErr w:type="gramStart"/>
+      <w:r>
+        <w:t>thu</w:t>
+      </w:r>
+      <w:proofErr w:type="gramEnd"/>
+      <w:r>
+        <w:t xml:space="preserve"> thập thông tin và phản hồi lại cho khách hàng.</w:t>
+      </w:r>
+    </w:p>
+    <w:p>
+      <w:pPr>
+        <w:ind w:firstLine="216"/>
+        <w:rPr>
+          <w:b/>
+        </w:rPr>
+      </w:pPr>
+      <w:r>
+        <w:rPr>
+          <w:b/>
+        </w:rPr>
+        <w:t>Biểu đồ tuần tự (Squence diagram):</w:t>
+      </w:r>
+    </w:p>
+    <w:p>
+      <w:pPr>
+        <w:ind w:firstLine="216"/>
+      </w:pPr>
+      <w:r>
+        <w:rPr>
+          <w:noProof/>
+        </w:rPr>
+        <w:drawing>
+          <wp:inline distT="0" distB="0" distL="0" distR="0">
+            <wp:extent cx="5943600" cy="3890645"/>
+            <wp:effectExtent l="0" t="0" r="0" b="0"/>
+            <wp:docPr id="5" name="Picture 5"/>
+            <wp:cNvGraphicFramePr>
+              <a:graphicFrameLocks xmlns:a="http://schemas.openxmlformats.org/drawingml/2006/main" noChangeAspect="1"/>
+            </wp:cNvGraphicFramePr>
+            <a:graphic xmlns:a="http://schemas.openxmlformats.org/drawingml/2006/main">
+              <a:graphicData uri="http://schemas.openxmlformats.org/drawingml/2006/picture">
+                <pic:pic xmlns:pic="http://schemas.openxmlformats.org/drawingml/2006/picture">
+                  <pic:nvPicPr>
+                    <pic:cNvPr id="5" name="feedbackhandler.jpg"/>
+                    <pic:cNvPicPr/>
+                  </pic:nvPicPr>
+                  <pic:blipFill>
+                    <a:blip r:embed="rId8">
+                      <a:extLst>
+                        <a:ext uri="{28A0092B-C50C-407E-A947-70E740481C1C}">
+                          <a14:useLocalDpi xmlns:a14="http://schemas.microsoft.com/office/drawing/2010/main" val="0"/>
+                        </a:ext>
+                      </a:extLst>
+                    </a:blip>
+                    <a:stretch>
+                      <a:fillRect/>
+                    </a:stretch>
+                  </pic:blipFill>
+                  <pic:spPr>
+                    <a:xfrm>
+                      <a:off x="0" y="0"/>
+                      <a:ext cx="5943600" cy="3890645"/>
+                    </a:xfrm>
+                    <a:prstGeom prst="rect">
+                      <a:avLst/>
+                    </a:prstGeom>
+                  </pic:spPr>
+                </pic:pic>
+              </a:graphicData>
+            </a:graphic>
+          </wp:inline>
+        </w:drawing>
+      </w:r>
+    </w:p>
+    <w:p>
+      <w:pPr>
+        <w:ind w:firstLine="216"/>
+      </w:pPr>
+      <w:r>
+        <w:t xml:space="preserve">3.3.12.1 </w:t>
+      </w:r>
+      <w:proofErr w:type="gramStart"/>
+      <w:r>
+        <w:t>getOrderInfomation</w:t>
+      </w:r>
+      <w:proofErr w:type="gramEnd"/>
+    </w:p>
+    <w:p>
+      <w:pPr>
+        <w:ind w:firstLine="216"/>
+      </w:pPr>
+      <w:r>
+        <w:rPr>
+          <w:b/>
+        </w:rPr>
+        <w:t>Mục đích:</w:t>
+      </w:r>
+      <w:r>
+        <w:rPr>
+          <w:b/>
+        </w:rPr>
+        <w:t xml:space="preserve"> </w:t>
+      </w:r>
+      <w:proofErr w:type="gramStart"/>
+      <w:r>
+        <w:t xml:space="preserve">Lấy </w:t>
+      </w:r>
+      <w:r>
+        <w:t xml:space="preserve"> thông</w:t>
+      </w:r>
+      <w:proofErr w:type="gramEnd"/>
+      <w:r>
+        <w:t xml:space="preserve"> tin đơn hàng</w:t>
+      </w:r>
+      <w:r>
+        <w:t xml:space="preserve"> từ hệ cơ sở dữ liệu</w:t>
+      </w:r>
+    </w:p>
+    <w:p>
+      <w:pPr>
+        <w:ind w:firstLine="216"/>
+      </w:pPr>
+      <w:r>
+        <w:rPr>
+          <w:b/>
+        </w:rPr>
+        <w:t>Prototype:</w:t>
+      </w:r>
+      <w:r>
+        <w:rPr>
+          <w:b/>
+        </w:rPr>
+        <w:t xml:space="preserve"> </w:t>
+      </w:r>
+      <w:r>
+        <w:t xml:space="preserve">public Boolean </w:t>
+      </w:r>
+      <w:proofErr w:type="gramStart"/>
+      <w:r>
+        <w:t>getOrderInfomation</w:t>
+      </w:r>
+      <w:r>
+        <w:t>(</w:t>
+      </w:r>
+      <w:proofErr w:type="gramEnd"/>
+      <w:r>
+        <w:t>int id)</w:t>
+      </w:r>
+    </w:p>
+    <w:p>
+      <w:pPr>
+        <w:ind w:firstLine="216"/>
       </w:pPr>
       <w:r>
         <w:rPr>
@@ -2767,13 +3655,19 @@
         <w:lastRenderedPageBreak/>
         <w:t>Ngõ vào:</w:t>
       </w:r>
-    </w:p>
-    <w:p>
-      <w:pPr>
-        <w:ind w:firstLine="216"/>
-        <w:rPr>
-          <w:b/>
-        </w:rPr>
+      <w:r>
+        <w:rPr>
+          <w:b/>
+        </w:rPr>
+        <w:t xml:space="preserve"> </w:t>
+      </w:r>
+      <w:r>
+        <w:t xml:space="preserve"> id kiểu integer</w:t>
+      </w:r>
+    </w:p>
+    <w:p>
+      <w:pPr>
+        <w:ind w:firstLine="216"/>
       </w:pPr>
       <w:r>
         <w:rPr>
@@ -2781,13 +3675,19 @@
         </w:rPr>
         <w:t>Ngõ xuất:</w:t>
       </w:r>
-    </w:p>
-    <w:p>
-      <w:pPr>
-        <w:ind w:firstLine="216"/>
-        <w:rPr>
-          <w:b/>
-        </w:rPr>
+      <w:r>
+        <w:rPr>
+          <w:b/>
+        </w:rPr>
+        <w:t xml:space="preserve"> </w:t>
+      </w:r>
+      <w:r>
+        <w:t>không</w:t>
+      </w:r>
+    </w:p>
+    <w:p>
+      <w:pPr>
+        <w:ind w:firstLine="216"/>
       </w:pPr>
       <w:r>
         <w:rPr>
@@ -2795,13 +3695,19 @@
         </w:rPr>
         <w:t>Gọi bởi:</w:t>
       </w:r>
-    </w:p>
-    <w:p>
-      <w:pPr>
-        <w:ind w:firstLine="216"/>
-        <w:rPr>
-          <w:b/>
-        </w:rPr>
+      <w:r>
+        <w:rPr>
+          <w:b/>
+        </w:rPr>
+        <w:t xml:space="preserve"> </w:t>
+      </w:r>
+      <w:r>
+        <w:t>Confirm</w:t>
+      </w:r>
+    </w:p>
+    <w:p>
+      <w:pPr>
+        <w:ind w:firstLine="216"/>
       </w:pPr>
       <w:r>
         <w:rPr>
@@ -2809,6 +3715,15 @@
         </w:rPr>
         <w:t>Gọi:</w:t>
       </w:r>
+      <w:r>
+        <w:rPr>
+          <w:b/>
+        </w:rPr>
+        <w:t xml:space="preserve"> </w:t>
+      </w:r>
+      <w:r>
+        <w:t>Không</w:t>
+      </w:r>
     </w:p>
     <w:p>
       <w:pPr>
@@ -2826,40 +3741,47 @@
     </w:p>
     <w:p>
       <w:pPr>
-        <w:ind w:firstLine="216"/>
-        <w:rPr>
-          <w:b/>
-        </w:rPr>
-      </w:pPr>
-      <w:r>
-        <w:rPr>
-          <w:b/>
-        </w:rPr>
-        <w:t>Biểu đồ tuần tự (Squence diagram):</w:t>
-      </w:r>
-    </w:p>
-    <w:p>
-      <w:pPr>
-        <w:ind w:firstLine="216"/>
-      </w:pPr>
-    </w:p>
-    <w:p>
-      <w:pPr>
-        <w:ind w:firstLine="216"/>
-      </w:pPr>
-      <w:r>
-        <w:t xml:space="preserve">3.3.12 </w:t>
-      </w:r>
-      <w:r>
-        <w:t>FeedbackHandler</w:t>
-      </w:r>
-    </w:p>
-    <w:p>
-      <w:pPr>
-        <w:ind w:firstLine="216"/>
-        <w:rPr>
-          <w:b/>
-        </w:rPr>
+        <w:pStyle w:val="ListParagraph"/>
+        <w:numPr>
+          <w:ilvl w:val="0"/>
+          <w:numId w:val="10"/>
+        </w:numPr>
+      </w:pPr>
+      <w:r>
+        <w:t>Truy cập vào hệ cơ sở dữ liệu</w:t>
+      </w:r>
+    </w:p>
+    <w:p>
+      <w:pPr>
+        <w:pStyle w:val="ListParagraph"/>
+        <w:numPr>
+          <w:ilvl w:val="0"/>
+          <w:numId w:val="10"/>
+        </w:numPr>
+      </w:pPr>
+      <w:r>
+        <w:t>Lưu dữ liệu lấy được từ cơ sở dữ liệu và lưu vào dữ liệu private (orderInformation)</w:t>
+      </w:r>
+    </w:p>
+    <w:p>
+      <w:pPr>
+        <w:ind w:firstLine="216"/>
+      </w:pPr>
+      <w:r>
+        <w:t>3.3.12.2</w:t>
+      </w:r>
+      <w:r>
+        <w:t xml:space="preserve"> </w:t>
+      </w:r>
+      <w:proofErr w:type="gramStart"/>
+      <w:r>
+        <w:t>getTechnicalInfomation</w:t>
+      </w:r>
+      <w:proofErr w:type="gramEnd"/>
+    </w:p>
+    <w:p>
+      <w:pPr>
+        <w:ind w:firstLine="216"/>
       </w:pPr>
       <w:r>
         <w:rPr>
@@ -2867,13 +3789,19 @@
         </w:rPr>
         <w:t>Mục đích:</w:t>
       </w:r>
-    </w:p>
-    <w:p>
-      <w:pPr>
-        <w:ind w:firstLine="216"/>
-        <w:rPr>
-          <w:b/>
-        </w:rPr>
+      <w:r>
+        <w:rPr>
+          <w:b/>
+        </w:rPr>
+        <w:t xml:space="preserve"> </w:t>
+      </w:r>
+      <w:r>
+        <w:t>Lấy thông tin kỹ thuật viên được chọn từ hệ cơ sở dữ liệu</w:t>
+      </w:r>
+    </w:p>
+    <w:p>
+      <w:pPr>
+        <w:ind w:firstLine="216"/>
       </w:pPr>
       <w:r>
         <w:rPr>
@@ -2881,13 +3809,25 @@
         </w:rPr>
         <w:t>Prototype:</w:t>
       </w:r>
-    </w:p>
-    <w:p>
-      <w:pPr>
-        <w:ind w:firstLine="216"/>
-        <w:rPr>
-          <w:b/>
-        </w:rPr>
+      <w:r>
+        <w:rPr>
+          <w:b/>
+        </w:rPr>
+        <w:t xml:space="preserve"> </w:t>
+      </w:r>
+      <w:r>
+        <w:t xml:space="preserve">public Boolean </w:t>
+      </w:r>
+      <w:r>
+        <w:t xml:space="preserve">getTechnicalInfomation </w:t>
+      </w:r>
+      <w:r>
+        <w:t>(int id)</w:t>
+      </w:r>
+    </w:p>
+    <w:p>
+      <w:pPr>
+        <w:ind w:firstLine="216"/>
       </w:pPr>
       <w:r>
         <w:rPr>
@@ -2895,13 +3835,19 @@
         </w:rPr>
         <w:t>Ngõ vào:</w:t>
       </w:r>
-    </w:p>
-    <w:p>
-      <w:pPr>
-        <w:ind w:firstLine="216"/>
-        <w:rPr>
-          <w:b/>
-        </w:rPr>
+      <w:r>
+        <w:rPr>
+          <w:b/>
+        </w:rPr>
+        <w:t xml:space="preserve"> </w:t>
+      </w:r>
+      <w:r>
+        <w:t xml:space="preserve"> id kiểu integer</w:t>
+      </w:r>
+    </w:p>
+    <w:p>
+      <w:pPr>
+        <w:ind w:firstLine="216"/>
       </w:pPr>
       <w:r>
         <w:rPr>
@@ -2909,13 +3855,22 @@
         </w:rPr>
         <w:t>Ngõ xuất:</w:t>
       </w:r>
-    </w:p>
-    <w:p>
-      <w:pPr>
-        <w:ind w:firstLine="216"/>
-        <w:rPr>
-          <w:b/>
-        </w:rPr>
+      <w:r>
+        <w:rPr>
+          <w:b/>
+        </w:rPr>
+        <w:t xml:space="preserve"> </w:t>
+      </w:r>
+      <w:r>
+        <w:t>K</w:t>
+      </w:r>
+      <w:r>
+        <w:t>hông</w:t>
+      </w:r>
+    </w:p>
+    <w:p>
+      <w:pPr>
+        <w:ind w:firstLine="216"/>
       </w:pPr>
       <w:r>
         <w:rPr>
@@ -2923,13 +3878,21 @@
         </w:rPr>
         <w:t>Gọi bởi:</w:t>
       </w:r>
-    </w:p>
-    <w:p>
-      <w:pPr>
-        <w:ind w:firstLine="216"/>
-        <w:rPr>
-          <w:b/>
-        </w:rPr>
+      <w:r>
+        <w:rPr>
+          <w:b/>
+        </w:rPr>
+        <w:t xml:space="preserve"> </w:t>
+      </w:r>
+      <w:bookmarkStart w:id="5" w:name="_GoBack"/>
+      <w:r>
+        <w:t>Confirm</w:t>
+      </w:r>
+      <w:bookmarkEnd w:id="5"/>
+    </w:p>
+    <w:p>
+      <w:pPr>
+        <w:ind w:firstLine="216"/>
       </w:pPr>
       <w:r>
         <w:rPr>
@@ -2937,6 +3900,15 @@
         </w:rPr>
         <w:t>Gọi:</w:t>
       </w:r>
+      <w:r>
+        <w:rPr>
+          <w:b/>
+        </w:rPr>
+        <w:t xml:space="preserve"> </w:t>
+      </w:r>
+      <w:r>
+        <w:t>Không</w:t>
+      </w:r>
     </w:p>
     <w:p>
       <w:pPr>
@@ -2954,22 +3926,442 @@
     </w:p>
     <w:p>
       <w:pPr>
-        <w:ind w:firstLine="216"/>
-        <w:rPr>
-          <w:b/>
-        </w:rPr>
-      </w:pPr>
-      <w:r>
-        <w:rPr>
-          <w:b/>
-        </w:rPr>
-        <w:t>Biểu đồ tuần tự (Squence diagram):</w:t>
-      </w:r>
-    </w:p>
-    <w:p>
-      <w:pPr>
-        <w:ind w:firstLine="216"/>
-      </w:pPr>
+        <w:pStyle w:val="ListParagraph"/>
+        <w:numPr>
+          <w:ilvl w:val="0"/>
+          <w:numId w:val="11"/>
+        </w:numPr>
+      </w:pPr>
+      <w:r>
+        <w:t>Truy cập vào hệ cơ sở dữ liệu</w:t>
+      </w:r>
+    </w:p>
+    <w:p>
+      <w:pPr>
+        <w:pStyle w:val="ListParagraph"/>
+        <w:numPr>
+          <w:ilvl w:val="0"/>
+          <w:numId w:val="11"/>
+        </w:numPr>
+      </w:pPr>
+      <w:r>
+        <w:t>Lưu dữ liệu lấy được từ cơ sở dữ liệu và lưu vào dữ liệu private (</w:t>
+      </w:r>
+      <w:r>
+        <w:t>technicalData</w:t>
+      </w:r>
+      <w:r>
+        <w:t>)</w:t>
+      </w:r>
+    </w:p>
+    <w:p>
+      <w:pPr>
+        <w:ind w:firstLine="216"/>
+      </w:pPr>
+      <w:r>
+        <w:t>3.3.12.3</w:t>
+      </w:r>
+      <w:r>
+        <w:t xml:space="preserve"> </w:t>
+      </w:r>
+      <w:proofErr w:type="gramStart"/>
+      <w:r>
+        <w:t>calculateTimeComsuming</w:t>
+      </w:r>
+      <w:proofErr w:type="gramEnd"/>
+    </w:p>
+    <w:p>
+      <w:pPr>
+        <w:ind w:firstLine="216"/>
+      </w:pPr>
+      <w:r>
+        <w:rPr>
+          <w:b/>
+        </w:rPr>
+        <w:t>Mục đích:</w:t>
+      </w:r>
+      <w:r>
+        <w:rPr>
+          <w:b/>
+        </w:rPr>
+        <w:t xml:space="preserve"> </w:t>
+      </w:r>
+      <w:r>
+        <w:t>Nhận thông tin đơn hàng</w:t>
+      </w:r>
+    </w:p>
+    <w:p>
+      <w:pPr>
+        <w:ind w:firstLine="216"/>
+      </w:pPr>
+      <w:r>
+        <w:rPr>
+          <w:b/>
+        </w:rPr>
+        <w:t>Prototype:</w:t>
+      </w:r>
+      <w:r>
+        <w:rPr>
+          <w:b/>
+        </w:rPr>
+        <w:t xml:space="preserve"> </w:t>
+      </w:r>
+      <w:r>
+        <w:t xml:space="preserve">public </w:t>
+      </w:r>
+      <w:r>
+        <w:t>timeType</w:t>
+      </w:r>
+      <w:r>
+        <w:t xml:space="preserve"> </w:t>
+      </w:r>
+      <w:r>
+        <w:t>calculateTimeComsuming</w:t>
+      </w:r>
+      <w:r>
+        <w:t xml:space="preserve"> </w:t>
+      </w:r>
+      <w:r>
+        <w:t>()</w:t>
+      </w:r>
+    </w:p>
+    <w:p>
+      <w:pPr>
+        <w:ind w:firstLine="216"/>
+      </w:pPr>
+      <w:r>
+        <w:rPr>
+          <w:b/>
+        </w:rPr>
+        <w:t>Ngõ vào:</w:t>
+      </w:r>
+      <w:r>
+        <w:rPr>
+          <w:b/>
+        </w:rPr>
+        <w:t xml:space="preserve"> </w:t>
+      </w:r>
+      <w:r>
+        <w:t>Không</w:t>
+      </w:r>
+    </w:p>
+    <w:p>
+      <w:pPr>
+        <w:ind w:firstLine="216"/>
+      </w:pPr>
+      <w:r>
+        <w:rPr>
+          <w:b/>
+        </w:rPr>
+        <w:t>Ngõ xuất:</w:t>
+      </w:r>
+      <w:r>
+        <w:rPr>
+          <w:b/>
+        </w:rPr>
+        <w:t xml:space="preserve"> </w:t>
+      </w:r>
+      <w:r>
+        <w:t>Đối tượng kiểu timeType</w:t>
+      </w:r>
+    </w:p>
+    <w:p>
+      <w:pPr>
+        <w:ind w:firstLine="216"/>
+      </w:pPr>
+      <w:r>
+        <w:rPr>
+          <w:b/>
+        </w:rPr>
+        <w:t>Gọi bởi:</w:t>
+      </w:r>
+      <w:r>
+        <w:rPr>
+          <w:b/>
+        </w:rPr>
+        <w:t xml:space="preserve"> </w:t>
+      </w:r>
+      <w:r>
+        <w:t>Confirm</w:t>
+      </w:r>
+    </w:p>
+    <w:p>
+      <w:pPr>
+        <w:ind w:firstLine="216"/>
+      </w:pPr>
+      <w:r>
+        <w:rPr>
+          <w:b/>
+        </w:rPr>
+        <w:t>Gọi:</w:t>
+      </w:r>
+      <w:r>
+        <w:rPr>
+          <w:b/>
+        </w:rPr>
+        <w:t xml:space="preserve"> </w:t>
+      </w:r>
+      <w:r>
+        <w:t>Không</w:t>
+      </w:r>
+    </w:p>
+    <w:p>
+      <w:pPr>
+        <w:ind w:firstLine="216"/>
+        <w:rPr>
+          <w:b/>
+        </w:rPr>
+      </w:pPr>
+      <w:r>
+        <w:rPr>
+          <w:b/>
+        </w:rPr>
+        <w:t>Giải thuật:</w:t>
+      </w:r>
+    </w:p>
+    <w:p>
+      <w:pPr>
+        <w:pStyle w:val="ListParagraph"/>
+        <w:numPr>
+          <w:ilvl w:val="0"/>
+          <w:numId w:val="13"/>
+        </w:numPr>
+      </w:pPr>
+      <w:r>
+        <w:t>Lấy dữ liệu từ biến private (</w:t>
+      </w:r>
+      <w:r>
+        <w:t>orderInformation</w:t>
+      </w:r>
+      <w:r>
+        <w:t xml:space="preserve">, </w:t>
+      </w:r>
+      <w:r>
+        <w:t>technicalData</w:t>
+      </w:r>
+      <w:r>
+        <w:t>)</w:t>
+      </w:r>
+    </w:p>
+    <w:p>
+      <w:pPr>
+        <w:pStyle w:val="ListParagraph"/>
+        <w:numPr>
+          <w:ilvl w:val="0"/>
+          <w:numId w:val="13"/>
+        </w:numPr>
+      </w:pPr>
+      <w:r>
+        <w:t>Tính toán khoảng cách và thời giant rung bình đi lại giữa khách hàng và kĩ thuật viên.</w:t>
+      </w:r>
+    </w:p>
+    <w:p>
+      <w:pPr>
+        <w:pStyle w:val="ListParagraph"/>
+        <w:numPr>
+          <w:ilvl w:val="0"/>
+          <w:numId w:val="13"/>
+        </w:numPr>
+      </w:pPr>
+      <w:r>
+        <w:t>Hồi đáp thông tin cho khách hàng</w:t>
+      </w:r>
+    </w:p>
+    <w:p>
+      <w:pPr>
+        <w:ind w:firstLine="216"/>
+      </w:pPr>
+      <w:r>
+        <w:t>3.3.12.4</w:t>
+      </w:r>
+      <w:r>
+        <w:t xml:space="preserve"> </w:t>
+      </w:r>
+      <w:proofErr w:type="gramStart"/>
+      <w:r>
+        <w:t>feedbackForCustomer</w:t>
+      </w:r>
+      <w:proofErr w:type="gramEnd"/>
+    </w:p>
+    <w:p>
+      <w:pPr>
+        <w:ind w:firstLine="216"/>
+      </w:pPr>
+      <w:r>
+        <w:rPr>
+          <w:b/>
+        </w:rPr>
+        <w:t>Mục đích:</w:t>
+      </w:r>
+      <w:r>
+        <w:rPr>
+          <w:b/>
+        </w:rPr>
+        <w:t xml:space="preserve"> </w:t>
+      </w:r>
+      <w:r>
+        <w:t>Gửi thông tin hồi đáp cho khách hàng</w:t>
+      </w:r>
+    </w:p>
+    <w:p>
+      <w:pPr>
+        <w:ind w:firstLine="216"/>
+      </w:pPr>
+      <w:r>
+        <w:rPr>
+          <w:b/>
+        </w:rPr>
+        <w:lastRenderedPageBreak/>
+        <w:t>Prototype:</w:t>
+      </w:r>
+      <w:r>
+        <w:rPr>
+          <w:b/>
+        </w:rPr>
+        <w:t xml:space="preserve"> </w:t>
+      </w:r>
+      <w:r>
+        <w:t xml:space="preserve">public Boolean </w:t>
+      </w:r>
+      <w:r>
+        <w:t>feedbackForCustomer</w:t>
+      </w:r>
+      <w:r>
+        <w:t xml:space="preserve"> </w:t>
+      </w:r>
+      <w:r>
+        <w:t>(int id)</w:t>
+      </w:r>
+    </w:p>
+    <w:p>
+      <w:pPr>
+        <w:ind w:firstLine="216"/>
+      </w:pPr>
+      <w:r>
+        <w:rPr>
+          <w:b/>
+        </w:rPr>
+        <w:t>Ngõ vào:</w:t>
+      </w:r>
+      <w:r>
+        <w:rPr>
+          <w:b/>
+        </w:rPr>
+        <w:t xml:space="preserve"> </w:t>
+      </w:r>
+      <w:r>
+        <w:t xml:space="preserve"> id kiểu integer</w:t>
+      </w:r>
+    </w:p>
+    <w:p>
+      <w:pPr>
+        <w:ind w:firstLine="216"/>
+      </w:pPr>
+      <w:r>
+        <w:rPr>
+          <w:b/>
+        </w:rPr>
+        <w:t>Ngõ xuất:</w:t>
+      </w:r>
+      <w:r>
+        <w:rPr>
+          <w:b/>
+        </w:rPr>
+        <w:t xml:space="preserve"> </w:t>
+      </w:r>
+      <w:r>
+        <w:t>không</w:t>
+      </w:r>
+    </w:p>
+    <w:p>
+      <w:pPr>
+        <w:ind w:firstLine="216"/>
+      </w:pPr>
+      <w:r>
+        <w:rPr>
+          <w:b/>
+        </w:rPr>
+        <w:t>Gọi bởi:</w:t>
+      </w:r>
+      <w:r>
+        <w:rPr>
+          <w:b/>
+        </w:rPr>
+        <w:t xml:space="preserve"> </w:t>
+      </w:r>
+      <w:r>
+        <w:t>Confirm</w:t>
+      </w:r>
+    </w:p>
+    <w:p>
+      <w:pPr>
+        <w:ind w:firstLine="216"/>
+      </w:pPr>
+      <w:r>
+        <w:rPr>
+          <w:b/>
+        </w:rPr>
+        <w:t>Gọi:</w:t>
+      </w:r>
+      <w:r>
+        <w:rPr>
+          <w:b/>
+        </w:rPr>
+        <w:t xml:space="preserve"> </w:t>
+      </w:r>
+      <w:r>
+        <w:t>Không</w:t>
+      </w:r>
+    </w:p>
+    <w:p>
+      <w:pPr>
+        <w:ind w:firstLine="216"/>
+        <w:rPr>
+          <w:b/>
+        </w:rPr>
+      </w:pPr>
+      <w:r>
+        <w:rPr>
+          <w:b/>
+        </w:rPr>
+        <w:t>Giải thuật:</w:t>
+      </w:r>
+    </w:p>
+    <w:p>
+      <w:pPr>
+        <w:pStyle w:val="ListParagraph"/>
+        <w:numPr>
+          <w:ilvl w:val="0"/>
+          <w:numId w:val="12"/>
+        </w:numPr>
+      </w:pPr>
+      <w:r>
+        <w:t>Lấy thông tin từ dữ liệu private</w:t>
+      </w:r>
+    </w:p>
+    <w:p>
+      <w:pPr>
+        <w:pStyle w:val="ListParagraph"/>
+        <w:numPr>
+          <w:ilvl w:val="0"/>
+          <w:numId w:val="12"/>
+        </w:numPr>
+      </w:pPr>
+      <w:r>
+        <w:t>Đóng gói dữ liệu</w:t>
+      </w:r>
+    </w:p>
+    <w:p>
+      <w:pPr>
+        <w:pStyle w:val="ListParagraph"/>
+        <w:numPr>
+          <w:ilvl w:val="0"/>
+          <w:numId w:val="12"/>
+        </w:numPr>
+      </w:pPr>
+      <w:r>
+        <w:t xml:space="preserve">Gửi dữ liệu được đóng gói tới khách hàng theo ID </w:t>
+      </w:r>
     </w:p>
     <w:p>
       <w:pPr>
@@ -2983,8 +4375,8 @@
           <w:color w:val="FF0000"/>
         </w:rPr>
       </w:pPr>
-      <w:bookmarkStart w:id="7" w:name="OLE_LINK42"/>
-      <w:bookmarkStart w:id="8" w:name="OLE_LINK43"/>
+      <w:bookmarkStart w:id="6" w:name="OLE_LINK42"/>
+      <w:bookmarkStart w:id="7" w:name="OLE_LINK43"/>
       <w:r>
         <w:rPr>
           <w:color w:val="FF0000"/>
@@ -3097,8 +4489,16 @@
         <w:rPr>
           <w:lang w:val="vi-VN"/>
         </w:rPr>
-        <w:t>public boolean DoComplete()</w:t>
-      </w:r>
+        <w:t xml:space="preserve">public boolean </w:t>
+      </w:r>
+      <w:proofErr w:type="gramStart"/>
+      <w:r>
+        <w:rPr>
+          <w:lang w:val="vi-VN"/>
+        </w:rPr>
+        <w:t>DoComplete()</w:t>
+      </w:r>
+      <w:proofErr w:type="gramEnd"/>
       <w:r>
         <w:rPr>
           <w:b/>
@@ -3155,12 +4555,14 @@
         </w:rPr>
         <w:t xml:space="preserve"> </w:t>
       </w:r>
+      <w:proofErr w:type="gramStart"/>
       <w:r>
         <w:rPr>
           <w:lang w:val="vi-VN"/>
         </w:rPr>
         <w:t>boolean</w:t>
       </w:r>
+      <w:proofErr w:type="gramEnd"/>
     </w:p>
     <w:p>
       <w:pPr>
@@ -3262,69 +4664,69 @@
         <w:rPr>
           <w:lang w:val="vi-VN"/>
         </w:rPr>
+        <w:t>Set giá trị trả về của hàm thành “true”</w:t>
+      </w:r>
+    </w:p>
+    <w:p>
+      <w:pPr>
+        <w:ind w:firstLine="216"/>
+        <w:rPr>
+          <w:color w:val="FF0000"/>
+        </w:rPr>
+      </w:pPr>
+      <w:bookmarkStart w:id="8" w:name="OLE_LINK11"/>
+      <w:bookmarkStart w:id="9" w:name="OLE_LINK12"/>
+      <w:r>
+        <w:rPr>
+          <w:color w:val="FF0000"/>
+        </w:rPr>
+        <w:t>3.3.14 ReceiveMenuTask</w:t>
+      </w:r>
+    </w:p>
+    <w:bookmarkEnd w:id="8"/>
+    <w:bookmarkEnd w:id="9"/>
+    <w:p>
+      <w:pPr>
+        <w:ind w:firstLine="216"/>
+        <w:rPr>
+          <w:lang w:val="vi-VN"/>
+        </w:rPr>
+      </w:pPr>
+      <w:r>
+        <w:rPr>
+          <w:lang w:val="vi-VN"/>
+        </w:rPr>
+        <w:t>Class này được gọi khi Technical được tạo</w:t>
+      </w:r>
+    </w:p>
+    <w:p>
+      <w:pPr>
+        <w:ind w:firstLine="216"/>
+        <w:rPr>
+          <w:b/>
+          <w:lang w:val="vi-VN"/>
+        </w:rPr>
+      </w:pPr>
+      <w:r>
+        <w:rPr>
+          <w:b/>
+          <w:lang w:val="vi-VN"/>
+        </w:rPr>
+        <w:t>Sequence Diagram</w:t>
+      </w:r>
+    </w:p>
+    <w:p>
+      <w:pPr>
+        <w:ind w:firstLine="216"/>
+        <w:rPr>
+          <w:lang w:val="vi-VN"/>
+        </w:rPr>
+      </w:pPr>
+      <w:r>
+        <w:rPr>
+          <w:noProof/>
+        </w:rPr>
         <w:lastRenderedPageBreak/>
-        <w:t>Set giá trị trả về của hàm thành “true”</w:t>
-      </w:r>
-    </w:p>
-    <w:p>
-      <w:pPr>
-        <w:ind w:firstLine="216"/>
-        <w:rPr>
-          <w:color w:val="FF0000"/>
-        </w:rPr>
-      </w:pPr>
-      <w:bookmarkStart w:id="9" w:name="OLE_LINK11"/>
-      <w:bookmarkStart w:id="10" w:name="OLE_LINK12"/>
-      <w:r>
-        <w:rPr>
-          <w:color w:val="FF0000"/>
-        </w:rPr>
-        <w:t>3.3.14 ReceiveMenuTask</w:t>
-      </w:r>
-    </w:p>
-    <w:bookmarkEnd w:id="9"/>
-    <w:bookmarkEnd w:id="10"/>
-    <w:p>
-      <w:pPr>
-        <w:ind w:firstLine="216"/>
-        <w:rPr>
-          <w:lang w:val="vi-VN"/>
-        </w:rPr>
-      </w:pPr>
-      <w:r>
-        <w:rPr>
-          <w:lang w:val="vi-VN"/>
-        </w:rPr>
-        <w:t>Class này được gọi khi Technical được tạo</w:t>
-      </w:r>
-    </w:p>
-    <w:p>
-      <w:pPr>
-        <w:ind w:firstLine="216"/>
-        <w:rPr>
-          <w:b/>
-          <w:lang w:val="vi-VN"/>
-        </w:rPr>
-      </w:pPr>
-      <w:r>
-        <w:rPr>
-          <w:b/>
-          <w:lang w:val="vi-VN"/>
-        </w:rPr>
-        <w:t>Sequence Diagram</w:t>
-      </w:r>
-    </w:p>
-    <w:p>
-      <w:pPr>
-        <w:ind w:firstLine="216"/>
-        <w:rPr>
-          <w:lang w:val="vi-VN"/>
-        </w:rPr>
-      </w:pPr>
-      <w:r>
-        <w:rPr>
-          <w:noProof/>
-        </w:rPr>
         <w:drawing>
           <wp:inline distT="0" distB="0" distL="0" distR="0" wp14:anchorId="050A62BA" wp14:editId="7A7A379C">
             <wp:extent cx="5724525" cy="3390900"/>
@@ -3343,7 +4745,7 @@
                     </pic:cNvPicPr>
                   </pic:nvPicPr>
                   <pic:blipFill>
-                    <a:blip r:embed="rId6">
+                    <a:blip r:embed="rId9">
                       <a:extLst>
                         <a:ext uri="{28A0092B-C50C-407E-A947-70E740481C1C}">
                           <a14:useLocalDpi xmlns:a14="http://schemas.microsoft.com/office/drawing/2010/main" val="0"/>
@@ -3491,90 +4893,90 @@
         </w:rPr>
         <w:t xml:space="preserve"> </w:t>
       </w:r>
-      <w:bookmarkStart w:id="11" w:name="OLE_LINK15"/>
-      <w:bookmarkStart w:id="12" w:name="OLE_LINK16"/>
+      <w:bookmarkStart w:id="10" w:name="OLE_LINK15"/>
+      <w:bookmarkStart w:id="11" w:name="OLE_LINK16"/>
       <w:r>
         <w:rPr>
           <w:lang w:val="vi-VN"/>
         </w:rPr>
         <w:t>int idTechnical (ID định danh của KTV)</w:t>
       </w:r>
+      <w:bookmarkEnd w:id="10"/>
       <w:bookmarkEnd w:id="11"/>
+    </w:p>
+    <w:p>
+      <w:pPr>
+        <w:ind w:firstLine="216"/>
+        <w:rPr>
+          <w:lang w:val="vi-VN"/>
+        </w:rPr>
+      </w:pPr>
+      <w:r>
+        <w:rPr>
+          <w:b/>
+        </w:rPr>
+        <w:t>Ngõ xuất:</w:t>
+      </w:r>
+      <w:r>
+        <w:rPr>
+          <w:b/>
+          <w:lang w:val="vi-VN"/>
+        </w:rPr>
+        <w:t xml:space="preserve"> </w:t>
+      </w:r>
+      <w:bookmarkStart w:id="12" w:name="OLE_LINK20"/>
+      <w:bookmarkStart w:id="13" w:name="OLE_LINK21"/>
+      <w:r>
+        <w:rPr>
+          <w:lang w:val="vi-VN"/>
+        </w:rPr>
+        <w:t>List&lt;orderType</w:t>
+      </w:r>
       <w:bookmarkEnd w:id="12"/>
-    </w:p>
-    <w:p>
-      <w:pPr>
-        <w:ind w:firstLine="216"/>
-        <w:rPr>
-          <w:lang w:val="vi-VN"/>
-        </w:rPr>
-      </w:pPr>
-      <w:r>
-        <w:rPr>
-          <w:b/>
-        </w:rPr>
-        <w:t>Ngõ xuất:</w:t>
-      </w:r>
-      <w:r>
-        <w:rPr>
-          <w:b/>
-          <w:lang w:val="vi-VN"/>
-        </w:rPr>
-        <w:t xml:space="preserve"> </w:t>
-      </w:r>
-      <w:bookmarkStart w:id="13" w:name="OLE_LINK20"/>
-      <w:bookmarkStart w:id="14" w:name="OLE_LINK21"/>
-      <w:r>
-        <w:rPr>
-          <w:lang w:val="vi-VN"/>
-        </w:rPr>
-        <w:t>List&lt;orderType</w:t>
-      </w:r>
       <w:bookmarkEnd w:id="13"/>
+      <w:r>
+        <w:rPr>
+          <w:lang w:val="vi-VN"/>
+        </w:rPr>
+        <w:t>&gt; (gồm 1 menuTask)</w:t>
+      </w:r>
+    </w:p>
+    <w:p>
+      <w:pPr>
+        <w:ind w:firstLine="216"/>
+        <w:rPr>
+          <w:lang w:val="vi-VN"/>
+        </w:rPr>
+      </w:pPr>
+      <w:r>
+        <w:rPr>
+          <w:b/>
+        </w:rPr>
+        <w:t>Gọi bởi</w:t>
+      </w:r>
+      <w:bookmarkStart w:id="14" w:name="OLE_LINK17"/>
+      <w:bookmarkStart w:id="15" w:name="OLE_LINK18"/>
+      <w:r>
+        <w:rPr>
+          <w:b/>
+        </w:rPr>
+        <w:t>:</w:t>
+      </w:r>
+      <w:r>
+        <w:rPr>
+          <w:b/>
+          <w:lang w:val="vi-VN"/>
+        </w:rPr>
+        <w:t xml:space="preserve"> </w:t>
+      </w:r>
+      <w:r>
+        <w:rPr>
+          <w:lang w:val="vi-VN"/>
+        </w:rPr>
+        <w:t xml:space="preserve">ReceiveMenuTask </w:t>
+      </w:r>
       <w:bookmarkEnd w:id="14"/>
-      <w:r>
-        <w:rPr>
-          <w:lang w:val="vi-VN"/>
-        </w:rPr>
-        <w:t>&gt; (gồm 1 menuTask)</w:t>
-      </w:r>
-    </w:p>
-    <w:p>
-      <w:pPr>
-        <w:ind w:firstLine="216"/>
-        <w:rPr>
-          <w:lang w:val="vi-VN"/>
-        </w:rPr>
-      </w:pPr>
-      <w:r>
-        <w:rPr>
-          <w:b/>
-        </w:rPr>
-        <w:t>Gọi bởi</w:t>
-      </w:r>
-      <w:bookmarkStart w:id="15" w:name="OLE_LINK17"/>
-      <w:bookmarkStart w:id="16" w:name="OLE_LINK18"/>
-      <w:r>
-        <w:rPr>
-          <w:b/>
-        </w:rPr>
-        <w:t>:</w:t>
-      </w:r>
-      <w:r>
-        <w:rPr>
-          <w:b/>
-          <w:lang w:val="vi-VN"/>
-        </w:rPr>
-        <w:t xml:space="preserve"> </w:t>
-      </w:r>
-      <w:r>
-        <w:rPr>
-          <w:lang w:val="vi-VN"/>
-        </w:rPr>
-        <w:t xml:space="preserve">ReceiveMenuTask </w:t>
-      </w:r>
       <w:bookmarkEnd w:id="15"/>
-      <w:bookmarkEnd w:id="16"/>
     </w:p>
     <w:p>
       <w:pPr>
@@ -3636,8 +5038,8 @@
           <w:lang w:val="vi-VN"/>
         </w:rPr>
       </w:pPr>
-      <w:bookmarkStart w:id="17" w:name="OLE_LINK38"/>
-      <w:bookmarkStart w:id="18" w:name="OLE_LINK39"/>
+      <w:bookmarkStart w:id="16" w:name="OLE_LINK38"/>
+      <w:bookmarkStart w:id="17" w:name="OLE_LINK39"/>
       <w:r>
         <w:rPr>
           <w:lang w:val="vi-VN"/>
@@ -3662,8 +5064,8 @@
         </w:rPr>
         <w:t>Hiển thị ListView chứa số lượng, số thứ tự các task</w:t>
       </w:r>
+      <w:bookmarkEnd w:id="16"/>
       <w:bookmarkEnd w:id="17"/>
-      <w:bookmarkEnd w:id="18"/>
       <w:r>
         <w:rPr>
           <w:lang w:val="vi-VN"/>
@@ -3727,146 +5129,150 @@
         <w:rPr>
           <w:b/>
         </w:rPr>
+        <w:t>Prototype:</w:t>
+      </w:r>
+      <w:r>
+        <w:rPr>
+          <w:b/>
+          <w:lang w:val="vi-VN"/>
+        </w:rPr>
+        <w:t xml:space="preserve"> </w:t>
+      </w:r>
+      <w:r>
+        <w:rPr>
+          <w:lang w:val="vi-VN"/>
+        </w:rPr>
+        <w:t xml:space="preserve">public boolean </w:t>
+      </w:r>
+      <w:proofErr w:type="gramStart"/>
+      <w:r>
+        <w:rPr>
+          <w:lang w:val="vi-VN"/>
+        </w:rPr>
+        <w:t>upDateTask(</w:t>
+      </w:r>
+      <w:proofErr w:type="gramEnd"/>
+      <w:r>
+        <w:rPr>
+          <w:lang w:val="vi-VN"/>
+        </w:rPr>
+        <w:t xml:space="preserve">int idTechnical) </w:t>
+      </w:r>
+    </w:p>
+    <w:p>
+      <w:pPr>
+        <w:ind w:firstLine="216"/>
+        <w:rPr>
+          <w:b/>
+          <w:lang w:val="vi-VN"/>
+        </w:rPr>
+      </w:pPr>
+      <w:r>
+        <w:rPr>
+          <w:b/>
+        </w:rPr>
+        <w:t>Ngõ vào:</w:t>
+      </w:r>
+      <w:r>
+        <w:rPr>
+          <w:b/>
+          <w:lang w:val="vi-VN"/>
+        </w:rPr>
+        <w:t xml:space="preserve"> </w:t>
+      </w:r>
+      <w:r>
+        <w:rPr>
+          <w:lang w:val="vi-VN"/>
+        </w:rPr>
+        <w:t>int idTechnical (ID định danh của KTV)</w:t>
+      </w:r>
+    </w:p>
+    <w:p>
+      <w:pPr>
+        <w:ind w:firstLine="216"/>
+        <w:rPr>
+          <w:lang w:val="vi-VN"/>
+        </w:rPr>
+      </w:pPr>
+      <w:r>
+        <w:rPr>
+          <w:b/>
+        </w:rPr>
+        <w:t>Ngõ xuất:</w:t>
+      </w:r>
+      <w:r>
+        <w:rPr>
+          <w:b/>
+          <w:lang w:val="vi-VN"/>
+        </w:rPr>
+        <w:t xml:space="preserve"> </w:t>
+      </w:r>
+      <w:proofErr w:type="gramStart"/>
+      <w:r>
+        <w:rPr>
+          <w:lang w:val="vi-VN"/>
+        </w:rPr>
+        <w:t>boolean</w:t>
+      </w:r>
+      <w:proofErr w:type="gramEnd"/>
+    </w:p>
+    <w:p>
+      <w:pPr>
+        <w:ind w:firstLine="216"/>
+        <w:rPr>
+          <w:b/>
+          <w:lang w:val="vi-VN"/>
+        </w:rPr>
+      </w:pPr>
+      <w:r>
+        <w:rPr>
+          <w:b/>
+        </w:rPr>
+        <w:t>Gọi bở</w:t>
+      </w:r>
+      <w:r>
+        <w:rPr>
+          <w:b/>
+        </w:rPr>
+        <w:t>i</w:t>
+      </w:r>
+      <w:r>
+        <w:rPr>
+          <w:b/>
+        </w:rPr>
+        <w:t>:</w:t>
+      </w:r>
+      <w:r>
+        <w:rPr>
+          <w:b/>
+          <w:lang w:val="vi-VN"/>
+        </w:rPr>
+        <w:t xml:space="preserve"> </w:t>
+      </w:r>
+      <w:bookmarkStart w:id="18" w:name="OLE_LINK22"/>
+      <w:bookmarkStart w:id="19" w:name="OLE_LINK23"/>
+      <w:r>
+        <w:rPr>
+          <w:lang w:val="vi-VN"/>
+        </w:rPr>
+        <w:t>ReceiveMenuTask</w:t>
+      </w:r>
+    </w:p>
+    <w:bookmarkEnd w:id="18"/>
+    <w:bookmarkEnd w:id="19"/>
+    <w:p>
+      <w:pPr>
+        <w:ind w:firstLine="216"/>
+        <w:rPr>
+          <w:b/>
+          <w:lang w:val="vi-VN"/>
+        </w:rPr>
+      </w:pPr>
+      <w:r>
+        <w:rPr>
+          <w:b/>
+        </w:rPr>
         <w:lastRenderedPageBreak/>
-        <w:t>Prototype:</w:t>
-      </w:r>
-      <w:r>
-        <w:rPr>
-          <w:b/>
-          <w:lang w:val="vi-VN"/>
-        </w:rPr>
-        <w:t xml:space="preserve"> </w:t>
-      </w:r>
-      <w:r>
-        <w:rPr>
-          <w:lang w:val="vi-VN"/>
-        </w:rPr>
-        <w:t xml:space="preserve">public boolean </w:t>
-      </w:r>
-      <w:r>
-        <w:rPr>
-          <w:lang w:val="vi-VN"/>
-        </w:rPr>
-        <w:t>upDateTask(</w:t>
-      </w:r>
-      <w:r>
-        <w:rPr>
-          <w:lang w:val="vi-VN"/>
-        </w:rPr>
-        <w:t xml:space="preserve">int idTechnical) </w:t>
-      </w:r>
-    </w:p>
-    <w:p>
-      <w:pPr>
-        <w:ind w:firstLine="216"/>
-        <w:rPr>
-          <w:b/>
-          <w:lang w:val="vi-VN"/>
-        </w:rPr>
-      </w:pPr>
-      <w:r>
-        <w:rPr>
-          <w:b/>
-        </w:rPr>
-        <w:t>Ngõ vào:</w:t>
-      </w:r>
-      <w:r>
-        <w:rPr>
-          <w:b/>
-          <w:lang w:val="vi-VN"/>
-        </w:rPr>
-        <w:t xml:space="preserve"> </w:t>
-      </w:r>
-      <w:r>
-        <w:rPr>
-          <w:lang w:val="vi-VN"/>
-        </w:rPr>
-        <w:t>int idTechnical (ID định danh của KTV)</w:t>
-      </w:r>
-    </w:p>
-    <w:p>
-      <w:pPr>
-        <w:ind w:firstLine="216"/>
-        <w:rPr>
-          <w:lang w:val="vi-VN"/>
-        </w:rPr>
-      </w:pPr>
-      <w:r>
-        <w:rPr>
-          <w:b/>
-        </w:rPr>
-        <w:t>Ngõ xuất:</w:t>
-      </w:r>
-      <w:r>
-        <w:rPr>
-          <w:b/>
-          <w:lang w:val="vi-VN"/>
-        </w:rPr>
-        <w:t xml:space="preserve"> </w:t>
-      </w:r>
-      <w:r>
-        <w:rPr>
-          <w:lang w:val="vi-VN"/>
-        </w:rPr>
-        <w:t>boolean</w:t>
-      </w:r>
-    </w:p>
-    <w:p>
-      <w:pPr>
-        <w:ind w:firstLine="216"/>
-        <w:rPr>
-          <w:b/>
-          <w:lang w:val="vi-VN"/>
-        </w:rPr>
-      </w:pPr>
-      <w:r>
-        <w:rPr>
-          <w:b/>
-        </w:rPr>
-        <w:t>Gọi bở</w:t>
-      </w:r>
-      <w:r>
-        <w:rPr>
-          <w:b/>
-        </w:rPr>
-        <w:t>i</w:t>
-      </w:r>
-      <w:r>
-        <w:rPr>
-          <w:b/>
-        </w:rPr>
-        <w:t>:</w:t>
-      </w:r>
-      <w:r>
-        <w:rPr>
-          <w:b/>
-          <w:lang w:val="vi-VN"/>
-        </w:rPr>
-        <w:t xml:space="preserve"> </w:t>
-      </w:r>
-      <w:bookmarkStart w:id="19" w:name="OLE_LINK22"/>
-      <w:bookmarkStart w:id="20" w:name="OLE_LINK23"/>
-      <w:r>
-        <w:rPr>
-          <w:lang w:val="vi-VN"/>
-        </w:rPr>
-        <w:t>ReceiveMenuTask</w:t>
-      </w:r>
-    </w:p>
-    <w:bookmarkEnd w:id="19"/>
-    <w:bookmarkEnd w:id="20"/>
-    <w:p>
-      <w:pPr>
-        <w:ind w:firstLine="216"/>
-        <w:rPr>
-          <w:b/>
-          <w:lang w:val="vi-VN"/>
-        </w:rPr>
-      </w:pPr>
-      <w:r>
-        <w:rPr>
-          <w:b/>
-        </w:rPr>
         <w:t>Gọi:</w:t>
       </w:r>
       <w:r>
@@ -4168,8 +5574,8 @@
         </w:rPr>
         <w:t xml:space="preserve"> </w:t>
       </w:r>
-      <w:bookmarkStart w:id="21" w:name="OLE_LINK29"/>
-      <w:bookmarkStart w:id="22" w:name="OLE_LINK30"/>
+      <w:bookmarkStart w:id="20" w:name="OLE_LINK29"/>
+      <w:bookmarkStart w:id="21" w:name="OLE_LINK30"/>
       <w:r>
         <w:rPr>
           <w:lang w:val="vi-VN"/>
@@ -4177,8 +5583,8 @@
         <w:t>ReceiveMenuTask</w:t>
       </w:r>
     </w:p>
+    <w:bookmarkEnd w:id="20"/>
     <w:bookmarkEnd w:id="21"/>
-    <w:bookmarkEnd w:id="22"/>
     <w:p>
       <w:pPr>
         <w:ind w:firstLine="216"/>
@@ -4297,8 +5703,8 @@
         </w:rPr>
         <w:t xml:space="preserve">3.3.14.4 : </w:t>
       </w:r>
-      <w:bookmarkStart w:id="23" w:name="OLE_LINK25"/>
-      <w:bookmarkStart w:id="24" w:name="OLE_LINK26"/>
+      <w:bookmarkStart w:id="22" w:name="OLE_LINK25"/>
+      <w:bookmarkStart w:id="23" w:name="OLE_LINK26"/>
       <w:r>
         <w:rPr>
           <w:i/>
@@ -4307,106 +5713,162 @@
         </w:rPr>
         <w:t>AcceptTask</w:t>
       </w:r>
+      <w:bookmarkEnd w:id="22"/>
       <w:bookmarkEnd w:id="23"/>
+    </w:p>
+    <w:p>
+      <w:pPr>
+        <w:ind w:firstLine="216"/>
+        <w:rPr>
+          <w:lang w:val="vi-VN"/>
+        </w:rPr>
+      </w:pPr>
+      <w:r>
+        <w:rPr>
+          <w:b/>
+        </w:rPr>
+        <w:t>Mục đích:</w:t>
+      </w:r>
+      <w:r>
+        <w:rPr>
+          <w:b/>
+          <w:lang w:val="vi-VN"/>
+        </w:rPr>
+        <w:t xml:space="preserve"> </w:t>
+      </w:r>
+      <w:r>
+        <w:rPr>
+          <w:lang w:val="vi-VN"/>
+        </w:rPr>
+        <w:t xml:space="preserve">hàm được gọi </w:t>
+      </w:r>
+      <w:r>
+        <w:rPr>
+          <w:lang w:val="vi-VN"/>
+        </w:rPr>
+        <w:t>khi KTV chấp nhận task</w:t>
+      </w:r>
+      <w:r>
+        <w:rPr>
+          <w:lang w:val="vi-VN"/>
+        </w:rPr>
+        <w:t xml:space="preserve"> (chọn “Accept”)</w:t>
+      </w:r>
+      <w:r>
+        <w:rPr>
+          <w:lang w:val="vi-VN"/>
+        </w:rPr>
+        <w:t xml:space="preserve"> hàm này sẽ được gọi</w:t>
+      </w:r>
+    </w:p>
+    <w:p>
+      <w:pPr>
+        <w:ind w:firstLine="216"/>
+        <w:rPr>
+          <w:lang w:val="vi-VN"/>
+        </w:rPr>
+      </w:pPr>
+      <w:r>
+        <w:rPr>
+          <w:b/>
+        </w:rPr>
+        <w:t>Prototype:</w:t>
+      </w:r>
+      <w:r>
+        <w:rPr>
+          <w:b/>
+          <w:lang w:val="vi-VN"/>
+        </w:rPr>
+        <w:t xml:space="preserve"> </w:t>
+      </w:r>
+      <w:r>
+        <w:rPr>
+          <w:lang w:val="vi-VN"/>
+        </w:rPr>
+        <w:t xml:space="preserve">public </w:t>
+      </w:r>
+      <w:proofErr w:type="gramStart"/>
+      <w:r>
+        <w:rPr>
+          <w:lang w:val="vi-VN"/>
+        </w:rPr>
+        <w:t>boolean</w:t>
+      </w:r>
+      <w:proofErr w:type="gramEnd"/>
+      <w:r>
+        <w:rPr>
+          <w:lang w:val="vi-VN"/>
+        </w:rPr>
+        <w:t xml:space="preserve"> </w:t>
+      </w:r>
+      <w:r>
+        <w:rPr>
+          <w:lang w:val="vi-VN"/>
+        </w:rPr>
+        <w:t>AcceptTask</w:t>
+      </w:r>
+      <w:r>
+        <w:rPr>
+          <w:lang w:val="vi-VN"/>
+        </w:rPr>
+        <w:t xml:space="preserve"> </w:t>
+      </w:r>
+      <w:r>
+        <w:rPr>
+          <w:lang w:val="vi-VN"/>
+        </w:rPr>
+        <w:t>(</w:t>
+      </w:r>
+      <w:bookmarkStart w:id="24" w:name="OLE_LINK27"/>
+      <w:bookmarkStart w:id="25" w:name="OLE_LINK28"/>
+      <w:r>
+        <w:rPr>
+          <w:lang w:val="vi-VN"/>
+        </w:rPr>
+        <w:t>int idTask</w:t>
+      </w:r>
+      <w:r>
+        <w:rPr>
+          <w:lang w:val="vi-VN"/>
+        </w:rPr>
+        <w:t xml:space="preserve">, </w:t>
+      </w:r>
+      <w:r>
+        <w:rPr>
+          <w:lang w:val="vi-VN"/>
+        </w:rPr>
+        <w:t>int idTechnical</w:t>
+      </w:r>
       <w:bookmarkEnd w:id="24"/>
-    </w:p>
-    <w:p>
-      <w:pPr>
-        <w:ind w:firstLine="216"/>
-        <w:rPr>
-          <w:lang w:val="vi-VN"/>
-        </w:rPr>
-      </w:pPr>
-      <w:r>
-        <w:rPr>
-          <w:b/>
-        </w:rPr>
-        <w:t>Mục đích:</w:t>
-      </w:r>
-      <w:r>
-        <w:rPr>
-          <w:b/>
-          <w:lang w:val="vi-VN"/>
-        </w:rPr>
-        <w:t xml:space="preserve"> </w:t>
-      </w:r>
-      <w:r>
-        <w:rPr>
-          <w:lang w:val="vi-VN"/>
-        </w:rPr>
-        <w:t xml:space="preserve">hàm được gọi </w:t>
-      </w:r>
-      <w:r>
-        <w:rPr>
-          <w:lang w:val="vi-VN"/>
-        </w:rPr>
-        <w:t>khi KTV chấp nhận task</w:t>
-      </w:r>
-      <w:r>
-        <w:rPr>
-          <w:lang w:val="vi-VN"/>
-        </w:rPr>
-        <w:t xml:space="preserve"> (chọn “Accept”)</w:t>
-      </w:r>
-      <w:r>
-        <w:rPr>
-          <w:lang w:val="vi-VN"/>
-        </w:rPr>
-        <w:t xml:space="preserve"> hàm này sẽ được gọi</w:t>
-      </w:r>
-    </w:p>
-    <w:p>
-      <w:pPr>
-        <w:ind w:firstLine="216"/>
-        <w:rPr>
-          <w:lang w:val="vi-VN"/>
-        </w:rPr>
-      </w:pPr>
-      <w:r>
-        <w:rPr>
-          <w:b/>
-        </w:rPr>
-        <w:t>Prototype:</w:t>
-      </w:r>
-      <w:r>
-        <w:rPr>
-          <w:b/>
-          <w:lang w:val="vi-VN"/>
-        </w:rPr>
-        <w:t xml:space="preserve"> </w:t>
-      </w:r>
-      <w:r>
-        <w:rPr>
-          <w:lang w:val="vi-VN"/>
-        </w:rPr>
-        <w:t xml:space="preserve">public </w:t>
-      </w:r>
-      <w:r>
-        <w:rPr>
-          <w:lang w:val="vi-VN"/>
-        </w:rPr>
-        <w:t xml:space="preserve">boolean </w:t>
-      </w:r>
-      <w:r>
-        <w:rPr>
-          <w:lang w:val="vi-VN"/>
-        </w:rPr>
-        <w:t>AcceptTask</w:t>
-      </w:r>
-      <w:r>
-        <w:rPr>
-          <w:lang w:val="vi-VN"/>
-        </w:rPr>
-        <w:t xml:space="preserve"> </w:t>
-      </w:r>
-      <w:r>
-        <w:rPr>
-          <w:lang w:val="vi-VN"/>
-        </w:rPr>
-        <w:t>(</w:t>
-      </w:r>
-      <w:bookmarkStart w:id="25" w:name="OLE_LINK27"/>
-      <w:bookmarkStart w:id="26" w:name="OLE_LINK28"/>
+      <w:bookmarkEnd w:id="25"/>
+      <w:r>
+        <w:rPr>
+          <w:lang w:val="vi-VN"/>
+        </w:rPr>
+        <w:t>)</w:t>
+      </w:r>
+    </w:p>
+    <w:p>
+      <w:pPr>
+        <w:ind w:firstLine="216"/>
+        <w:rPr>
+          <w:b/>
+          <w:lang w:val="vi-VN"/>
+        </w:rPr>
+      </w:pPr>
+      <w:r>
+        <w:rPr>
+          <w:b/>
+        </w:rPr>
+        <w:t>Ngõ vào:</w:t>
+      </w:r>
+      <w:r>
+        <w:rPr>
+          <w:b/>
+          <w:lang w:val="vi-VN"/>
+        </w:rPr>
+        <w:t xml:space="preserve"> </w:t>
+      </w:r>
       <w:r>
         <w:rPr>
           <w:lang w:val="vi-VN"/>
@@ -4425,113 +5887,67 @@
         </w:rPr>
         <w:t>int idTechnical</w:t>
       </w:r>
-      <w:bookmarkEnd w:id="25"/>
+    </w:p>
+    <w:p>
+      <w:pPr>
+        <w:ind w:firstLine="216"/>
+        <w:rPr>
+          <w:lang w:val="vi-VN"/>
+        </w:rPr>
+      </w:pPr>
+      <w:r>
+        <w:rPr>
+          <w:b/>
+        </w:rPr>
+        <w:t>Ngõ xuất:</w:t>
+      </w:r>
+      <w:r>
+        <w:rPr>
+          <w:b/>
+          <w:lang w:val="vi-VN"/>
+        </w:rPr>
+        <w:t xml:space="preserve"> </w:t>
+      </w:r>
+      <w:proofErr w:type="gramStart"/>
+      <w:r>
+        <w:rPr>
+          <w:lang w:val="vi-VN"/>
+        </w:rPr>
+        <w:t>boolean</w:t>
+      </w:r>
+      <w:proofErr w:type="gramEnd"/>
+    </w:p>
+    <w:p>
+      <w:pPr>
+        <w:ind w:firstLine="216"/>
+        <w:rPr>
+          <w:b/>
+          <w:lang w:val="vi-VN"/>
+        </w:rPr>
+      </w:pPr>
+      <w:r>
+        <w:rPr>
+          <w:b/>
+        </w:rPr>
+        <w:t>Gọi bởi:</w:t>
+      </w:r>
+      <w:r>
+        <w:rPr>
+          <w:b/>
+          <w:lang w:val="vi-VN"/>
+        </w:rPr>
+        <w:t xml:space="preserve"> </w:t>
+      </w:r>
+      <w:bookmarkStart w:id="26" w:name="OLE_LINK36"/>
+      <w:bookmarkStart w:id="27" w:name="OLE_LINK37"/>
+      <w:r>
+        <w:rPr>
+          <w:lang w:val="vi-VN"/>
+        </w:rPr>
+        <w:t>ReceiveMenuTask</w:t>
+      </w:r>
       <w:bookmarkEnd w:id="26"/>
-      <w:r>
-        <w:rPr>
-          <w:lang w:val="vi-VN"/>
-        </w:rPr>
-        <w:t>)</w:t>
-      </w:r>
-    </w:p>
-    <w:p>
-      <w:pPr>
-        <w:ind w:firstLine="216"/>
-        <w:rPr>
-          <w:b/>
-          <w:lang w:val="vi-VN"/>
-        </w:rPr>
-      </w:pPr>
-      <w:r>
-        <w:rPr>
-          <w:b/>
-        </w:rPr>
-        <w:t>Ngõ vào:</w:t>
-      </w:r>
-      <w:r>
-        <w:rPr>
-          <w:b/>
-          <w:lang w:val="vi-VN"/>
-        </w:rPr>
-        <w:t xml:space="preserve"> </w:t>
-      </w:r>
-      <w:r>
-        <w:rPr>
-          <w:lang w:val="vi-VN"/>
-        </w:rPr>
-        <w:t>int idTask</w:t>
-      </w:r>
-      <w:r>
-        <w:rPr>
-          <w:lang w:val="vi-VN"/>
-        </w:rPr>
-        <w:t xml:space="preserve">, </w:t>
-      </w:r>
-      <w:r>
-        <w:rPr>
-          <w:lang w:val="vi-VN"/>
-        </w:rPr>
-        <w:t>int idTechnical</w:t>
-      </w:r>
-    </w:p>
-    <w:p>
-      <w:pPr>
-        <w:ind w:firstLine="216"/>
-        <w:rPr>
-          <w:lang w:val="vi-VN"/>
-        </w:rPr>
-      </w:pPr>
-      <w:r>
-        <w:rPr>
-          <w:b/>
-        </w:rPr>
-        <w:t>Ngõ xuất:</w:t>
-      </w:r>
-      <w:r>
-        <w:rPr>
-          <w:b/>
-          <w:lang w:val="vi-VN"/>
-        </w:rPr>
-        <w:t xml:space="preserve"> </w:t>
-      </w:r>
-      <w:r>
-        <w:rPr>
-          <w:lang w:val="vi-VN"/>
-        </w:rPr>
-        <w:t>boolean</w:t>
-      </w:r>
-    </w:p>
-    <w:p>
-      <w:pPr>
-        <w:ind w:firstLine="216"/>
-        <w:rPr>
-          <w:b/>
-          <w:lang w:val="vi-VN"/>
-        </w:rPr>
-      </w:pPr>
-      <w:r>
-        <w:rPr>
-          <w:b/>
-        </w:rPr>
-        <w:t>Gọi bởi:</w:t>
-      </w:r>
-      <w:r>
-        <w:rPr>
-          <w:b/>
-          <w:lang w:val="vi-VN"/>
-        </w:rPr>
-        <w:t xml:space="preserve"> </w:t>
-      </w:r>
-      <w:bookmarkStart w:id="27" w:name="OLE_LINK36"/>
-      <w:bookmarkStart w:id="28" w:name="OLE_LINK37"/>
-      <w:r>
-        <w:rPr>
-          <w:lang w:val="vi-VN"/>
-        </w:rPr>
-        <w:t>ReceiveMenuTask</w:t>
-      </w:r>
       <w:bookmarkEnd w:id="27"/>
-      <w:bookmarkEnd w:id="28"/>
     </w:p>
     <w:p>
       <w:pPr>
@@ -4654,8 +6070,8 @@
         </w:rPr>
         <w:t xml:space="preserve">: </w:t>
       </w:r>
-      <w:bookmarkStart w:id="29" w:name="OLE_LINK32"/>
-      <w:bookmarkStart w:id="30" w:name="OLE_LINK33"/>
+      <w:bookmarkStart w:id="28" w:name="OLE_LINK32"/>
+      <w:bookmarkStart w:id="29" w:name="OLE_LINK33"/>
       <w:r>
         <w:rPr>
           <w:i/>
@@ -4664,8 +6080,8 @@
         </w:rPr>
         <w:t>RejectTask</w:t>
       </w:r>
+      <w:bookmarkEnd w:id="28"/>
       <w:bookmarkEnd w:id="29"/>
-      <w:bookmarkEnd w:id="30"/>
       <w:r>
         <w:rPr>
           <w:i/>
@@ -4686,175 +6102,191 @@
         <w:rPr>
           <w:b/>
         </w:rPr>
+        <w:t>Mục đích:</w:t>
+      </w:r>
+      <w:r>
+        <w:rPr>
+          <w:b/>
+          <w:lang w:val="vi-VN"/>
+        </w:rPr>
+        <w:t xml:space="preserve"> </w:t>
+      </w:r>
+      <w:r>
+        <w:rPr>
+          <w:lang w:val="vi-VN"/>
+        </w:rPr>
+        <w:t>khi KTV từ chối task hàm này sẽ được gọi</w:t>
+      </w:r>
+    </w:p>
+    <w:p>
+      <w:pPr>
+        <w:ind w:firstLine="216"/>
+        <w:rPr>
+          <w:lang w:val="vi-VN"/>
+        </w:rPr>
+      </w:pPr>
+      <w:r>
+        <w:rPr>
+          <w:b/>
+        </w:rPr>
+        <w:t>Prototype:</w:t>
+      </w:r>
+      <w:r>
+        <w:rPr>
+          <w:b/>
+          <w:lang w:val="vi-VN"/>
+        </w:rPr>
+        <w:t xml:space="preserve"> </w:t>
+      </w:r>
+      <w:r>
+        <w:rPr>
+          <w:lang w:val="vi-VN"/>
+        </w:rPr>
+        <w:t xml:space="preserve">public </w:t>
+      </w:r>
+      <w:proofErr w:type="gramStart"/>
+      <w:r>
+        <w:rPr>
+          <w:lang w:val="vi-VN"/>
+        </w:rPr>
+        <w:t>boolean</w:t>
+      </w:r>
+      <w:proofErr w:type="gramEnd"/>
+      <w:r>
+        <w:rPr>
+          <w:lang w:val="vi-VN"/>
+        </w:rPr>
+        <w:t xml:space="preserve"> </w:t>
+      </w:r>
+      <w:r>
+        <w:rPr>
+          <w:lang w:val="vi-VN"/>
+        </w:rPr>
+        <w:t>RejectTask</w:t>
+      </w:r>
+      <w:r>
+        <w:rPr>
+          <w:lang w:val="vi-VN"/>
+        </w:rPr>
+        <w:t xml:space="preserve"> </w:t>
+      </w:r>
+      <w:r>
+        <w:rPr>
+          <w:lang w:val="vi-VN"/>
+        </w:rPr>
+        <w:t>(</w:t>
+      </w:r>
+      <w:bookmarkStart w:id="30" w:name="OLE_LINK34"/>
+      <w:bookmarkStart w:id="31" w:name="OLE_LINK35"/>
+      <w:r>
+        <w:rPr>
+          <w:lang w:val="vi-VN"/>
+        </w:rPr>
+        <w:t>int idTask</w:t>
+      </w:r>
+      <w:r>
+        <w:rPr>
+          <w:lang w:val="vi-VN"/>
+        </w:rPr>
+        <w:t xml:space="preserve">, </w:t>
+      </w:r>
+      <w:r>
+        <w:rPr>
+          <w:lang w:val="vi-VN"/>
+        </w:rPr>
+        <w:t>int idTechnical</w:t>
+      </w:r>
+      <w:bookmarkEnd w:id="30"/>
+      <w:bookmarkEnd w:id="31"/>
+      <w:r>
+        <w:rPr>
+          <w:lang w:val="vi-VN"/>
+        </w:rPr>
+        <w:t>)</w:t>
+      </w:r>
+    </w:p>
+    <w:p>
+      <w:pPr>
+        <w:ind w:firstLine="216"/>
+        <w:rPr>
+          <w:b/>
+          <w:lang w:val="vi-VN"/>
+        </w:rPr>
+      </w:pPr>
+      <w:r>
+        <w:rPr>
+          <w:b/>
+        </w:rPr>
+        <w:t>Ngõ vào:</w:t>
+      </w:r>
+      <w:r>
+        <w:rPr>
+          <w:b/>
+          <w:lang w:val="vi-VN"/>
+        </w:rPr>
+        <w:t xml:space="preserve"> </w:t>
+      </w:r>
+      <w:r>
+        <w:rPr>
+          <w:lang w:val="vi-VN"/>
+        </w:rPr>
+        <w:t>int idTask</w:t>
+      </w:r>
+      <w:r>
+        <w:rPr>
+          <w:lang w:val="vi-VN"/>
+        </w:rPr>
+        <w:t xml:space="preserve">, </w:t>
+      </w:r>
+      <w:r>
+        <w:rPr>
+          <w:lang w:val="vi-VN"/>
+        </w:rPr>
+        <w:t>int idTechnical</w:t>
+      </w:r>
+    </w:p>
+    <w:p>
+      <w:pPr>
+        <w:ind w:firstLine="216"/>
+        <w:rPr>
+          <w:lang w:val="vi-VN"/>
+        </w:rPr>
+      </w:pPr>
+      <w:r>
+        <w:rPr>
+          <w:b/>
+        </w:rPr>
+        <w:t>Ngõ xuất:</w:t>
+      </w:r>
+      <w:r>
+        <w:rPr>
+          <w:b/>
+          <w:lang w:val="vi-VN"/>
+        </w:rPr>
+        <w:t xml:space="preserve"> </w:t>
+      </w:r>
+      <w:proofErr w:type="gramStart"/>
+      <w:r>
+        <w:rPr>
+          <w:lang w:val="vi-VN"/>
+        </w:rPr>
+        <w:t>boolean</w:t>
+      </w:r>
+      <w:proofErr w:type="gramEnd"/>
+    </w:p>
+    <w:p>
+      <w:pPr>
+        <w:ind w:firstLine="216"/>
+        <w:rPr>
+          <w:b/>
+          <w:lang w:val="vi-VN"/>
+        </w:rPr>
+      </w:pPr>
+      <w:r>
+        <w:rPr>
+          <w:b/>
+        </w:rPr>
         <w:lastRenderedPageBreak/>
-        <w:t>Mục đích:</w:t>
-      </w:r>
-      <w:r>
-        <w:rPr>
-          <w:b/>
-          <w:lang w:val="vi-VN"/>
-        </w:rPr>
-        <w:t xml:space="preserve"> </w:t>
-      </w:r>
-      <w:r>
-        <w:rPr>
-          <w:lang w:val="vi-VN"/>
-        </w:rPr>
-        <w:t>khi KTV từ chối task hàm này sẽ được gọi</w:t>
-      </w:r>
-    </w:p>
-    <w:p>
-      <w:pPr>
-        <w:ind w:firstLine="216"/>
-        <w:rPr>
-          <w:lang w:val="vi-VN"/>
-        </w:rPr>
-      </w:pPr>
-      <w:r>
-        <w:rPr>
-          <w:b/>
-        </w:rPr>
-        <w:t>Prototype:</w:t>
-      </w:r>
-      <w:r>
-        <w:rPr>
-          <w:b/>
-          <w:lang w:val="vi-VN"/>
-        </w:rPr>
-        <w:t xml:space="preserve"> </w:t>
-      </w:r>
-      <w:r>
-        <w:rPr>
-          <w:lang w:val="vi-VN"/>
-        </w:rPr>
-        <w:t xml:space="preserve">public boolean </w:t>
-      </w:r>
-      <w:r>
-        <w:rPr>
-          <w:lang w:val="vi-VN"/>
-        </w:rPr>
-        <w:t>RejectTask</w:t>
-      </w:r>
-      <w:r>
-        <w:rPr>
-          <w:lang w:val="vi-VN"/>
-        </w:rPr>
-        <w:t xml:space="preserve"> </w:t>
-      </w:r>
-      <w:r>
-        <w:rPr>
-          <w:lang w:val="vi-VN"/>
-        </w:rPr>
-        <w:t>(</w:t>
-      </w:r>
-      <w:bookmarkStart w:id="31" w:name="OLE_LINK34"/>
-      <w:bookmarkStart w:id="32" w:name="OLE_LINK35"/>
-      <w:r>
-        <w:rPr>
-          <w:lang w:val="vi-VN"/>
-        </w:rPr>
-        <w:t>int idTask</w:t>
-      </w:r>
-      <w:r>
-        <w:rPr>
-          <w:lang w:val="vi-VN"/>
-        </w:rPr>
-        <w:t xml:space="preserve">, </w:t>
-      </w:r>
-      <w:r>
-        <w:rPr>
-          <w:lang w:val="vi-VN"/>
-        </w:rPr>
-        <w:t>int idTechnical</w:t>
-      </w:r>
-      <w:bookmarkEnd w:id="31"/>
-      <w:bookmarkEnd w:id="32"/>
-      <w:r>
-        <w:rPr>
-          <w:lang w:val="vi-VN"/>
-        </w:rPr>
-        <w:t>)</w:t>
-      </w:r>
-    </w:p>
-    <w:p>
-      <w:pPr>
-        <w:ind w:firstLine="216"/>
-        <w:rPr>
-          <w:b/>
-          <w:lang w:val="vi-VN"/>
-        </w:rPr>
-      </w:pPr>
-      <w:r>
-        <w:rPr>
-          <w:b/>
-        </w:rPr>
-        <w:t>Ngõ vào:</w:t>
-      </w:r>
-      <w:r>
-        <w:rPr>
-          <w:b/>
-          <w:lang w:val="vi-VN"/>
-        </w:rPr>
-        <w:t xml:space="preserve"> </w:t>
-      </w:r>
-      <w:r>
-        <w:rPr>
-          <w:lang w:val="vi-VN"/>
-        </w:rPr>
-        <w:t>int idTask</w:t>
-      </w:r>
-      <w:r>
-        <w:rPr>
-          <w:lang w:val="vi-VN"/>
-        </w:rPr>
-        <w:t xml:space="preserve">, </w:t>
-      </w:r>
-      <w:r>
-        <w:rPr>
-          <w:lang w:val="vi-VN"/>
-        </w:rPr>
-        <w:t>int idTechnical</w:t>
-      </w:r>
-    </w:p>
-    <w:p>
-      <w:pPr>
-        <w:ind w:firstLine="216"/>
-        <w:rPr>
-          <w:lang w:val="vi-VN"/>
-        </w:rPr>
-      </w:pPr>
-      <w:r>
-        <w:rPr>
-          <w:b/>
-        </w:rPr>
-        <w:t>Ngõ xuất:</w:t>
-      </w:r>
-      <w:r>
-        <w:rPr>
-          <w:b/>
-          <w:lang w:val="vi-VN"/>
-        </w:rPr>
-        <w:t xml:space="preserve"> </w:t>
-      </w:r>
-      <w:r>
-        <w:rPr>
-          <w:lang w:val="vi-VN"/>
-        </w:rPr>
-        <w:t>boolean</w:t>
-      </w:r>
-    </w:p>
-    <w:p>
-      <w:pPr>
-        <w:ind w:firstLine="216"/>
-        <w:rPr>
-          <w:b/>
-          <w:lang w:val="vi-VN"/>
-        </w:rPr>
-      </w:pPr>
-      <w:r>
-        <w:rPr>
-          <w:b/>
-        </w:rPr>
         <w:t>Gọi bởi:</w:t>
       </w:r>
       <w:r>
@@ -4951,28 +6383,26 @@
         </w:rPr>
         <w:t xml:space="preserve"> stateFree = true</w:t>
       </w:r>
+      <w:bookmarkEnd w:id="6"/>
       <w:bookmarkEnd w:id="7"/>
-      <w:bookmarkEnd w:id="8"/>
-    </w:p>
-    <w:p>
-      <w:pPr>
-        <w:ind w:firstLine="216"/>
-        <w:rPr>
-          <w:lang w:val="vi-VN"/>
-        </w:rPr>
-      </w:pPr>
-    </w:p>
-    <w:p>
-      <w:pPr>
-        <w:ind w:firstLine="216"/>
-      </w:pPr>
-    </w:p>
-    <w:p>
-      <w:pPr>
-        <w:ind w:firstLine="216"/>
-      </w:pPr>
-      <w:bookmarkStart w:id="33" w:name="_GoBack"/>
-      <w:bookmarkEnd w:id="33"/>
+    </w:p>
+    <w:p>
+      <w:pPr>
+        <w:ind w:firstLine="216"/>
+        <w:rPr>
+          <w:lang w:val="vi-VN"/>
+        </w:rPr>
+      </w:pPr>
+    </w:p>
+    <w:p>
+      <w:pPr>
+        <w:ind w:firstLine="216"/>
+      </w:pPr>
+    </w:p>
+    <w:p>
+      <w:pPr>
+        <w:ind w:firstLine="216"/>
+      </w:pPr>
     </w:p>
     <w:p>
       <w:pPr>
@@ -5107,6 +6537,273 @@
 <file path=word/numbering.xml><?xml version="1.0" encoding="utf-8"?>
 <w:numbering xmlns:wpc="http://schemas.microsoft.com/office/word/2010/wordprocessingCanvas" xmlns:mc="http://schemas.openxmlformats.org/markup-compatibility/2006" xmlns:o="urn:schemas-microsoft-com:office:office" xmlns:r="http://schemas.openxmlformats.org/officeDocument/2006/relationships" xmlns:m="http://schemas.openxmlformats.org/officeDocument/2006/math" xmlns:v="urn:schemas-microsoft-com:vml" xmlns:wp14="http://schemas.microsoft.com/office/word/2010/wordprocessingDrawing" xmlns:wp="http://schemas.openxmlformats.org/drawingml/2006/wordprocessingDrawing" xmlns:w10="urn:schemas-microsoft-com:office:word" xmlns:w="http://schemas.openxmlformats.org/wordprocessingml/2006/main" xmlns:w14="http://schemas.microsoft.com/office/word/2010/wordml" xmlns:w15="http://schemas.microsoft.com/office/word/2012/wordml" xmlns:wpg="http://schemas.microsoft.com/office/word/2010/wordprocessingGroup" xmlns:wpi="http://schemas.microsoft.com/office/word/2010/wordprocessingInk" xmlns:wne="http://schemas.microsoft.com/office/word/2006/wordml" xmlns:wps="http://schemas.microsoft.com/office/word/2010/wordprocessingShape" mc:Ignorable="w14 w15 wp14">
   <w:abstractNum w:abstractNumId="0">
+    <w:nsid w:val="25A90A06"/>
+    <w:multiLevelType w:val="hybridMultilevel"/>
+    <w:tmpl w:val="649AF844"/>
+    <w:lvl w:ilvl="0" w:tplc="CD26A6EE">
+      <w:start w:val="1"/>
+      <w:numFmt w:val="decimal"/>
+      <w:lvlText w:val="%1."/>
+      <w:lvlJc w:val="left"/>
+      <w:pPr>
+        <w:ind w:left="576" w:hanging="360"/>
+      </w:pPr>
+      <w:rPr>
+        <w:rFonts w:hint="default"/>
+      </w:rPr>
+    </w:lvl>
+    <w:lvl w:ilvl="1" w:tplc="04090019" w:tentative="1">
+      <w:start w:val="1"/>
+      <w:numFmt w:val="lowerLetter"/>
+      <w:lvlText w:val="%2."/>
+      <w:lvlJc w:val="left"/>
+      <w:pPr>
+        <w:ind w:left="1296" w:hanging="360"/>
+      </w:pPr>
+    </w:lvl>
+    <w:lvl w:ilvl="2" w:tplc="0409001B" w:tentative="1">
+      <w:start w:val="1"/>
+      <w:numFmt w:val="lowerRoman"/>
+      <w:lvlText w:val="%3."/>
+      <w:lvlJc w:val="right"/>
+      <w:pPr>
+        <w:ind w:left="2016" w:hanging="180"/>
+      </w:pPr>
+    </w:lvl>
+    <w:lvl w:ilvl="3" w:tplc="0409000F" w:tentative="1">
+      <w:start w:val="1"/>
+      <w:numFmt w:val="decimal"/>
+      <w:lvlText w:val="%4."/>
+      <w:lvlJc w:val="left"/>
+      <w:pPr>
+        <w:ind w:left="2736" w:hanging="360"/>
+      </w:pPr>
+    </w:lvl>
+    <w:lvl w:ilvl="4" w:tplc="04090019" w:tentative="1">
+      <w:start w:val="1"/>
+      <w:numFmt w:val="lowerLetter"/>
+      <w:lvlText w:val="%5."/>
+      <w:lvlJc w:val="left"/>
+      <w:pPr>
+        <w:ind w:left="3456" w:hanging="360"/>
+      </w:pPr>
+    </w:lvl>
+    <w:lvl w:ilvl="5" w:tplc="0409001B" w:tentative="1">
+      <w:start w:val="1"/>
+      <w:numFmt w:val="lowerRoman"/>
+      <w:lvlText w:val="%6."/>
+      <w:lvlJc w:val="right"/>
+      <w:pPr>
+        <w:ind w:left="4176" w:hanging="180"/>
+      </w:pPr>
+    </w:lvl>
+    <w:lvl w:ilvl="6" w:tplc="0409000F" w:tentative="1">
+      <w:start w:val="1"/>
+      <w:numFmt w:val="decimal"/>
+      <w:lvlText w:val="%7."/>
+      <w:lvlJc w:val="left"/>
+      <w:pPr>
+        <w:ind w:left="4896" w:hanging="360"/>
+      </w:pPr>
+    </w:lvl>
+    <w:lvl w:ilvl="7" w:tplc="04090019" w:tentative="1">
+      <w:start w:val="1"/>
+      <w:numFmt w:val="lowerLetter"/>
+      <w:lvlText w:val="%8."/>
+      <w:lvlJc w:val="left"/>
+      <w:pPr>
+        <w:ind w:left="5616" w:hanging="360"/>
+      </w:pPr>
+    </w:lvl>
+    <w:lvl w:ilvl="8" w:tplc="0409001B" w:tentative="1">
+      <w:start w:val="1"/>
+      <w:numFmt w:val="lowerRoman"/>
+      <w:lvlText w:val="%9."/>
+      <w:lvlJc w:val="right"/>
+      <w:pPr>
+        <w:ind w:left="6336" w:hanging="180"/>
+      </w:pPr>
+    </w:lvl>
+  </w:abstractNum>
+  <w:abstractNum w:abstractNumId="1">
+    <w:nsid w:val="260308B1"/>
+    <w:multiLevelType w:val="hybridMultilevel"/>
+    <w:tmpl w:val="0ED8EBEA"/>
+    <w:lvl w:ilvl="0" w:tplc="0409000F">
+      <w:start w:val="1"/>
+      <w:numFmt w:val="decimal"/>
+      <w:lvlText w:val="%1."/>
+      <w:lvlJc w:val="left"/>
+      <w:pPr>
+        <w:ind w:left="720" w:hanging="360"/>
+      </w:pPr>
+      <w:rPr>
+        <w:rFonts w:hint="default"/>
+      </w:rPr>
+    </w:lvl>
+    <w:lvl w:ilvl="1" w:tplc="04090019" w:tentative="1">
+      <w:start w:val="1"/>
+      <w:numFmt w:val="lowerLetter"/>
+      <w:lvlText w:val="%2."/>
+      <w:lvlJc w:val="left"/>
+      <w:pPr>
+        <w:ind w:left="1440" w:hanging="360"/>
+      </w:pPr>
+    </w:lvl>
+    <w:lvl w:ilvl="2" w:tplc="0409001B" w:tentative="1">
+      <w:start w:val="1"/>
+      <w:numFmt w:val="lowerRoman"/>
+      <w:lvlText w:val="%3."/>
+      <w:lvlJc w:val="right"/>
+      <w:pPr>
+        <w:ind w:left="2160" w:hanging="180"/>
+      </w:pPr>
+    </w:lvl>
+    <w:lvl w:ilvl="3" w:tplc="0409000F" w:tentative="1">
+      <w:start w:val="1"/>
+      <w:numFmt w:val="decimal"/>
+      <w:lvlText w:val="%4."/>
+      <w:lvlJc w:val="left"/>
+      <w:pPr>
+        <w:ind w:left="2880" w:hanging="360"/>
+      </w:pPr>
+    </w:lvl>
+    <w:lvl w:ilvl="4" w:tplc="04090019" w:tentative="1">
+      <w:start w:val="1"/>
+      <w:numFmt w:val="lowerLetter"/>
+      <w:lvlText w:val="%5."/>
+      <w:lvlJc w:val="left"/>
+      <w:pPr>
+        <w:ind w:left="3600" w:hanging="360"/>
+      </w:pPr>
+    </w:lvl>
+    <w:lvl w:ilvl="5" w:tplc="0409001B" w:tentative="1">
+      <w:start w:val="1"/>
+      <w:numFmt w:val="lowerRoman"/>
+      <w:lvlText w:val="%6."/>
+      <w:lvlJc w:val="right"/>
+      <w:pPr>
+        <w:ind w:left="4320" w:hanging="180"/>
+      </w:pPr>
+    </w:lvl>
+    <w:lvl w:ilvl="6" w:tplc="0409000F" w:tentative="1">
+      <w:start w:val="1"/>
+      <w:numFmt w:val="decimal"/>
+      <w:lvlText w:val="%7."/>
+      <w:lvlJc w:val="left"/>
+      <w:pPr>
+        <w:ind w:left="5040" w:hanging="360"/>
+      </w:pPr>
+    </w:lvl>
+    <w:lvl w:ilvl="7" w:tplc="04090019" w:tentative="1">
+      <w:start w:val="1"/>
+      <w:numFmt w:val="lowerLetter"/>
+      <w:lvlText w:val="%8."/>
+      <w:lvlJc w:val="left"/>
+      <w:pPr>
+        <w:ind w:left="5760" w:hanging="360"/>
+      </w:pPr>
+    </w:lvl>
+    <w:lvl w:ilvl="8" w:tplc="0409001B" w:tentative="1">
+      <w:start w:val="1"/>
+      <w:numFmt w:val="lowerRoman"/>
+      <w:lvlText w:val="%9."/>
+      <w:lvlJc w:val="right"/>
+      <w:pPr>
+        <w:ind w:left="6480" w:hanging="180"/>
+      </w:pPr>
+    </w:lvl>
+  </w:abstractNum>
+  <w:abstractNum w:abstractNumId="2">
+    <w:nsid w:val="27FD5F73"/>
+    <w:multiLevelType w:val="hybridMultilevel"/>
+    <w:tmpl w:val="9280C2C2"/>
+    <w:lvl w:ilvl="0" w:tplc="A13E44A4">
+      <w:start w:val="1"/>
+      <w:numFmt w:val="decimal"/>
+      <w:lvlText w:val="%1."/>
+      <w:lvlJc w:val="left"/>
+      <w:pPr>
+        <w:ind w:left="576" w:hanging="360"/>
+      </w:pPr>
+      <w:rPr>
+        <w:rFonts w:hint="default"/>
+      </w:rPr>
+    </w:lvl>
+    <w:lvl w:ilvl="1" w:tplc="04090019" w:tentative="1">
+      <w:start w:val="1"/>
+      <w:numFmt w:val="lowerLetter"/>
+      <w:lvlText w:val="%2."/>
+      <w:lvlJc w:val="left"/>
+      <w:pPr>
+        <w:ind w:left="1296" w:hanging="360"/>
+      </w:pPr>
+    </w:lvl>
+    <w:lvl w:ilvl="2" w:tplc="0409001B" w:tentative="1">
+      <w:start w:val="1"/>
+      <w:numFmt w:val="lowerRoman"/>
+      <w:lvlText w:val="%3."/>
+      <w:lvlJc w:val="right"/>
+      <w:pPr>
+        <w:ind w:left="2016" w:hanging="180"/>
+      </w:pPr>
+    </w:lvl>
+    <w:lvl w:ilvl="3" w:tplc="0409000F" w:tentative="1">
+      <w:start w:val="1"/>
+      <w:numFmt w:val="decimal"/>
+      <w:lvlText w:val="%4."/>
+      <w:lvlJc w:val="left"/>
+      <w:pPr>
+        <w:ind w:left="2736" w:hanging="360"/>
+      </w:pPr>
+    </w:lvl>
+    <w:lvl w:ilvl="4" w:tplc="04090019" w:tentative="1">
+      <w:start w:val="1"/>
+      <w:numFmt w:val="lowerLetter"/>
+      <w:lvlText w:val="%5."/>
+      <w:lvlJc w:val="left"/>
+      <w:pPr>
+        <w:ind w:left="3456" w:hanging="360"/>
+      </w:pPr>
+    </w:lvl>
+    <w:lvl w:ilvl="5" w:tplc="0409001B" w:tentative="1">
+      <w:start w:val="1"/>
+      <w:numFmt w:val="lowerRoman"/>
+      <w:lvlText w:val="%6."/>
+      <w:lvlJc w:val="right"/>
+      <w:pPr>
+        <w:ind w:left="4176" w:hanging="180"/>
+      </w:pPr>
+    </w:lvl>
+    <w:lvl w:ilvl="6" w:tplc="0409000F" w:tentative="1">
+      <w:start w:val="1"/>
+      <w:numFmt w:val="decimal"/>
+      <w:lvlText w:val="%7."/>
+      <w:lvlJc w:val="left"/>
+      <w:pPr>
+        <w:ind w:left="4896" w:hanging="360"/>
+      </w:pPr>
+    </w:lvl>
+    <w:lvl w:ilvl="7" w:tplc="04090019" w:tentative="1">
+      <w:start w:val="1"/>
+      <w:numFmt w:val="lowerLetter"/>
+      <w:lvlText w:val="%8."/>
+      <w:lvlJc w:val="left"/>
+      <w:pPr>
+        <w:ind w:left="5616" w:hanging="360"/>
+      </w:pPr>
+    </w:lvl>
+    <w:lvl w:ilvl="8" w:tplc="0409001B" w:tentative="1">
+      <w:start w:val="1"/>
+      <w:numFmt w:val="lowerRoman"/>
+      <w:lvlText w:val="%9."/>
+      <w:lvlJc w:val="right"/>
+      <w:pPr>
+        <w:ind w:left="6336" w:hanging="180"/>
+      </w:pPr>
+    </w:lvl>
+  </w:abstractNum>
+  <w:abstractNum w:abstractNumId="3">
     <w:nsid w:val="2A7159EB"/>
     <w:multiLevelType w:val="hybridMultilevel"/>
     <w:tmpl w:val="9B0CB114"/>
@@ -5195,7 +6892,7 @@
       </w:pPr>
     </w:lvl>
   </w:abstractNum>
-  <w:abstractNum w:abstractNumId="1">
+  <w:abstractNum w:abstractNumId="4">
     <w:nsid w:val="35DB4FF5"/>
     <w:multiLevelType w:val="hybridMultilevel"/>
     <w:tmpl w:val="E624739E"/>
@@ -5284,7 +6981,96 @@
       </w:pPr>
     </w:lvl>
   </w:abstractNum>
-  <w:abstractNum w:abstractNumId="2">
+  <w:abstractNum w:abstractNumId="5">
+    <w:nsid w:val="3DA34F6E"/>
+    <w:multiLevelType w:val="hybridMultilevel"/>
+    <w:tmpl w:val="9B1C0760"/>
+    <w:lvl w:ilvl="0" w:tplc="5EBE0B8E">
+      <w:start w:val="1"/>
+      <w:numFmt w:val="decimal"/>
+      <w:lvlText w:val="%1."/>
+      <w:lvlJc w:val="left"/>
+      <w:pPr>
+        <w:ind w:left="576" w:hanging="360"/>
+      </w:pPr>
+      <w:rPr>
+        <w:rFonts w:hint="default"/>
+      </w:rPr>
+    </w:lvl>
+    <w:lvl w:ilvl="1" w:tplc="04090019" w:tentative="1">
+      <w:start w:val="1"/>
+      <w:numFmt w:val="lowerLetter"/>
+      <w:lvlText w:val="%2."/>
+      <w:lvlJc w:val="left"/>
+      <w:pPr>
+        <w:ind w:left="1296" w:hanging="360"/>
+      </w:pPr>
+    </w:lvl>
+    <w:lvl w:ilvl="2" w:tplc="0409001B" w:tentative="1">
+      <w:start w:val="1"/>
+      <w:numFmt w:val="lowerRoman"/>
+      <w:lvlText w:val="%3."/>
+      <w:lvlJc w:val="right"/>
+      <w:pPr>
+        <w:ind w:left="2016" w:hanging="180"/>
+      </w:pPr>
+    </w:lvl>
+    <w:lvl w:ilvl="3" w:tplc="0409000F" w:tentative="1">
+      <w:start w:val="1"/>
+      <w:numFmt w:val="decimal"/>
+      <w:lvlText w:val="%4."/>
+      <w:lvlJc w:val="left"/>
+      <w:pPr>
+        <w:ind w:left="2736" w:hanging="360"/>
+      </w:pPr>
+    </w:lvl>
+    <w:lvl w:ilvl="4" w:tplc="04090019" w:tentative="1">
+      <w:start w:val="1"/>
+      <w:numFmt w:val="lowerLetter"/>
+      <w:lvlText w:val="%5."/>
+      <w:lvlJc w:val="left"/>
+      <w:pPr>
+        <w:ind w:left="3456" w:hanging="360"/>
+      </w:pPr>
+    </w:lvl>
+    <w:lvl w:ilvl="5" w:tplc="0409001B" w:tentative="1">
+      <w:start w:val="1"/>
+      <w:numFmt w:val="lowerRoman"/>
+      <w:lvlText w:val="%6."/>
+      <w:lvlJc w:val="right"/>
+      <w:pPr>
+        <w:ind w:left="4176" w:hanging="180"/>
+      </w:pPr>
+    </w:lvl>
+    <w:lvl w:ilvl="6" w:tplc="0409000F" w:tentative="1">
+      <w:start w:val="1"/>
+      <w:numFmt w:val="decimal"/>
+      <w:lvlText w:val="%7."/>
+      <w:lvlJc w:val="left"/>
+      <w:pPr>
+        <w:ind w:left="4896" w:hanging="360"/>
+      </w:pPr>
+    </w:lvl>
+    <w:lvl w:ilvl="7" w:tplc="04090019" w:tentative="1">
+      <w:start w:val="1"/>
+      <w:numFmt w:val="lowerLetter"/>
+      <w:lvlText w:val="%8."/>
+      <w:lvlJc w:val="left"/>
+      <w:pPr>
+        <w:ind w:left="5616" w:hanging="360"/>
+      </w:pPr>
+    </w:lvl>
+    <w:lvl w:ilvl="8" w:tplc="0409001B" w:tentative="1">
+      <w:start w:val="1"/>
+      <w:numFmt w:val="lowerRoman"/>
+      <w:lvlText w:val="%9."/>
+      <w:lvlJc w:val="right"/>
+      <w:pPr>
+        <w:ind w:left="6336" w:hanging="180"/>
+      </w:pPr>
+    </w:lvl>
+  </w:abstractNum>
+  <w:abstractNum w:abstractNumId="6">
     <w:nsid w:val="486759A9"/>
     <w:multiLevelType w:val="hybridMultilevel"/>
     <w:tmpl w:val="9D4CEA52"/>
@@ -5373,7 +7159,7 @@
       </w:pPr>
     </w:lvl>
   </w:abstractNum>
-  <w:abstractNum w:abstractNumId="3">
+  <w:abstractNum w:abstractNumId="7">
     <w:nsid w:val="499806B5"/>
     <w:multiLevelType w:val="hybridMultilevel"/>
     <w:tmpl w:val="BE96229E"/>
@@ -5463,7 +7249,7 @@
       </w:pPr>
     </w:lvl>
   </w:abstractNum>
-  <w:abstractNum w:abstractNumId="4">
+  <w:abstractNum w:abstractNumId="8">
     <w:nsid w:val="6CB643E4"/>
     <w:multiLevelType w:val="hybridMultilevel"/>
     <w:tmpl w:val="F96AEE8A"/>
@@ -5552,7 +7338,7 @@
       </w:pPr>
     </w:lvl>
   </w:abstractNum>
-  <w:abstractNum w:abstractNumId="5">
+  <w:abstractNum w:abstractNumId="9">
     <w:nsid w:val="7223056D"/>
     <w:multiLevelType w:val="multilevel"/>
     <w:tmpl w:val="7236EE5E"/>
@@ -5673,7 +7459,7 @@
       </w:rPr>
     </w:lvl>
   </w:abstractNum>
-  <w:abstractNum w:abstractNumId="6">
+  <w:abstractNum w:abstractNumId="10">
     <w:nsid w:val="79550FA9"/>
     <w:multiLevelType w:val="hybridMultilevel"/>
     <w:tmpl w:val="4894D5BC"/>
@@ -5762,7 +7548,96 @@
       </w:pPr>
     </w:lvl>
   </w:abstractNum>
-  <w:abstractNum w:abstractNumId="7">
+  <w:abstractNum w:abstractNumId="11">
+    <w:nsid w:val="7A030D54"/>
+    <w:multiLevelType w:val="hybridMultilevel"/>
+    <w:tmpl w:val="0ED8EBEA"/>
+    <w:lvl w:ilvl="0" w:tplc="0409000F">
+      <w:start w:val="1"/>
+      <w:numFmt w:val="decimal"/>
+      <w:lvlText w:val="%1."/>
+      <w:lvlJc w:val="left"/>
+      <w:pPr>
+        <w:ind w:left="720" w:hanging="360"/>
+      </w:pPr>
+      <w:rPr>
+        <w:rFonts w:hint="default"/>
+      </w:rPr>
+    </w:lvl>
+    <w:lvl w:ilvl="1" w:tplc="04090019" w:tentative="1">
+      <w:start w:val="1"/>
+      <w:numFmt w:val="lowerLetter"/>
+      <w:lvlText w:val="%2."/>
+      <w:lvlJc w:val="left"/>
+      <w:pPr>
+        <w:ind w:left="1440" w:hanging="360"/>
+      </w:pPr>
+    </w:lvl>
+    <w:lvl w:ilvl="2" w:tplc="0409001B" w:tentative="1">
+      <w:start w:val="1"/>
+      <w:numFmt w:val="lowerRoman"/>
+      <w:lvlText w:val="%3."/>
+      <w:lvlJc w:val="right"/>
+      <w:pPr>
+        <w:ind w:left="2160" w:hanging="180"/>
+      </w:pPr>
+    </w:lvl>
+    <w:lvl w:ilvl="3" w:tplc="0409000F" w:tentative="1">
+      <w:start w:val="1"/>
+      <w:numFmt w:val="decimal"/>
+      <w:lvlText w:val="%4."/>
+      <w:lvlJc w:val="left"/>
+      <w:pPr>
+        <w:ind w:left="2880" w:hanging="360"/>
+      </w:pPr>
+    </w:lvl>
+    <w:lvl w:ilvl="4" w:tplc="04090019" w:tentative="1">
+      <w:start w:val="1"/>
+      <w:numFmt w:val="lowerLetter"/>
+      <w:lvlText w:val="%5."/>
+      <w:lvlJc w:val="left"/>
+      <w:pPr>
+        <w:ind w:left="3600" w:hanging="360"/>
+      </w:pPr>
+    </w:lvl>
+    <w:lvl w:ilvl="5" w:tplc="0409001B" w:tentative="1">
+      <w:start w:val="1"/>
+      <w:numFmt w:val="lowerRoman"/>
+      <w:lvlText w:val="%6."/>
+      <w:lvlJc w:val="right"/>
+      <w:pPr>
+        <w:ind w:left="4320" w:hanging="180"/>
+      </w:pPr>
+    </w:lvl>
+    <w:lvl w:ilvl="6" w:tplc="0409000F" w:tentative="1">
+      <w:start w:val="1"/>
+      <w:numFmt w:val="decimal"/>
+      <w:lvlText w:val="%7."/>
+      <w:lvlJc w:val="left"/>
+      <w:pPr>
+        <w:ind w:left="5040" w:hanging="360"/>
+      </w:pPr>
+    </w:lvl>
+    <w:lvl w:ilvl="7" w:tplc="04090019" w:tentative="1">
+      <w:start w:val="1"/>
+      <w:numFmt w:val="lowerLetter"/>
+      <w:lvlText w:val="%8."/>
+      <w:lvlJc w:val="left"/>
+      <w:pPr>
+        <w:ind w:left="5760" w:hanging="360"/>
+      </w:pPr>
+    </w:lvl>
+    <w:lvl w:ilvl="8" w:tplc="0409001B" w:tentative="1">
+      <w:start w:val="1"/>
+      <w:numFmt w:val="lowerRoman"/>
+      <w:lvlText w:val="%9."/>
+      <w:lvlJc w:val="right"/>
+      <w:pPr>
+        <w:ind w:left="6480" w:hanging="180"/>
+      </w:pPr>
+    </w:lvl>
+  </w:abstractNum>
+  <w:abstractNum w:abstractNumId="12">
     <w:nsid w:val="7A8F0C59"/>
     <w:multiLevelType w:val="hybridMultilevel"/>
     <w:tmpl w:val="7D861738"/>
@@ -5852,28 +7727,43 @@
     </w:lvl>
   </w:abstractNum>
   <w:num w:numId="1">
+    <w:abstractNumId w:val="7"/>
+  </w:num>
+  <w:num w:numId="2">
+    <w:abstractNumId w:val="8"/>
+  </w:num>
+  <w:num w:numId="3">
+    <w:abstractNumId w:val="9"/>
+  </w:num>
+  <w:num w:numId="4">
     <w:abstractNumId w:val="3"/>
   </w:num>
-  <w:num w:numId="2">
+  <w:num w:numId="5">
     <w:abstractNumId w:val="4"/>
   </w:num>
-  <w:num w:numId="3">
+  <w:num w:numId="6">
+    <w:abstractNumId w:val="10"/>
+  </w:num>
+  <w:num w:numId="7">
+    <w:abstractNumId w:val="6"/>
+  </w:num>
+  <w:num w:numId="8">
+    <w:abstractNumId w:val="12"/>
+  </w:num>
+  <w:num w:numId="9">
     <w:abstractNumId w:val="5"/>
   </w:num>
-  <w:num w:numId="4">
+  <w:num w:numId="10">
+    <w:abstractNumId w:val="2"/>
+  </w:num>
+  <w:num w:numId="11">
+    <w:abstractNumId w:val="11"/>
+  </w:num>
+  <w:num w:numId="12">
     <w:abstractNumId w:val="0"/>
   </w:num>
-  <w:num w:numId="5">
+  <w:num w:numId="13">
     <w:abstractNumId w:val="1"/>
-  </w:num>
-  <w:num w:numId="6">
-    <w:abstractNumId w:val="6"/>
-  </w:num>
-  <w:num w:numId="7">
-    <w:abstractNumId w:val="2"/>
-  </w:num>
-  <w:num w:numId="8">
-    <w:abstractNumId w:val="7"/>
   </w:num>
 </w:numbering>
 </file>
@@ -6675,7 +8565,7 @@
 </file>
 
 <file path=customXml/itemProps1.xml><?xml version="1.0" encoding="utf-8"?>
-<ds:datastoreItem xmlns:ds="http://schemas.openxmlformats.org/officeDocument/2006/customXml" ds:itemID="{BCC641C0-030C-4F4D-9201-282A25D71580}">
+<ds:datastoreItem xmlns:ds="http://schemas.openxmlformats.org/officeDocument/2006/customXml" ds:itemID="{83454FD8-36ED-41CE-AFEF-68B85B11431B}">
   <ds:schemaRefs>
     <ds:schemaRef ds:uri="http://schemas.openxmlformats.org/officeDocument/2006/bibliography"/>
   </ds:schemaRefs>

</xml_diff>

<commit_message>
Vân update sequence diagram
</commit_message>
<xml_diff>
--- a/trunks/SDD/CNPM Tài liệu-SDD.docx
+++ b/trunks/SDD/CNPM Tài liệu-SDD.docx
@@ -1785,14 +1785,12 @@
       <w:r>
         <w:t xml:space="preserve">3.3.8.1 </w:t>
       </w:r>
-      <w:proofErr w:type="gramStart"/>
       <w:r>
         <w:t>s</w:t>
       </w:r>
       <w:r>
         <w:t>etData</w:t>
       </w:r>
-      <w:proofErr w:type="gramEnd"/>
     </w:p>
     <w:p>
       <w:pPr>
@@ -1834,16 +1832,11 @@
         <w:t xml:space="preserve"> </w:t>
       </w:r>
       <w:r>
-        <w:t xml:space="preserve">public void </w:t>
-      </w:r>
-      <w:proofErr w:type="gramStart"/>
-      <w:r>
-        <w:t>s</w:t>
+        <w:t>public void s</w:t>
       </w:r>
       <w:r>
         <w:t>etData(</w:t>
       </w:r>
-      <w:proofErr w:type="gramEnd"/>
       <w:r>
         <w:t>string</w:t>
       </w:r>
@@ -2018,11 +2011,9 @@
       <w:r>
         <w:t xml:space="preserve">3.3.8.2 </w:t>
       </w:r>
-      <w:proofErr w:type="gramStart"/>
       <w:r>
         <w:t>getGPSdata</w:t>
       </w:r>
-      <w:proofErr w:type="gramEnd"/>
     </w:p>
     <w:p>
       <w:pPr>
@@ -2072,14 +2063,12 @@
       <w:r>
         <w:t xml:space="preserve"> </w:t>
       </w:r>
-      <w:proofErr w:type="gramStart"/>
       <w:r>
         <w:t>getGPSdata</w:t>
       </w:r>
       <w:r>
         <w:t>()</w:t>
       </w:r>
-      <w:proofErr w:type="gramEnd"/>
     </w:p>
     <w:p>
       <w:pPr>
@@ -2237,11 +2226,9 @@
       <w:r>
         <w:t xml:space="preserve">3.3.8.3 </w:t>
       </w:r>
-      <w:proofErr w:type="gramStart"/>
       <w:r>
         <w:t>notify</w:t>
       </w:r>
-      <w:proofErr w:type="gramEnd"/>
     </w:p>
     <w:p>
       <w:pPr>
@@ -2493,15 +2480,7 @@
         <w:ind w:left="936"/>
       </w:pPr>
       <w:r>
-        <w:t xml:space="preserve">Đối tượng của class là một đối tượng duy nhất (Singleton) chịu trách </w:t>
-      </w:r>
-      <w:proofErr w:type="gramStart"/>
-      <w:r>
-        <w:t>nhiệm  xử</w:t>
-      </w:r>
-      <w:proofErr w:type="gramEnd"/>
-      <w:r>
-        <w:t xml:space="preserve"> lý đơn hàng khi có đơn hàng tới.</w:t>
+        <w:t>Đối tượng của class là một đối tượng duy nhất (Singleton) chịu trách nhiệm  xử lý đơn hàng khi có đơn hàng tới.</w:t>
       </w:r>
     </w:p>
     <w:p>
@@ -2568,11 +2547,9 @@
       <w:r>
         <w:t xml:space="preserve">    3.3.9.1 </w:t>
       </w:r>
-      <w:proofErr w:type="gramStart"/>
       <w:r>
         <w:t>getOrderData</w:t>
       </w:r>
-      <w:proofErr w:type="gramEnd"/>
       <w:r>
         <w:t xml:space="preserve"> </w:t>
       </w:r>
@@ -2623,13 +2600,8 @@
         <w:t xml:space="preserve">public </w:t>
       </w:r>
       <w:r>
-        <w:t xml:space="preserve">boolean </w:t>
-      </w:r>
-      <w:proofErr w:type="gramStart"/>
-      <w:r>
-        <w:t>getOrderData(</w:t>
-      </w:r>
-      <w:proofErr w:type="gramEnd"/>
+        <w:t>boolean getOrderData(</w:t>
+      </w:r>
       <w:r>
         <w:t>CustomerOrder</w:t>
       </w:r>
@@ -2775,16 +2747,11 @@
         <w:ind w:firstLine="216"/>
       </w:pPr>
       <w:r>
-        <w:t>3.3.9.2</w:t>
-      </w:r>
-      <w:r>
-        <w:t xml:space="preserve"> </w:t>
-      </w:r>
-      <w:proofErr w:type="gramStart"/>
+        <w:t xml:space="preserve">3.3.9.2 </w:t>
+      </w:r>
       <w:r>
         <w:t>notify</w:t>
       </w:r>
-      <w:proofErr w:type="gramEnd"/>
     </w:p>
     <w:p>
       <w:pPr>
@@ -2982,16 +2949,11 @@
         <w:ind w:firstLine="216"/>
       </w:pPr>
       <w:r>
-        <w:t>3.3.9.3</w:t>
-      </w:r>
-      <w:r>
-        <w:t xml:space="preserve"> </w:t>
-      </w:r>
-      <w:proofErr w:type="gramStart"/>
+        <w:t xml:space="preserve">3.3.9.3 </w:t>
+      </w:r>
       <w:r>
         <w:t>setData</w:t>
       </w:r>
-      <w:proofErr w:type="gramEnd"/>
     </w:p>
     <w:p>
       <w:pPr>
@@ -3010,15 +2972,7 @@
         <w:t xml:space="preserve"> </w:t>
       </w:r>
       <w:r>
-        <w:t xml:space="preserve">Lưu dữ liệu vào biến private </w:t>
-      </w:r>
-      <w:proofErr w:type="gramStart"/>
-      <w:r>
-        <w:t>( orderData</w:t>
-      </w:r>
-      <w:proofErr w:type="gramEnd"/>
-      <w:r>
-        <w:t>)</w:t>
+        <w:t>Lưu dữ liệu vào biến private ( orderData)</w:t>
       </w:r>
       <w:r>
         <w:t xml:space="preserve"> </w:t>
@@ -3061,13 +3015,8 @@
       <w:r>
         <w:t>(</w:t>
       </w:r>
-      <w:proofErr w:type="gramStart"/>
-      <w:r>
-        <w:t>orderType :</w:t>
-      </w:r>
-      <w:proofErr w:type="gramEnd"/>
-      <w:r>
-        <w:t xml:space="preserve"> data</w:t>
+      <w:r>
+        <w:t>orderType : data</w:t>
       </w:r>
       <w:r>
         <w:t>)</w:t>
@@ -3493,30 +3442,26 @@
         <w:tab/>
       </w:r>
       <w:r>
-        <w:t xml:space="preserve">Đối tượng Class chịu trách nhiệm </w:t>
-      </w:r>
-      <w:proofErr w:type="gramStart"/>
-      <w:r>
-        <w:t>thu</w:t>
-      </w:r>
-      <w:proofErr w:type="gramEnd"/>
-      <w:r>
-        <w:t xml:space="preserve"> thập thông tin và phản hồi lại cho khách hàng.</w:t>
-      </w:r>
-    </w:p>
-    <w:p>
-      <w:pPr>
-        <w:ind w:firstLine="216"/>
-        <w:rPr>
-          <w:b/>
-        </w:rPr>
-      </w:pPr>
+        <w:t>Đối tượng Class chịu trách nhiệm thu thập thông tin và phản hồi lại cho khách hàng.</w:t>
+      </w:r>
+    </w:p>
+    <w:p>
+      <w:pPr>
+        <w:ind w:firstLine="216"/>
+        <w:rPr>
+          <w:b/>
+        </w:rPr>
+      </w:pPr>
+      <w:bookmarkStart w:id="5" w:name="OLE_LINK10"/>
+      <w:bookmarkStart w:id="6" w:name="OLE_LINK40"/>
       <w:r>
         <w:rPr>
           <w:b/>
         </w:rPr>
         <w:t>Biểu đồ tuần tự (Squence diagram):</w:t>
       </w:r>
+      <w:bookmarkEnd w:id="5"/>
+      <w:bookmarkEnd w:id="6"/>
     </w:p>
     <w:p>
       <w:pPr>
@@ -3576,11 +3521,9 @@
       <w:r>
         <w:t xml:space="preserve">3.3.12.1 </w:t>
       </w:r>
-      <w:proofErr w:type="gramStart"/>
       <w:r>
         <w:t>getOrderInfomation</w:t>
       </w:r>
-      <w:proofErr w:type="gramEnd"/>
     </w:p>
     <w:p>
       <w:pPr>
@@ -3598,16 +3541,11 @@
         </w:rPr>
         <w:t xml:space="preserve"> </w:t>
       </w:r>
-      <w:proofErr w:type="gramStart"/>
       <w:r>
         <w:t xml:space="preserve">Lấy </w:t>
       </w:r>
       <w:r>
-        <w:t xml:space="preserve"> thông</w:t>
-      </w:r>
-      <w:proofErr w:type="gramEnd"/>
-      <w:r>
-        <w:t xml:space="preserve"> tin đơn hàng</w:t>
+        <w:t xml:space="preserve"> thông tin đơn hàng</w:t>
       </w:r>
       <w:r>
         <w:t xml:space="preserve"> từ hệ cơ sở dữ liệu</w:t>
@@ -3632,16 +3570,11 @@
       <w:r>
         <w:t xml:space="preserve">public Boolean </w:t>
       </w:r>
-      <w:proofErr w:type="gramStart"/>
       <w:r>
         <w:t>getOrderInfomation</w:t>
       </w:r>
       <w:r>
-        <w:t>(</w:t>
-      </w:r>
-      <w:proofErr w:type="gramEnd"/>
-      <w:r>
-        <w:t>int id)</w:t>
+        <w:t>(int id)</w:t>
       </w:r>
     </w:p>
     <w:p>
@@ -3768,16 +3701,11 @@
         <w:ind w:firstLine="216"/>
       </w:pPr>
       <w:r>
-        <w:t>3.3.12.2</w:t>
-      </w:r>
-      <w:r>
-        <w:t xml:space="preserve"> </w:t>
-      </w:r>
-      <w:proofErr w:type="gramStart"/>
+        <w:t xml:space="preserve">3.3.12.2 </w:t>
+      </w:r>
       <w:r>
         <w:t>getTechnicalInfomation</w:t>
       </w:r>
-      <w:proofErr w:type="gramEnd"/>
     </w:p>
     <w:p>
       <w:pPr>
@@ -3884,11 +3812,9 @@
         </w:rPr>
         <w:t xml:space="preserve"> </w:t>
       </w:r>
-      <w:bookmarkStart w:id="5" w:name="_GoBack"/>
       <w:r>
         <w:t>Confirm</w:t>
       </w:r>
-      <w:bookmarkEnd w:id="5"/>
     </w:p>
     <w:p>
       <w:pPr>
@@ -3959,16 +3885,11 @@
         <w:ind w:firstLine="216"/>
       </w:pPr>
       <w:r>
-        <w:t>3.3.12.3</w:t>
-      </w:r>
-      <w:r>
-        <w:t xml:space="preserve"> </w:t>
-      </w:r>
-      <w:proofErr w:type="gramStart"/>
+        <w:t xml:space="preserve">3.3.12.3 </w:t>
+      </w:r>
       <w:r>
         <w:t>calculateTimeComsuming</w:t>
       </w:r>
-      <w:proofErr w:type="gramEnd"/>
     </w:p>
     <w:p>
       <w:pPr>
@@ -4172,16 +4093,11 @@
         <w:ind w:firstLine="216"/>
       </w:pPr>
       <w:r>
-        <w:t>3.3.12.4</w:t>
-      </w:r>
-      <w:r>
-        <w:t xml:space="preserve"> </w:t>
-      </w:r>
-      <w:proofErr w:type="gramStart"/>
+        <w:t xml:space="preserve">3.3.12.4 </w:t>
+      </w:r>
       <w:r>
         <w:t>feedbackForCustomer</w:t>
       </w:r>
-      <w:proofErr w:type="gramEnd"/>
     </w:p>
     <w:p>
       <w:pPr>
@@ -4360,13 +4276,10 @@
         </w:numPr>
       </w:pPr>
       <w:r>
-        <w:t xml:space="preserve">Gửi dữ liệu được đóng gói tới khách hàng theo ID </w:t>
-      </w:r>
-    </w:p>
-    <w:p>
-      <w:pPr>
-        <w:ind w:firstLine="216"/>
-      </w:pPr>
+        <w:t>Gửi dữ liệu được đóng gói tới khách hàng theo ID</w:t>
+      </w:r>
+      <w:bookmarkStart w:id="7" w:name="_GoBack"/>
+      <w:bookmarkEnd w:id="7"/>
     </w:p>
     <w:p>
       <w:pPr>
@@ -4375,8 +4288,8 @@
           <w:color w:val="FF0000"/>
         </w:rPr>
       </w:pPr>
-      <w:bookmarkStart w:id="6" w:name="OLE_LINK42"/>
-      <w:bookmarkStart w:id="7" w:name="OLE_LINK43"/>
+      <w:bookmarkStart w:id="8" w:name="OLE_LINK42"/>
+      <w:bookmarkStart w:id="9" w:name="OLE_LINK43"/>
       <w:r>
         <w:rPr>
           <w:color w:val="FF0000"/>
@@ -4424,7 +4337,7 @@
     </w:p>
     <w:p>
       <w:pPr>
-        <w:ind w:left="216" w:firstLine="216"/>
+        <w:ind w:left="216" w:firstLine="504"/>
         <w:rPr>
           <w:i/>
           <w:u w:val="single"/>
@@ -4442,7 +4355,7 @@
     </w:p>
     <w:p>
       <w:pPr>
-        <w:ind w:left="216" w:firstLine="216"/>
+        <w:ind w:firstLine="216"/>
         <w:rPr>
           <w:b/>
           <w:lang w:val="vi-VN"/>
@@ -4466,7 +4379,7 @@
     </w:p>
     <w:p>
       <w:pPr>
-        <w:ind w:left="216" w:firstLine="216"/>
+        <w:ind w:firstLine="216"/>
         <w:rPr>
           <w:b/>
           <w:lang w:val="vi-VN"/>
@@ -4489,27 +4402,19 @@
         <w:rPr>
           <w:lang w:val="vi-VN"/>
         </w:rPr>
-        <w:t xml:space="preserve">public boolean </w:t>
-      </w:r>
-      <w:proofErr w:type="gramStart"/>
-      <w:r>
-        <w:rPr>
-          <w:lang w:val="vi-VN"/>
-        </w:rPr>
-        <w:t>DoComplete()</w:t>
-      </w:r>
-      <w:proofErr w:type="gramEnd"/>
-      <w:r>
-        <w:rPr>
-          <w:b/>
-          <w:lang w:val="vi-VN"/>
-        </w:rPr>
-        <w:t xml:space="preserve"> </w:t>
-      </w:r>
-    </w:p>
-    <w:p>
-      <w:pPr>
-        <w:ind w:left="216" w:firstLine="216"/>
+        <w:t>public boolean DoComplete()</w:t>
+      </w:r>
+      <w:r>
+        <w:rPr>
+          <w:b/>
+          <w:lang w:val="vi-VN"/>
+        </w:rPr>
+        <w:t xml:space="preserve"> </w:t>
+      </w:r>
+    </w:p>
+    <w:p>
+      <w:pPr>
+        <w:ind w:firstLine="216"/>
         <w:rPr>
           <w:lang w:val="vi-VN"/>
         </w:rPr>
@@ -4536,7 +4441,7 @@
     </w:p>
     <w:p>
       <w:pPr>
-        <w:ind w:left="216" w:firstLine="216"/>
+        <w:ind w:firstLine="216"/>
         <w:rPr>
           <w:b/>
           <w:lang w:val="vi-VN"/>
@@ -4555,18 +4460,16 @@
         </w:rPr>
         <w:t xml:space="preserve"> </w:t>
       </w:r>
-      <w:proofErr w:type="gramStart"/>
       <w:r>
         <w:rPr>
           <w:lang w:val="vi-VN"/>
         </w:rPr>
         <w:t>boolean</w:t>
       </w:r>
-      <w:proofErr w:type="gramEnd"/>
-    </w:p>
-    <w:p>
-      <w:pPr>
-        <w:ind w:left="216" w:firstLine="216"/>
+    </w:p>
+    <w:p>
+      <w:pPr>
+        <w:ind w:firstLine="216"/>
         <w:rPr>
           <w:b/>
           <w:lang w:val="vi-VN"/>
@@ -4601,7 +4504,7 @@
     </w:p>
     <w:p>
       <w:pPr>
-        <w:ind w:left="216" w:firstLine="216"/>
+        <w:ind w:firstLine="216"/>
         <w:rPr>
           <w:lang w:val="vi-VN"/>
         </w:rPr>
@@ -4628,7 +4531,7 @@
     </w:p>
     <w:p>
       <w:pPr>
-        <w:ind w:left="216" w:firstLine="216"/>
+        <w:ind w:firstLine="216"/>
         <w:rPr>
           <w:b/>
           <w:lang w:val="vi-VN"/>
@@ -4655,7 +4558,6 @@
           <w:ilvl w:val="0"/>
           <w:numId w:val="5"/>
         </w:numPr>
-        <w:ind w:left="792"/>
         <w:rPr>
           <w:lang w:val="vi-VN"/>
         </w:rPr>
@@ -4674,8 +4576,8 @@
           <w:color w:val="FF0000"/>
         </w:rPr>
       </w:pPr>
-      <w:bookmarkStart w:id="8" w:name="OLE_LINK11"/>
-      <w:bookmarkStart w:id="9" w:name="OLE_LINK12"/>
+      <w:bookmarkStart w:id="10" w:name="OLE_LINK11"/>
+      <w:bookmarkStart w:id="11" w:name="OLE_LINK12"/>
       <w:r>
         <w:rPr>
           <w:color w:val="FF0000"/>
@@ -4683,8 +4585,8 @@
         <w:t>3.3.14 ReceiveMenuTask</w:t>
       </w:r>
     </w:p>
-    <w:bookmarkEnd w:id="8"/>
-    <w:bookmarkEnd w:id="9"/>
+    <w:bookmarkEnd w:id="10"/>
+    <w:bookmarkEnd w:id="11"/>
     <w:p>
       <w:pPr>
         <w:ind w:firstLine="216"/>
@@ -4712,7 +4614,28 @@
           <w:b/>
           <w:lang w:val="vi-VN"/>
         </w:rPr>
+        <w:t>Biểu đồ tuần tự (</w:t>
+      </w:r>
+      <w:r>
+        <w:rPr>
+          <w:b/>
+          <w:lang w:val="vi-VN"/>
+        </w:rPr>
         <w:t>Sequence Diagram</w:t>
+      </w:r>
+      <w:r>
+        <w:rPr>
+          <w:b/>
+          <w:lang w:val="vi-VN"/>
+        </w:rPr>
+        <w:t>)</w:t>
+      </w:r>
+      <w:r>
+        <w:rPr>
+          <w:b/>
+          <w:lang w:val="vi-VN"/>
+        </w:rPr>
+        <w:t xml:space="preserve"> :</w:t>
       </w:r>
     </w:p>
     <w:p>
@@ -4728,10 +4651,18 @@
         </w:rPr>
         <w:lastRenderedPageBreak/>
         <w:drawing>
-          <wp:inline distT="0" distB="0" distL="0" distR="0" wp14:anchorId="050A62BA" wp14:editId="7A7A379C">
-            <wp:extent cx="5724525" cy="3390900"/>
-            <wp:effectExtent l="0" t="0" r="9525" b="0"/>
-            <wp:docPr id="1" name="Picture 1" descr="Xác_Nhận"/>
+          <wp:anchor distT="0" distB="0" distL="114300" distR="114300" simplePos="0" relativeHeight="251658240" behindDoc="0" locked="0" layoutInCell="1" allowOverlap="1" wp14:anchorId="693B2DAB" wp14:editId="1E53E000">
+            <wp:simplePos x="0" y="0"/>
+            <wp:positionH relativeFrom="column">
+              <wp:posOffset>323850</wp:posOffset>
+            </wp:positionH>
+            <wp:positionV relativeFrom="paragraph">
+              <wp:posOffset>0</wp:posOffset>
+            </wp:positionV>
+            <wp:extent cx="5181600" cy="3743325"/>
+            <wp:effectExtent l="0" t="0" r="0" b="9525"/>
+            <wp:wrapTopAndBottom/>
+            <wp:docPr id="2" name="Picture 2"/>
             <wp:cNvGraphicFramePr>
               <a:graphicFrameLocks xmlns:a="http://schemas.openxmlformats.org/drawingml/2006/main" noChangeAspect="1"/>
             </wp:cNvGraphicFramePr>
@@ -4739,10 +4670,8 @@
               <a:graphicData uri="http://schemas.openxmlformats.org/drawingml/2006/picture">
                 <pic:pic xmlns:pic="http://schemas.openxmlformats.org/drawingml/2006/picture">
                   <pic:nvPicPr>
-                    <pic:cNvPr id="0" name="Picture 3" descr="Xác_Nhận"/>
-                    <pic:cNvPicPr>
-                      <a:picLocks noChangeAspect="1" noChangeArrowheads="1"/>
-                    </pic:cNvPicPr>
+                    <pic:cNvPr id="2" name="Xác_Nhận.png"/>
+                    <pic:cNvPicPr/>
                   </pic:nvPicPr>
                   <pic:blipFill>
                     <a:blip r:embed="rId9">
@@ -4752,28 +4681,29 @@
                         </a:ext>
                       </a:extLst>
                     </a:blip>
-                    <a:srcRect/>
                     <a:stretch>
                       <a:fillRect/>
                     </a:stretch>
                   </pic:blipFill>
-                  <pic:spPr bwMode="auto">
+                  <pic:spPr>
                     <a:xfrm>
                       <a:off x="0" y="0"/>
-                      <a:ext cx="5724525" cy="3390900"/>
+                      <a:ext cx="5181600" cy="3743325"/>
                     </a:xfrm>
                     <a:prstGeom prst="rect">
                       <a:avLst/>
                     </a:prstGeom>
-                    <a:noFill/>
-                    <a:ln>
-                      <a:noFill/>
-                    </a:ln>
                   </pic:spPr>
                 </pic:pic>
               </a:graphicData>
             </a:graphic>
-          </wp:inline>
+            <wp14:sizeRelH relativeFrom="margin">
+              <wp14:pctWidth>0</wp14:pctWidth>
+            </wp14:sizeRelH>
+            <wp14:sizeRelV relativeFrom="margin">
+              <wp14:pctHeight>0</wp14:pctHeight>
+            </wp14:sizeRelV>
+          </wp:anchor>
         </w:drawing>
       </w:r>
     </w:p>
@@ -4893,90 +4823,90 @@
         </w:rPr>
         <w:t xml:space="preserve"> </w:t>
       </w:r>
-      <w:bookmarkStart w:id="10" w:name="OLE_LINK15"/>
-      <w:bookmarkStart w:id="11" w:name="OLE_LINK16"/>
+      <w:bookmarkStart w:id="12" w:name="OLE_LINK15"/>
+      <w:bookmarkStart w:id="13" w:name="OLE_LINK16"/>
       <w:r>
         <w:rPr>
           <w:lang w:val="vi-VN"/>
         </w:rPr>
         <w:t>int idTechnical (ID định danh của KTV)</w:t>
-      </w:r>
-      <w:bookmarkEnd w:id="10"/>
-      <w:bookmarkEnd w:id="11"/>
-    </w:p>
-    <w:p>
-      <w:pPr>
-        <w:ind w:firstLine="216"/>
-        <w:rPr>
-          <w:lang w:val="vi-VN"/>
-        </w:rPr>
-      </w:pPr>
-      <w:r>
-        <w:rPr>
-          <w:b/>
-        </w:rPr>
-        <w:t>Ngõ xuất:</w:t>
-      </w:r>
-      <w:r>
-        <w:rPr>
-          <w:b/>
-          <w:lang w:val="vi-VN"/>
-        </w:rPr>
-        <w:t xml:space="preserve"> </w:t>
-      </w:r>
-      <w:bookmarkStart w:id="12" w:name="OLE_LINK20"/>
-      <w:bookmarkStart w:id="13" w:name="OLE_LINK21"/>
-      <w:r>
-        <w:rPr>
-          <w:lang w:val="vi-VN"/>
-        </w:rPr>
-        <w:t>List&lt;orderType</w:t>
       </w:r>
       <w:bookmarkEnd w:id="12"/>
       <w:bookmarkEnd w:id="13"/>
-      <w:r>
-        <w:rPr>
-          <w:lang w:val="vi-VN"/>
-        </w:rPr>
-        <w:t>&gt; (gồm 1 menuTask)</w:t>
-      </w:r>
-    </w:p>
-    <w:p>
-      <w:pPr>
-        <w:ind w:firstLine="216"/>
-        <w:rPr>
-          <w:lang w:val="vi-VN"/>
-        </w:rPr>
-      </w:pPr>
-      <w:r>
-        <w:rPr>
-          <w:b/>
-        </w:rPr>
-        <w:t>Gọi bởi</w:t>
-      </w:r>
-      <w:bookmarkStart w:id="14" w:name="OLE_LINK17"/>
-      <w:bookmarkStart w:id="15" w:name="OLE_LINK18"/>
-      <w:r>
-        <w:rPr>
-          <w:b/>
-        </w:rPr>
-        <w:t>:</w:t>
-      </w:r>
-      <w:r>
-        <w:rPr>
-          <w:b/>
-          <w:lang w:val="vi-VN"/>
-        </w:rPr>
-        <w:t xml:space="preserve"> </w:t>
-      </w:r>
-      <w:r>
-        <w:rPr>
-          <w:lang w:val="vi-VN"/>
-        </w:rPr>
-        <w:t xml:space="preserve">ReceiveMenuTask </w:t>
+    </w:p>
+    <w:p>
+      <w:pPr>
+        <w:ind w:firstLine="216"/>
+        <w:rPr>
+          <w:lang w:val="vi-VN"/>
+        </w:rPr>
+      </w:pPr>
+      <w:r>
+        <w:rPr>
+          <w:b/>
+        </w:rPr>
+        <w:t>Ngõ xuất:</w:t>
+      </w:r>
+      <w:r>
+        <w:rPr>
+          <w:b/>
+          <w:lang w:val="vi-VN"/>
+        </w:rPr>
+        <w:t xml:space="preserve"> </w:t>
+      </w:r>
+      <w:bookmarkStart w:id="14" w:name="OLE_LINK20"/>
+      <w:bookmarkStart w:id="15" w:name="OLE_LINK21"/>
+      <w:r>
+        <w:rPr>
+          <w:lang w:val="vi-VN"/>
+        </w:rPr>
+        <w:t>List&lt;orderType</w:t>
       </w:r>
       <w:bookmarkEnd w:id="14"/>
       <w:bookmarkEnd w:id="15"/>
+      <w:r>
+        <w:rPr>
+          <w:lang w:val="vi-VN"/>
+        </w:rPr>
+        <w:t>&gt; (gồm 1 menuTask)</w:t>
+      </w:r>
+    </w:p>
+    <w:p>
+      <w:pPr>
+        <w:ind w:firstLine="216"/>
+        <w:rPr>
+          <w:lang w:val="vi-VN"/>
+        </w:rPr>
+      </w:pPr>
+      <w:r>
+        <w:rPr>
+          <w:b/>
+        </w:rPr>
+        <w:t>Gọi bởi</w:t>
+      </w:r>
+      <w:bookmarkStart w:id="16" w:name="OLE_LINK17"/>
+      <w:bookmarkStart w:id="17" w:name="OLE_LINK18"/>
+      <w:r>
+        <w:rPr>
+          <w:b/>
+        </w:rPr>
+        <w:t>:</w:t>
+      </w:r>
+      <w:r>
+        <w:rPr>
+          <w:b/>
+          <w:lang w:val="vi-VN"/>
+        </w:rPr>
+        <w:t xml:space="preserve"> </w:t>
+      </w:r>
+      <w:r>
+        <w:rPr>
+          <w:lang w:val="vi-VN"/>
+        </w:rPr>
+        <w:t xml:space="preserve">ReceiveMenuTask </w:t>
+      </w:r>
+      <w:bookmarkEnd w:id="16"/>
+      <w:bookmarkEnd w:id="17"/>
     </w:p>
     <w:p>
       <w:pPr>
@@ -5038,8 +4968,8 @@
           <w:lang w:val="vi-VN"/>
         </w:rPr>
       </w:pPr>
-      <w:bookmarkStart w:id="16" w:name="OLE_LINK38"/>
-      <w:bookmarkStart w:id="17" w:name="OLE_LINK39"/>
+      <w:bookmarkStart w:id="18" w:name="OLE_LINK38"/>
+      <w:bookmarkStart w:id="19" w:name="OLE_LINK39"/>
       <w:r>
         <w:rPr>
           <w:lang w:val="vi-VN"/>
@@ -5064,8 +4994,8 @@
         </w:rPr>
         <w:t>Hiển thị ListView chứa số lượng, số thứ tự các task</w:t>
       </w:r>
-      <w:bookmarkEnd w:id="16"/>
-      <w:bookmarkEnd w:id="17"/>
+      <w:bookmarkEnd w:id="18"/>
+      <w:bookmarkEnd w:id="19"/>
       <w:r>
         <w:rPr>
           <w:lang w:val="vi-VN"/>
@@ -5144,14 +5074,12 @@
         </w:rPr>
         <w:t xml:space="preserve">public boolean </w:t>
       </w:r>
-      <w:proofErr w:type="gramStart"/>
       <w:r>
         <w:rPr>
           <w:lang w:val="vi-VN"/>
         </w:rPr>
         <w:t>upDateTask(</w:t>
       </w:r>
-      <w:proofErr w:type="gramEnd"/>
       <w:r>
         <w:rPr>
           <w:lang w:val="vi-VN"/>
@@ -5198,6 +5126,7 @@
         <w:rPr>
           <w:b/>
         </w:rPr>
+        <w:lastRenderedPageBreak/>
         <w:t>Ngõ xuất:</w:t>
       </w:r>
       <w:r>
@@ -5207,14 +5136,12 @@
         </w:rPr>
         <w:t xml:space="preserve"> </w:t>
       </w:r>
-      <w:proofErr w:type="gramStart"/>
       <w:r>
         <w:rPr>
           <w:lang w:val="vi-VN"/>
         </w:rPr>
         <w:t>boolean</w:t>
       </w:r>
-      <w:proofErr w:type="gramEnd"/>
     </w:p>
     <w:p>
       <w:pPr>
@@ -5249,8 +5176,8 @@
         </w:rPr>
         <w:t xml:space="preserve"> </w:t>
       </w:r>
-      <w:bookmarkStart w:id="18" w:name="OLE_LINK22"/>
-      <w:bookmarkStart w:id="19" w:name="OLE_LINK23"/>
+      <w:bookmarkStart w:id="20" w:name="OLE_LINK22"/>
+      <w:bookmarkStart w:id="21" w:name="OLE_LINK23"/>
       <w:r>
         <w:rPr>
           <w:lang w:val="vi-VN"/>
@@ -5258,21 +5185,20 @@
         <w:t>ReceiveMenuTask</w:t>
       </w:r>
     </w:p>
-    <w:bookmarkEnd w:id="18"/>
-    <w:bookmarkEnd w:id="19"/>
-    <w:p>
-      <w:pPr>
-        <w:ind w:firstLine="216"/>
-        <w:rPr>
-          <w:b/>
-          <w:lang w:val="vi-VN"/>
-        </w:rPr>
-      </w:pPr>
-      <w:r>
-        <w:rPr>
-          <w:b/>
-        </w:rPr>
-        <w:lastRenderedPageBreak/>
+    <w:bookmarkEnd w:id="20"/>
+    <w:bookmarkEnd w:id="21"/>
+    <w:p>
+      <w:pPr>
+        <w:ind w:firstLine="216"/>
+        <w:rPr>
+          <w:b/>
+          <w:lang w:val="vi-VN"/>
+        </w:rPr>
+      </w:pPr>
+      <w:r>
+        <w:rPr>
+          <w:b/>
+        </w:rPr>
         <w:t>Gọi:</w:t>
       </w:r>
       <w:r>
@@ -5574,8 +5500,8 @@
         </w:rPr>
         <w:t xml:space="preserve"> </w:t>
       </w:r>
-      <w:bookmarkStart w:id="20" w:name="OLE_LINK29"/>
-      <w:bookmarkStart w:id="21" w:name="OLE_LINK30"/>
+      <w:bookmarkStart w:id="22" w:name="OLE_LINK29"/>
+      <w:bookmarkStart w:id="23" w:name="OLE_LINK30"/>
       <w:r>
         <w:rPr>
           <w:lang w:val="vi-VN"/>
@@ -5583,8 +5509,8 @@
         <w:t>ReceiveMenuTask</w:t>
       </w:r>
     </w:p>
-    <w:bookmarkEnd w:id="20"/>
-    <w:bookmarkEnd w:id="21"/>
+    <w:bookmarkEnd w:id="22"/>
+    <w:bookmarkEnd w:id="23"/>
     <w:p>
       <w:pPr>
         <w:ind w:firstLine="216"/>
@@ -5703,8 +5629,8 @@
         </w:rPr>
         <w:t xml:space="preserve">3.3.14.4 : </w:t>
       </w:r>
-      <w:bookmarkStart w:id="22" w:name="OLE_LINK25"/>
-      <w:bookmarkStart w:id="23" w:name="OLE_LINK26"/>
+      <w:bookmarkStart w:id="24" w:name="OLE_LINK25"/>
+      <w:bookmarkStart w:id="25" w:name="OLE_LINK26"/>
       <w:r>
         <w:rPr>
           <w:i/>
@@ -5713,162 +5639,106 @@
         </w:rPr>
         <w:t>AcceptTask</w:t>
       </w:r>
-      <w:bookmarkEnd w:id="22"/>
-      <w:bookmarkEnd w:id="23"/>
-    </w:p>
-    <w:p>
-      <w:pPr>
-        <w:ind w:firstLine="216"/>
-        <w:rPr>
-          <w:lang w:val="vi-VN"/>
-        </w:rPr>
-      </w:pPr>
-      <w:r>
-        <w:rPr>
-          <w:b/>
-        </w:rPr>
-        <w:t>Mục đích:</w:t>
-      </w:r>
-      <w:r>
-        <w:rPr>
-          <w:b/>
-          <w:lang w:val="vi-VN"/>
-        </w:rPr>
-        <w:t xml:space="preserve"> </w:t>
-      </w:r>
-      <w:r>
-        <w:rPr>
-          <w:lang w:val="vi-VN"/>
-        </w:rPr>
-        <w:t xml:space="preserve">hàm được gọi </w:t>
-      </w:r>
-      <w:r>
-        <w:rPr>
-          <w:lang w:val="vi-VN"/>
-        </w:rPr>
-        <w:t>khi KTV chấp nhận task</w:t>
-      </w:r>
-      <w:r>
-        <w:rPr>
-          <w:lang w:val="vi-VN"/>
-        </w:rPr>
-        <w:t xml:space="preserve"> (chọn “Accept”)</w:t>
-      </w:r>
-      <w:r>
-        <w:rPr>
-          <w:lang w:val="vi-VN"/>
-        </w:rPr>
-        <w:t xml:space="preserve"> hàm này sẽ được gọi</w:t>
-      </w:r>
-    </w:p>
-    <w:p>
-      <w:pPr>
-        <w:ind w:firstLine="216"/>
-        <w:rPr>
-          <w:lang w:val="vi-VN"/>
-        </w:rPr>
-      </w:pPr>
-      <w:r>
-        <w:rPr>
-          <w:b/>
-        </w:rPr>
-        <w:t>Prototype:</w:t>
-      </w:r>
-      <w:r>
-        <w:rPr>
-          <w:b/>
-          <w:lang w:val="vi-VN"/>
-        </w:rPr>
-        <w:t xml:space="preserve"> </w:t>
-      </w:r>
-      <w:r>
-        <w:rPr>
-          <w:lang w:val="vi-VN"/>
-        </w:rPr>
-        <w:t xml:space="preserve">public </w:t>
-      </w:r>
-      <w:proofErr w:type="gramStart"/>
-      <w:r>
-        <w:rPr>
-          <w:lang w:val="vi-VN"/>
-        </w:rPr>
-        <w:t>boolean</w:t>
-      </w:r>
-      <w:proofErr w:type="gramEnd"/>
-      <w:r>
-        <w:rPr>
-          <w:lang w:val="vi-VN"/>
-        </w:rPr>
-        <w:t xml:space="preserve"> </w:t>
-      </w:r>
-      <w:r>
-        <w:rPr>
-          <w:lang w:val="vi-VN"/>
-        </w:rPr>
-        <w:t>AcceptTask</w:t>
-      </w:r>
-      <w:r>
-        <w:rPr>
-          <w:lang w:val="vi-VN"/>
-        </w:rPr>
-        <w:t xml:space="preserve"> </w:t>
-      </w:r>
-      <w:r>
-        <w:rPr>
-          <w:lang w:val="vi-VN"/>
-        </w:rPr>
-        <w:t>(</w:t>
-      </w:r>
-      <w:bookmarkStart w:id="24" w:name="OLE_LINK27"/>
-      <w:bookmarkStart w:id="25" w:name="OLE_LINK28"/>
-      <w:r>
-        <w:rPr>
-          <w:lang w:val="vi-VN"/>
-        </w:rPr>
-        <w:t>int idTask</w:t>
-      </w:r>
-      <w:r>
-        <w:rPr>
-          <w:lang w:val="vi-VN"/>
-        </w:rPr>
-        <w:t xml:space="preserve">, </w:t>
-      </w:r>
-      <w:r>
-        <w:rPr>
-          <w:lang w:val="vi-VN"/>
-        </w:rPr>
-        <w:t>int idTechnical</w:t>
-      </w:r>
       <w:bookmarkEnd w:id="24"/>
       <w:bookmarkEnd w:id="25"/>
-      <w:r>
-        <w:rPr>
-          <w:lang w:val="vi-VN"/>
-        </w:rPr>
-        <w:t>)</w:t>
-      </w:r>
-    </w:p>
-    <w:p>
-      <w:pPr>
-        <w:ind w:firstLine="216"/>
-        <w:rPr>
-          <w:b/>
-          <w:lang w:val="vi-VN"/>
-        </w:rPr>
-      </w:pPr>
-      <w:r>
-        <w:rPr>
-          <w:b/>
-        </w:rPr>
-        <w:t>Ngõ vào:</w:t>
-      </w:r>
-      <w:r>
-        <w:rPr>
-          <w:b/>
-          <w:lang w:val="vi-VN"/>
-        </w:rPr>
-        <w:t xml:space="preserve"> </w:t>
-      </w:r>
+    </w:p>
+    <w:p>
+      <w:pPr>
+        <w:ind w:firstLine="216"/>
+        <w:rPr>
+          <w:lang w:val="vi-VN"/>
+        </w:rPr>
+      </w:pPr>
+      <w:r>
+        <w:rPr>
+          <w:b/>
+        </w:rPr>
+        <w:t>Mục đích:</w:t>
+      </w:r>
+      <w:r>
+        <w:rPr>
+          <w:b/>
+          <w:lang w:val="vi-VN"/>
+        </w:rPr>
+        <w:t xml:space="preserve"> </w:t>
+      </w:r>
+      <w:r>
+        <w:rPr>
+          <w:lang w:val="vi-VN"/>
+        </w:rPr>
+        <w:t xml:space="preserve">hàm được gọi </w:t>
+      </w:r>
+      <w:r>
+        <w:rPr>
+          <w:lang w:val="vi-VN"/>
+        </w:rPr>
+        <w:t>khi KTV chấp nhận task</w:t>
+      </w:r>
+      <w:r>
+        <w:rPr>
+          <w:lang w:val="vi-VN"/>
+        </w:rPr>
+        <w:t xml:space="preserve"> (chọn “Accept”)</w:t>
+      </w:r>
+      <w:r>
+        <w:rPr>
+          <w:lang w:val="vi-VN"/>
+        </w:rPr>
+        <w:t xml:space="preserve"> hàm này sẽ được gọi</w:t>
+      </w:r>
+    </w:p>
+    <w:p>
+      <w:pPr>
+        <w:ind w:firstLine="216"/>
+        <w:rPr>
+          <w:lang w:val="vi-VN"/>
+        </w:rPr>
+      </w:pPr>
+      <w:r>
+        <w:rPr>
+          <w:b/>
+        </w:rPr>
+        <w:t>Prototype:</w:t>
+      </w:r>
+      <w:r>
+        <w:rPr>
+          <w:b/>
+          <w:lang w:val="vi-VN"/>
+        </w:rPr>
+        <w:t xml:space="preserve"> </w:t>
+      </w:r>
+      <w:r>
+        <w:rPr>
+          <w:lang w:val="vi-VN"/>
+        </w:rPr>
+        <w:t xml:space="preserve">public </w:t>
+      </w:r>
+      <w:r>
+        <w:rPr>
+          <w:lang w:val="vi-VN"/>
+        </w:rPr>
+        <w:t xml:space="preserve">boolean </w:t>
+      </w:r>
+      <w:r>
+        <w:rPr>
+          <w:lang w:val="vi-VN"/>
+        </w:rPr>
+        <w:t>AcceptTask</w:t>
+      </w:r>
+      <w:r>
+        <w:rPr>
+          <w:lang w:val="vi-VN"/>
+        </w:rPr>
+        <w:t xml:space="preserve"> </w:t>
+      </w:r>
+      <w:r>
+        <w:rPr>
+          <w:lang w:val="vi-VN"/>
+        </w:rPr>
+        <w:t>(</w:t>
+      </w:r>
+      <w:bookmarkStart w:id="26" w:name="OLE_LINK27"/>
+      <w:bookmarkStart w:id="27" w:name="OLE_LINK28"/>
       <w:r>
         <w:rPr>
           <w:lang w:val="vi-VN"/>
@@ -5886,68 +5756,114 @@
           <w:lang w:val="vi-VN"/>
         </w:rPr>
         <w:t>int idTechnical</w:t>
-      </w:r>
-    </w:p>
-    <w:p>
-      <w:pPr>
-        <w:ind w:firstLine="216"/>
-        <w:rPr>
-          <w:lang w:val="vi-VN"/>
-        </w:rPr>
-      </w:pPr>
-      <w:r>
-        <w:rPr>
-          <w:b/>
-        </w:rPr>
-        <w:t>Ngõ xuất:</w:t>
-      </w:r>
-      <w:r>
-        <w:rPr>
-          <w:b/>
-          <w:lang w:val="vi-VN"/>
-        </w:rPr>
-        <w:t xml:space="preserve"> </w:t>
-      </w:r>
-      <w:proofErr w:type="gramStart"/>
-      <w:r>
-        <w:rPr>
-          <w:lang w:val="vi-VN"/>
-        </w:rPr>
-        <w:t>boolean</w:t>
-      </w:r>
-      <w:proofErr w:type="gramEnd"/>
-    </w:p>
-    <w:p>
-      <w:pPr>
-        <w:ind w:firstLine="216"/>
-        <w:rPr>
-          <w:b/>
-          <w:lang w:val="vi-VN"/>
-        </w:rPr>
-      </w:pPr>
-      <w:r>
-        <w:rPr>
-          <w:b/>
-        </w:rPr>
-        <w:t>Gọi bởi:</w:t>
-      </w:r>
-      <w:r>
-        <w:rPr>
-          <w:b/>
-          <w:lang w:val="vi-VN"/>
-        </w:rPr>
-        <w:t xml:space="preserve"> </w:t>
-      </w:r>
-      <w:bookmarkStart w:id="26" w:name="OLE_LINK36"/>
-      <w:bookmarkStart w:id="27" w:name="OLE_LINK37"/>
-      <w:r>
-        <w:rPr>
-          <w:lang w:val="vi-VN"/>
-        </w:rPr>
-        <w:t>ReceiveMenuTask</w:t>
       </w:r>
       <w:bookmarkEnd w:id="26"/>
       <w:bookmarkEnd w:id="27"/>
+      <w:r>
+        <w:rPr>
+          <w:lang w:val="vi-VN"/>
+        </w:rPr>
+        <w:t>)</w:t>
+      </w:r>
+    </w:p>
+    <w:p>
+      <w:pPr>
+        <w:ind w:firstLine="216"/>
+        <w:rPr>
+          <w:b/>
+          <w:lang w:val="vi-VN"/>
+        </w:rPr>
+      </w:pPr>
+      <w:r>
+        <w:rPr>
+          <w:b/>
+        </w:rPr>
+        <w:t>Ngõ vào:</w:t>
+      </w:r>
+      <w:r>
+        <w:rPr>
+          <w:b/>
+          <w:lang w:val="vi-VN"/>
+        </w:rPr>
+        <w:t xml:space="preserve"> </w:t>
+      </w:r>
+      <w:r>
+        <w:rPr>
+          <w:lang w:val="vi-VN"/>
+        </w:rPr>
+        <w:t>int idTask</w:t>
+      </w:r>
+      <w:r>
+        <w:rPr>
+          <w:lang w:val="vi-VN"/>
+        </w:rPr>
+        <w:t xml:space="preserve">, </w:t>
+      </w:r>
+      <w:r>
+        <w:rPr>
+          <w:lang w:val="vi-VN"/>
+        </w:rPr>
+        <w:t>int idTechnical</w:t>
+      </w:r>
+    </w:p>
+    <w:p>
+      <w:pPr>
+        <w:ind w:firstLine="216"/>
+        <w:rPr>
+          <w:lang w:val="vi-VN"/>
+        </w:rPr>
+      </w:pPr>
+      <w:r>
+        <w:rPr>
+          <w:b/>
+        </w:rPr>
+        <w:t>Ngõ xuất:</w:t>
+      </w:r>
+      <w:r>
+        <w:rPr>
+          <w:b/>
+          <w:lang w:val="vi-VN"/>
+        </w:rPr>
+        <w:t xml:space="preserve"> </w:t>
+      </w:r>
+      <w:r>
+        <w:rPr>
+          <w:lang w:val="vi-VN"/>
+        </w:rPr>
+        <w:t>boolean</w:t>
+      </w:r>
+    </w:p>
+    <w:p>
+      <w:pPr>
+        <w:ind w:firstLine="216"/>
+        <w:rPr>
+          <w:b/>
+          <w:lang w:val="vi-VN"/>
+        </w:rPr>
+      </w:pPr>
+      <w:r>
+        <w:rPr>
+          <w:b/>
+        </w:rPr>
+        <w:t>Gọi bởi:</w:t>
+      </w:r>
+      <w:r>
+        <w:rPr>
+          <w:b/>
+          <w:lang w:val="vi-VN"/>
+        </w:rPr>
+        <w:t xml:space="preserve"> </w:t>
+      </w:r>
+      <w:bookmarkStart w:id="28" w:name="OLE_LINK36"/>
+      <w:bookmarkStart w:id="29" w:name="OLE_LINK37"/>
+      <w:r>
+        <w:rPr>
+          <w:lang w:val="vi-VN"/>
+        </w:rPr>
+        <w:t>ReceiveMenuTask</w:t>
+      </w:r>
+      <w:bookmarkEnd w:id="28"/>
+      <w:bookmarkEnd w:id="29"/>
     </w:p>
     <w:p>
       <w:pPr>
@@ -6070,8 +5986,8 @@
         </w:rPr>
         <w:t xml:space="preserve">: </w:t>
       </w:r>
-      <w:bookmarkStart w:id="28" w:name="OLE_LINK32"/>
-      <w:bookmarkStart w:id="29" w:name="OLE_LINK33"/>
+      <w:bookmarkStart w:id="30" w:name="OLE_LINK32"/>
+      <w:bookmarkStart w:id="31" w:name="OLE_LINK33"/>
       <w:r>
         <w:rPr>
           <w:i/>
@@ -6080,8 +5996,8 @@
         </w:rPr>
         <w:t>RejectTask</w:t>
       </w:r>
-      <w:bookmarkEnd w:id="28"/>
-      <w:bookmarkEnd w:id="29"/>
+      <w:bookmarkEnd w:id="30"/>
+      <w:bookmarkEnd w:id="31"/>
       <w:r>
         <w:rPr>
           <w:i/>
@@ -6142,151 +6058,135 @@
         <w:rPr>
           <w:lang w:val="vi-VN"/>
         </w:rPr>
-        <w:t xml:space="preserve">public </w:t>
-      </w:r>
-      <w:proofErr w:type="gramStart"/>
+        <w:t xml:space="preserve">public boolean </w:t>
+      </w:r>
+      <w:r>
+        <w:rPr>
+          <w:lang w:val="vi-VN"/>
+        </w:rPr>
+        <w:t>RejectTask</w:t>
+      </w:r>
+      <w:r>
+        <w:rPr>
+          <w:lang w:val="vi-VN"/>
+        </w:rPr>
+        <w:t xml:space="preserve"> </w:t>
+      </w:r>
+      <w:r>
+        <w:rPr>
+          <w:lang w:val="vi-VN"/>
+        </w:rPr>
+        <w:t>(</w:t>
+      </w:r>
+      <w:bookmarkStart w:id="32" w:name="OLE_LINK34"/>
+      <w:bookmarkStart w:id="33" w:name="OLE_LINK35"/>
+      <w:r>
+        <w:rPr>
+          <w:lang w:val="vi-VN"/>
+        </w:rPr>
+        <w:t>int idTask</w:t>
+      </w:r>
+      <w:r>
+        <w:rPr>
+          <w:lang w:val="vi-VN"/>
+        </w:rPr>
+        <w:t xml:space="preserve">, </w:t>
+      </w:r>
+      <w:r>
+        <w:rPr>
+          <w:lang w:val="vi-VN"/>
+        </w:rPr>
+        <w:t>int idTechnical</w:t>
+      </w:r>
+      <w:bookmarkEnd w:id="32"/>
+      <w:bookmarkEnd w:id="33"/>
+      <w:r>
+        <w:rPr>
+          <w:lang w:val="vi-VN"/>
+        </w:rPr>
+        <w:t>)</w:t>
+      </w:r>
+    </w:p>
+    <w:p>
+      <w:pPr>
+        <w:ind w:firstLine="216"/>
+        <w:rPr>
+          <w:b/>
+          <w:lang w:val="vi-VN"/>
+        </w:rPr>
+      </w:pPr>
+      <w:r>
+        <w:rPr>
+          <w:b/>
+        </w:rPr>
+        <w:lastRenderedPageBreak/>
+        <w:t>Ngõ vào:</w:t>
+      </w:r>
+      <w:r>
+        <w:rPr>
+          <w:b/>
+          <w:lang w:val="vi-VN"/>
+        </w:rPr>
+        <w:t xml:space="preserve"> </w:t>
+      </w:r>
+      <w:r>
+        <w:rPr>
+          <w:lang w:val="vi-VN"/>
+        </w:rPr>
+        <w:t>int idTask</w:t>
+      </w:r>
+      <w:r>
+        <w:rPr>
+          <w:lang w:val="vi-VN"/>
+        </w:rPr>
+        <w:t xml:space="preserve">, </w:t>
+      </w:r>
+      <w:r>
+        <w:rPr>
+          <w:lang w:val="vi-VN"/>
+        </w:rPr>
+        <w:t>int idTechnical</w:t>
+      </w:r>
+    </w:p>
+    <w:p>
+      <w:pPr>
+        <w:ind w:firstLine="216"/>
+        <w:rPr>
+          <w:lang w:val="vi-VN"/>
+        </w:rPr>
+      </w:pPr>
+      <w:r>
+        <w:rPr>
+          <w:b/>
+        </w:rPr>
+        <w:t>Ngõ xuất:</w:t>
+      </w:r>
+      <w:r>
+        <w:rPr>
+          <w:b/>
+          <w:lang w:val="vi-VN"/>
+        </w:rPr>
+        <w:t xml:space="preserve"> </w:t>
+      </w:r>
       <w:r>
         <w:rPr>
           <w:lang w:val="vi-VN"/>
         </w:rPr>
         <w:t>boolean</w:t>
       </w:r>
-      <w:proofErr w:type="gramEnd"/>
-      <w:r>
-        <w:rPr>
-          <w:lang w:val="vi-VN"/>
-        </w:rPr>
-        <w:t xml:space="preserve"> </w:t>
-      </w:r>
-      <w:r>
-        <w:rPr>
-          <w:lang w:val="vi-VN"/>
-        </w:rPr>
-        <w:t>RejectTask</w:t>
-      </w:r>
-      <w:r>
-        <w:rPr>
-          <w:lang w:val="vi-VN"/>
-        </w:rPr>
-        <w:t xml:space="preserve"> </w:t>
-      </w:r>
-      <w:r>
-        <w:rPr>
-          <w:lang w:val="vi-VN"/>
-        </w:rPr>
-        <w:t>(</w:t>
-      </w:r>
-      <w:bookmarkStart w:id="30" w:name="OLE_LINK34"/>
-      <w:bookmarkStart w:id="31" w:name="OLE_LINK35"/>
-      <w:r>
-        <w:rPr>
-          <w:lang w:val="vi-VN"/>
-        </w:rPr>
-        <w:t>int idTask</w:t>
-      </w:r>
-      <w:r>
-        <w:rPr>
-          <w:lang w:val="vi-VN"/>
-        </w:rPr>
-        <w:t xml:space="preserve">, </w:t>
-      </w:r>
-      <w:r>
-        <w:rPr>
-          <w:lang w:val="vi-VN"/>
-        </w:rPr>
-        <w:t>int idTechnical</w:t>
-      </w:r>
-      <w:bookmarkEnd w:id="30"/>
-      <w:bookmarkEnd w:id="31"/>
-      <w:r>
-        <w:rPr>
-          <w:lang w:val="vi-VN"/>
-        </w:rPr>
-        <w:t>)</w:t>
-      </w:r>
-    </w:p>
-    <w:p>
-      <w:pPr>
-        <w:ind w:firstLine="216"/>
-        <w:rPr>
-          <w:b/>
-          <w:lang w:val="vi-VN"/>
-        </w:rPr>
-      </w:pPr>
-      <w:r>
-        <w:rPr>
-          <w:b/>
-        </w:rPr>
-        <w:t>Ngõ vào:</w:t>
-      </w:r>
-      <w:r>
-        <w:rPr>
-          <w:b/>
-          <w:lang w:val="vi-VN"/>
-        </w:rPr>
-        <w:t xml:space="preserve"> </w:t>
-      </w:r>
-      <w:r>
-        <w:rPr>
-          <w:lang w:val="vi-VN"/>
-        </w:rPr>
-        <w:t>int idTask</w:t>
-      </w:r>
-      <w:r>
-        <w:rPr>
-          <w:lang w:val="vi-VN"/>
-        </w:rPr>
-        <w:t xml:space="preserve">, </w:t>
-      </w:r>
-      <w:r>
-        <w:rPr>
-          <w:lang w:val="vi-VN"/>
-        </w:rPr>
-        <w:t>int idTechnical</w:t>
-      </w:r>
-    </w:p>
-    <w:p>
-      <w:pPr>
-        <w:ind w:firstLine="216"/>
-        <w:rPr>
-          <w:lang w:val="vi-VN"/>
-        </w:rPr>
-      </w:pPr>
-      <w:r>
-        <w:rPr>
-          <w:b/>
-        </w:rPr>
-        <w:t>Ngõ xuất:</w:t>
-      </w:r>
-      <w:r>
-        <w:rPr>
-          <w:b/>
-          <w:lang w:val="vi-VN"/>
-        </w:rPr>
-        <w:t xml:space="preserve"> </w:t>
-      </w:r>
-      <w:proofErr w:type="gramStart"/>
-      <w:r>
-        <w:rPr>
-          <w:lang w:val="vi-VN"/>
-        </w:rPr>
-        <w:t>boolean</w:t>
-      </w:r>
-      <w:proofErr w:type="gramEnd"/>
-    </w:p>
-    <w:p>
-      <w:pPr>
-        <w:ind w:firstLine="216"/>
-        <w:rPr>
-          <w:b/>
-          <w:lang w:val="vi-VN"/>
-        </w:rPr>
-      </w:pPr>
-      <w:r>
-        <w:rPr>
-          <w:b/>
-        </w:rPr>
-        <w:lastRenderedPageBreak/>
+    </w:p>
+    <w:p>
+      <w:pPr>
+        <w:ind w:firstLine="216"/>
+        <w:rPr>
+          <w:b/>
+          <w:lang w:val="vi-VN"/>
+        </w:rPr>
+      </w:pPr>
+      <w:r>
+        <w:rPr>
+          <w:b/>
+        </w:rPr>
         <w:t>Gọi bởi:</w:t>
       </w:r>
       <w:r>
@@ -6383,8 +6283,8 @@
         </w:rPr>
         <w:t xml:space="preserve"> stateFree = true</w:t>
       </w:r>
-      <w:bookmarkEnd w:id="6"/>
-      <w:bookmarkEnd w:id="7"/>
+      <w:bookmarkEnd w:id="8"/>
+      <w:bookmarkEnd w:id="9"/>
     </w:p>
     <w:p>
       <w:pPr>
@@ -8565,7 +8465,7 @@
 </file>
 
 <file path=customXml/itemProps1.xml><?xml version="1.0" encoding="utf-8"?>
-<ds:datastoreItem xmlns:ds="http://schemas.openxmlformats.org/officeDocument/2006/customXml" ds:itemID="{83454FD8-36ED-41CE-AFEF-68B85B11431B}">
+<ds:datastoreItem xmlns:ds="http://schemas.openxmlformats.org/officeDocument/2006/customXml" ds:itemID="{38F8810A-E2CC-4BE0-869A-2809F5A48D26}">
   <ds:schemaRefs>
     <ds:schemaRef ds:uri="http://schemas.openxmlformats.org/officeDocument/2006/bibliography"/>
   </ds:schemaRefs>

</xml_diff>

<commit_message>
Update bài làm của thạnh
</commit_message>
<xml_diff>
--- a/trunks/SDD/CNPM Tài liệu-SDD.docx
+++ b/trunks/SDD/CNPM Tài liệu-SDD.docx
@@ -789,23 +789,7 @@
     </w:p>
     <w:p>
       <w:r>
-        <w:t xml:space="preserve">Hệ thống đăng kí tài khoản sẽ nhận yêu cầu đăng kí thông tin từ người dùng rồi từ đó sẽ đưa ra form đăng kí phù hợp. Sau khi dữ liệu của người dùng được lưu vào hệ thống quản lí thông tin khách hàng hoặc hệ thống quản lý thông tin KTV thì sẽ có thông báo xác nhận đăng kí thành công. Khi đó, người dùng có thể dùng hệ thống để yêu cầu sửa chữa - đối với khách hàng hoặc nhận yêu cầu sửa chữa - đối với KTV. Khi khách hàng gửi yêu cầu lên hệ thống thì yêu cầu sẽ được chuyển sang hệ thống xử lý yêu cầu của khách hàng. Hệ thống xử lý yêu cầu của khách hàng sẽ tìm KTV phù hợp để giải quyết yêu cầu </w:t>
-      </w:r>
-      <w:proofErr w:type="gramStart"/>
-      <w:r>
-        <w:t>của</w:t>
-      </w:r>
-      <w:proofErr w:type="gramEnd"/>
-      <w:r>
-        <w:t xml:space="preserve"> khách hàng. Sau đó, các thông tin sẽ được in ra định kì hoặc </w:t>
-      </w:r>
-      <w:proofErr w:type="gramStart"/>
-      <w:r>
-        <w:t>theo</w:t>
-      </w:r>
-      <w:proofErr w:type="gramEnd"/>
-      <w:r>
-        <w:t xml:space="preserve"> yêu cầu bằng hệ thống in báo cáo.</w:t>
+        <w:t>Hệ thống đăng kí tài khoản sẽ nhận yêu cầu đăng kí thông tin từ người dùng rồi từ đó sẽ đưa ra form đăng kí phù hợp. Sau khi dữ liệu của người dùng được lưu vào hệ thống quản lí thông tin khách hàng hoặc hệ thống quản lý thông tin KTV thì sẽ có thông báo xác nhận đăng kí thành công. Khi đó, người dùng có thể dùng hệ thống để yêu cầu sửa chữa - đối với khách hàng hoặc nhận yêu cầu sửa chữa - đối với KTV. Khi khách hàng gửi yêu cầu lên hệ thống thì yêu cầu sẽ được chuyển sang hệ thống xử lý yêu cầu của khách hàng. Hệ thống xử lý yêu cầu của khách hàng sẽ tìm KTV phù hợp để giải quyết yêu cầu của khách hàng. Sau đó, các thông tin sẽ được in ra định kì hoặc theo yêu cầu bằng hệ thống in báo cáo.</w:t>
       </w:r>
     </w:p>
     <w:p>
@@ -836,6 +820,211 @@
       </w:r>
     </w:p>
     <w:p>
+      <w:r>
+        <w:t xml:space="preserve">     Mỗi chức năng được trình bày theo mẫu sau:</w:t>
+      </w:r>
+    </w:p>
+    <w:p>
+      <w:pPr>
+        <w:ind w:firstLine="216"/>
+        <w:rPr>
+          <w:b/>
+        </w:rPr>
+      </w:pPr>
+      <w:r>
+        <w:rPr>
+          <w:b/>
+        </w:rPr>
+        <w:t xml:space="preserve">Mục đích: </w:t>
+      </w:r>
+      <w:r>
+        <w:rPr>
+          <w:bCs/>
+        </w:rPr>
+        <w:t>Trình bày chức năng của thiết kế này</w:t>
+      </w:r>
+    </w:p>
+    <w:p>
+      <w:pPr>
+        <w:ind w:firstLine="216"/>
+        <w:rPr>
+          <w:b/>
+        </w:rPr>
+      </w:pPr>
+      <w:r>
+        <w:rPr>
+          <w:b/>
+        </w:rPr>
+        <w:t xml:space="preserve">Prototype: </w:t>
+      </w:r>
+      <w:r>
+        <w:rPr>
+          <w:bCs/>
+        </w:rPr>
+        <w:t>Trình bày mã giả chức năng</w:t>
+      </w:r>
+    </w:p>
+    <w:p>
+      <w:pPr>
+        <w:ind w:firstLine="216"/>
+        <w:rPr>
+          <w:b/>
+        </w:rPr>
+      </w:pPr>
+      <w:r>
+        <w:rPr>
+          <w:b/>
+        </w:rPr>
+        <w:t xml:space="preserve">Ngõ vào: </w:t>
+      </w:r>
+      <w:r>
+        <w:rPr>
+          <w:bCs/>
+        </w:rPr>
+        <w:t>Trình bày ngõ vào (input) của chức năng</w:t>
+      </w:r>
+    </w:p>
+    <w:p>
+      <w:pPr>
+        <w:ind w:firstLine="216"/>
+        <w:rPr>
+          <w:b/>
+        </w:rPr>
+      </w:pPr>
+      <w:r>
+        <w:rPr>
+          <w:b/>
+        </w:rPr>
+        <w:lastRenderedPageBreak/>
+        <w:t xml:space="preserve">Ngõ xuất: </w:t>
+      </w:r>
+      <w:r>
+        <w:rPr>
+          <w:bCs/>
+        </w:rPr>
+        <w:t>Trình bày ngõ ra (output) của chức năng</w:t>
+      </w:r>
+    </w:p>
+    <w:p>
+      <w:pPr>
+        <w:ind w:firstLine="216"/>
+        <w:rPr>
+          <w:b/>
+        </w:rPr>
+      </w:pPr>
+      <w:r>
+        <w:rPr>
+          <w:b/>
+        </w:rPr>
+        <w:t xml:space="preserve">Gọi bởi: </w:t>
+      </w:r>
+      <w:r>
+        <w:rPr>
+          <w:bCs/>
+        </w:rPr>
+        <w:t xml:space="preserve">Trình bày chức năng bị gởi </w:t>
+      </w:r>
+      <w:r>
+        <w:rPr>
+          <w:bCs/>
+        </w:rPr>
+        <w:t>đối tượng khác</w:t>
+      </w:r>
+    </w:p>
+    <w:p>
+      <w:pPr>
+        <w:ind w:firstLine="216"/>
+      </w:pPr>
+      <w:r>
+        <w:rPr>
+          <w:b/>
+        </w:rPr>
+        <w:t xml:space="preserve">Gọi: </w:t>
+      </w:r>
+      <w:r>
+        <w:t xml:space="preserve">Trình bày chức năng gọi </w:t>
+      </w:r>
+      <w:r>
+        <w:t>đối tượng khác</w:t>
+      </w:r>
+    </w:p>
+    <w:p>
+      <w:pPr>
+        <w:ind w:firstLine="216"/>
+        <w:rPr>
+          <w:bCs/>
+        </w:rPr>
+      </w:pPr>
+      <w:r>
+        <w:rPr>
+          <w:b/>
+        </w:rPr>
+        <w:t>Giải thuật:</w:t>
+      </w:r>
+      <w:r>
+        <w:rPr>
+          <w:bCs/>
+        </w:rPr>
+        <w:t xml:space="preserve"> Trình bày giải thuật thực hiện</w:t>
+      </w:r>
+      <w:bookmarkStart w:id="0" w:name="_GoBack"/>
+      <w:bookmarkEnd w:id="0"/>
+    </w:p>
+    <w:p>
+      <w:r>
+        <w:rPr>
+          <w:noProof/>
+        </w:rPr>
+        <w:drawing>
+          <wp:inline distT="0" distB="0" distL="0" distR="0">
+            <wp:extent cx="5943600" cy="6646545"/>
+            <wp:effectExtent l="0" t="0" r="0" b="1905"/>
+            <wp:docPr id="11" name="Picture 11"/>
+            <wp:cNvGraphicFramePr>
+              <a:graphicFrameLocks xmlns:a="http://schemas.openxmlformats.org/drawingml/2006/main" noChangeAspect="1"/>
+            </wp:cNvGraphicFramePr>
+            <a:graphic xmlns:a="http://schemas.openxmlformats.org/drawingml/2006/main">
+              <a:graphicData uri="http://schemas.openxmlformats.org/drawingml/2006/picture">
+                <pic:pic xmlns:pic="http://schemas.openxmlformats.org/drawingml/2006/picture">
+                  <pic:nvPicPr>
+                    <pic:cNvPr id="11" name="Class Diagram.jpg"/>
+                    <pic:cNvPicPr/>
+                  </pic:nvPicPr>
+                  <pic:blipFill>
+                    <a:blip r:embed="rId8" cstate="print">
+                      <a:extLst>
+                        <a:ext uri="{28A0092B-C50C-407E-A947-70E740481C1C}">
+                          <a14:useLocalDpi xmlns:a14="http://schemas.microsoft.com/office/drawing/2010/main" val="0"/>
+                        </a:ext>
+                      </a:extLst>
+                    </a:blip>
+                    <a:stretch>
+                      <a:fillRect/>
+                    </a:stretch>
+                  </pic:blipFill>
+                  <pic:spPr>
+                    <a:xfrm>
+                      <a:off x="0" y="0"/>
+                      <a:ext cx="5943600" cy="6646545"/>
+                    </a:xfrm>
+                    <a:prstGeom prst="rect">
+                      <a:avLst/>
+                    </a:prstGeom>
+                  </pic:spPr>
+                </pic:pic>
+              </a:graphicData>
+            </a:graphic>
+          </wp:inline>
+        </w:drawing>
+      </w:r>
+    </w:p>
+    <w:p>
+      <w:r>
+        <w:t xml:space="preserve">    </w:t>
+      </w:r>
+    </w:p>
+    <w:p/>
+    <w:p>
       <w:pPr>
         <w:pStyle w:val="TOC2"/>
         <w:ind w:left="216"/>
@@ -927,7 +1116,6 @@
         <w:rPr>
           <w:b/>
         </w:rPr>
-        <w:lastRenderedPageBreak/>
         <w:t xml:space="preserve">Ngõ xuất: </w:t>
       </w:r>
       <w:r>
@@ -1071,7 +1259,7 @@
                     </pic:cNvPicPr>
                   </pic:nvPicPr>
                   <pic:blipFill>
-                    <a:blip r:embed="rId8"/>
+                    <a:blip r:embed="rId9"/>
                     <a:stretch>
                       <a:fillRect/>
                     </a:stretch>
@@ -1157,21 +1345,7 @@
         <w:rPr>
           <w:bCs/>
         </w:rPr>
-        <w:t>Name-string, Address-string, Age-int</w:t>
-      </w:r>
-      <w:proofErr w:type="gramStart"/>
-      <w:r>
-        <w:rPr>
-          <w:bCs/>
-        </w:rPr>
-        <w:t>,Tel</w:t>
-      </w:r>
-      <w:proofErr w:type="gramEnd"/>
-      <w:r>
-        <w:rPr>
-          <w:bCs/>
-        </w:rPr>
-        <w:t>-int</w:t>
+        <w:t>Name-string, Address-string, Age-int,Tel-int</w:t>
       </w:r>
     </w:p>
     <w:p>
@@ -1298,6 +1472,7 @@
         <w:rPr>
           <w:b/>
         </w:rPr>
+        <w:lastRenderedPageBreak/>
         <w:t>Biểu đồ tuần tự (Squence diagram):</w:t>
       </w:r>
     </w:p>
@@ -1309,7 +1484,6 @@
         <w:rPr>
           <w:noProof/>
         </w:rPr>
-        <w:lastRenderedPageBreak/>
         <w:drawing>
           <wp:inline distT="0" distB="0" distL="114300" distR="114300">
             <wp:extent cx="4697730" cy="2134235"/>
@@ -1328,7 +1502,7 @@
                     </pic:cNvPicPr>
                   </pic:nvPicPr>
                   <pic:blipFill>
-                    <a:blip r:embed="rId9"/>
+                    <a:blip r:embed="rId10"/>
                     <a:stretch>
                       <a:fillRect/>
                     </a:stretch>
@@ -1414,21 +1588,7 @@
         <w:rPr>
           <w:bCs/>
         </w:rPr>
-        <w:t>Name-string, Address-string, Age-int</w:t>
-      </w:r>
-      <w:proofErr w:type="gramStart"/>
-      <w:r>
-        <w:rPr>
-          <w:bCs/>
-        </w:rPr>
-        <w:t>,Tel</w:t>
-      </w:r>
-      <w:proofErr w:type="gramEnd"/>
-      <w:r>
-        <w:rPr>
-          <w:bCs/>
-        </w:rPr>
-        <w:t>-int, Degree-string, Specialization-string, Experience-string</w:t>
+        <w:t>Name-string, Address-string, Age-int,Tel-int, Degree-string, Specialization-string, Experience-string</w:t>
       </w:r>
     </w:p>
     <w:p>
@@ -1578,7 +1738,7 @@
                     </pic:cNvPicPr>
                   </pic:nvPicPr>
                   <pic:blipFill>
-                    <a:blip r:embed="rId10"/>
+                    <a:blip r:embed="rId11"/>
                     <a:stretch>
                       <a:fillRect/>
                     </a:stretch>
@@ -1604,6 +1764,7 @@
         <w:ind w:firstLine="216"/>
       </w:pPr>
       <w:r>
+        <w:lastRenderedPageBreak/>
         <w:t>3.3.4 Evaluate</w:t>
       </w:r>
     </w:p>
@@ -1612,30 +1773,47 @@
         <w:ind w:firstLine="216"/>
       </w:pPr>
       <w:r>
-        <w:lastRenderedPageBreak/>
         <w:t>3.3.4.1</w:t>
       </w:r>
       <w:r>
+        <w:t xml:space="preserve"> getFormEvaluate</w:t>
+      </w:r>
+    </w:p>
+    <w:p>
+      <w:pPr>
+        <w:ind w:firstLine="216"/>
+        <w:rPr>
+          <w:b/>
+        </w:rPr>
+      </w:pPr>
+      <w:r>
+        <w:rPr>
+          <w:b/>
+        </w:rPr>
+        <w:t>Mục đích:</w:t>
+      </w:r>
+      <w:r>
+        <w:rPr>
+          <w:b/>
+        </w:rPr>
         <w:t xml:space="preserve"> </w:t>
       </w:r>
-      <w:proofErr w:type="gramStart"/>
-      <w:r>
-        <w:t>getFormEvaluate</w:t>
-      </w:r>
-      <w:proofErr w:type="gramEnd"/>
-    </w:p>
-    <w:p>
-      <w:pPr>
-        <w:ind w:firstLine="216"/>
-        <w:rPr>
-          <w:b/>
-        </w:rPr>
-      </w:pPr>
-      <w:r>
-        <w:rPr>
-          <w:b/>
-        </w:rPr>
-        <w:t>Mục đích:</w:t>
+      <w:r>
+        <w:t>Lấy mẫu đánh giá KTV</w:t>
+      </w:r>
+    </w:p>
+    <w:p>
+      <w:pPr>
+        <w:ind w:firstLine="216"/>
+        <w:rPr>
+          <w:b/>
+        </w:rPr>
+      </w:pPr>
+      <w:r>
+        <w:rPr>
+          <w:b/>
+        </w:rPr>
+        <w:t>Prototype:</w:t>
       </w:r>
       <w:r>
         <w:rPr>
@@ -1644,21 +1822,21 @@
         <w:t xml:space="preserve"> </w:t>
       </w:r>
       <w:r>
-        <w:t>Lấy mẫu đánh giá KTV</w:t>
-      </w:r>
-    </w:p>
-    <w:p>
-      <w:pPr>
-        <w:ind w:firstLine="216"/>
-        <w:rPr>
-          <w:b/>
-        </w:rPr>
-      </w:pPr>
-      <w:r>
-        <w:rPr>
-          <w:b/>
-        </w:rPr>
-        <w:t>Prototype:</w:t>
+        <w:t>public void getFormEvaluate()</w:t>
+      </w:r>
+    </w:p>
+    <w:p>
+      <w:pPr>
+        <w:ind w:firstLine="216"/>
+        <w:rPr>
+          <w:b/>
+        </w:rPr>
+      </w:pPr>
+      <w:r>
+        <w:rPr>
+          <w:b/>
+        </w:rPr>
+        <w:t>Ngõ vào:</w:t>
       </w:r>
       <w:r>
         <w:rPr>
@@ -1667,40 +1845,7 @@
         <w:t xml:space="preserve"> </w:t>
       </w:r>
       <w:r>
-        <w:t xml:space="preserve">public void </w:t>
-      </w:r>
-      <w:proofErr w:type="gramStart"/>
-      <w:r>
-        <w:t>getFormEvaluate()</w:t>
-      </w:r>
-      <w:proofErr w:type="gramEnd"/>
-    </w:p>
-    <w:p>
-      <w:pPr>
-        <w:ind w:firstLine="216"/>
-        <w:rPr>
-          <w:b/>
-        </w:rPr>
-      </w:pPr>
-      <w:r>
-        <w:rPr>
-          <w:b/>
-        </w:rPr>
-        <w:t>Ngõ vào:</w:t>
-      </w:r>
-      <w:r>
-        <w:rPr>
-          <w:b/>
-        </w:rPr>
-        <w:t xml:space="preserve"> </w:t>
-      </w:r>
-      <w:proofErr w:type="gramStart"/>
-      <w:r>
-        <w:t>formEvaluate :</w:t>
-      </w:r>
-      <w:proofErr w:type="gramEnd"/>
-      <w:r>
-        <w:t xml:space="preserve"> string</w:t>
+        <w:t>formEvaluate : string</w:t>
       </w:r>
     </w:p>
     <w:p>
@@ -1830,13 +1975,8 @@
         <w:ind w:left="216"/>
       </w:pPr>
       <w:r>
-        <w:t xml:space="preserve">3.3.4.2 </w:t>
-      </w:r>
-      <w:proofErr w:type="gramStart"/>
-      <w:r>
-        <w:t>sendForCustomer</w:t>
-      </w:r>
-      <w:proofErr w:type="gramEnd"/>
+        <w:t>3.3.4.2 sendForCustomer</w:t>
+      </w:r>
     </w:p>
     <w:p>
       <w:pPr>
@@ -1885,13 +2025,8 @@
         </w:rPr>
         <w:t xml:space="preserve">Ngõ vào: </w:t>
       </w:r>
-      <w:proofErr w:type="gramStart"/>
-      <w:r>
-        <w:t>idCustomer :</w:t>
-      </w:r>
-      <w:proofErr w:type="gramEnd"/>
-      <w:r>
-        <w:t xml:space="preserve"> int</w:t>
+      <w:r>
+        <w:t>idCustomer : int</w:t>
       </w:r>
     </w:p>
     <w:p>
@@ -1997,13 +2132,8 @@
         <w:t>4.3</w:t>
       </w:r>
       <w:r>
-        <w:t xml:space="preserve"> </w:t>
-      </w:r>
-      <w:proofErr w:type="gramStart"/>
-      <w:r>
-        <w:t>processEvaluate</w:t>
-      </w:r>
-      <w:proofErr w:type="gramEnd"/>
+        <w:t xml:space="preserve"> processEvaluate</w:t>
+      </w:r>
     </w:p>
     <w:p>
       <w:pPr>
@@ -2036,13 +2166,8 @@
         <w:t xml:space="preserve">Prototype: </w:t>
       </w:r>
       <w:r>
-        <w:t xml:space="preserve">public void </w:t>
-      </w:r>
-      <w:proofErr w:type="gramStart"/>
-      <w:r>
-        <w:t>processEvaluate()</w:t>
-      </w:r>
-      <w:proofErr w:type="gramEnd"/>
+        <w:t>public void processEvaluate()</w:t>
+      </w:r>
     </w:p>
     <w:p>
       <w:pPr>
@@ -2132,6 +2257,7 @@
         </w:numPr>
       </w:pPr>
       <w:r>
+        <w:lastRenderedPageBreak/>
         <w:t>Nhận tham số truyền</w:t>
       </w:r>
     </w:p>
@@ -2161,7 +2287,6 @@
         <w:rPr>
           <w:b/>
         </w:rPr>
-        <w:lastRenderedPageBreak/>
         <w:t>Biểu đồ tuần tự (Squence diagram):</w:t>
       </w:r>
     </w:p>
@@ -2170,13 +2295,8 @@
         <w:ind w:left="216"/>
       </w:pPr>
       <w:r>
-        <w:t xml:space="preserve">3.3.4.4 </w:t>
-      </w:r>
-      <w:proofErr w:type="gramStart"/>
-      <w:r>
-        <w:t>feedbackCustomer</w:t>
-      </w:r>
-      <w:proofErr w:type="gramEnd"/>
+        <w:t>3.3.4.4 feedbackCustomer</w:t>
+      </w:r>
     </w:p>
     <w:p>
       <w:pPr>
@@ -2222,13 +2342,8 @@
         </w:rPr>
         <w:t xml:space="preserve">Ngõ vào: </w:t>
       </w:r>
-      <w:proofErr w:type="gramStart"/>
-      <w:r>
-        <w:t>idCustomer :</w:t>
-      </w:r>
-      <w:proofErr w:type="gramEnd"/>
-      <w:r>
-        <w:t xml:space="preserve"> int</w:t>
+      <w:r>
+        <w:t>idCustomer : int</w:t>
       </w:r>
     </w:p>
     <w:p>
@@ -2534,6 +2649,7 @@
         <w:rPr>
           <w:b/>
         </w:rPr>
+        <w:lastRenderedPageBreak/>
         <w:t>Gọi bởi:</w:t>
       </w:r>
     </w:p>
@@ -2562,7 +2678,6 @@
         <w:rPr>
           <w:b/>
         </w:rPr>
-        <w:lastRenderedPageBreak/>
         <w:t>Giải thuật:</w:t>
       </w:r>
     </w:p>
@@ -2639,7 +2754,7 @@
                     </pic:cNvPicPr>
                   </pic:nvPicPr>
                   <pic:blipFill>
-                    <a:blip r:embed="rId11">
+                    <a:blip r:embed="rId12">
                       <a:extLst>
                         <a:ext uri="{28A0092B-C50C-407E-A947-70E740481C1C}">
                           <a14:useLocalDpi xmlns:a14="http://schemas.microsoft.com/office/drawing/2010/main" val="0"/>
@@ -2671,13 +2786,8 @@
         <w:ind w:firstLine="216"/>
       </w:pPr>
       <w:r>
-        <w:t xml:space="preserve">3.3.7.1 </w:t>
-      </w:r>
-      <w:proofErr w:type="gramStart"/>
-      <w:r>
-        <w:t>setData</w:t>
-      </w:r>
-      <w:proofErr w:type="gramEnd"/>
+        <w:t>3.3.7.1 setData</w:t>
+      </w:r>
     </w:p>
     <w:p>
       <w:pPr>
@@ -2707,15 +2817,7 @@
         <w:t xml:space="preserve">Prototype: </w:t>
       </w:r>
       <w:r>
-        <w:t xml:space="preserve">public void </w:t>
-      </w:r>
-      <w:proofErr w:type="gramStart"/>
-      <w:r>
-        <w:t>setData(</w:t>
-      </w:r>
-      <w:proofErr w:type="gramEnd"/>
-      <w:r>
-        <w:t>string  name, int age, int address, string phone)</w:t>
+        <w:t>public void setData(string  name, int age, int address, string phone)</w:t>
       </w:r>
       <w:r>
         <w:rPr>
@@ -2791,6 +2893,7 @@
         <w:rPr>
           <w:b/>
         </w:rPr>
+        <w:lastRenderedPageBreak/>
         <w:t>Giải thuật:</w:t>
       </w:r>
     </w:p>
@@ -2823,14 +2926,8 @@
         <w:ind w:firstLine="216"/>
       </w:pPr>
       <w:r>
-        <w:lastRenderedPageBreak/>
-        <w:t xml:space="preserve">3.3.7.2 </w:t>
-      </w:r>
-      <w:proofErr w:type="gramStart"/>
-      <w:r>
-        <w:t>getGPSdata</w:t>
-      </w:r>
-      <w:proofErr w:type="gramEnd"/>
+        <w:t>3.3.7.2 getGPSdata</w:t>
+      </w:r>
     </w:p>
     <w:p>
       <w:pPr>
@@ -2860,13 +2957,8 @@
         <w:t xml:space="preserve">Prototype: </w:t>
       </w:r>
       <w:r>
-        <w:t xml:space="preserve">public boolean </w:t>
-      </w:r>
-      <w:proofErr w:type="gramStart"/>
-      <w:r>
-        <w:t>getGPSdata()</w:t>
-      </w:r>
-      <w:proofErr w:type="gramEnd"/>
+        <w:t>public boolean getGPSdata()</w:t>
+      </w:r>
     </w:p>
     <w:p>
       <w:pPr>
@@ -2994,13 +3086,8 @@
         <w:ind w:firstLine="216"/>
       </w:pPr>
       <w:r>
-        <w:t xml:space="preserve">3.3.7.3 </w:t>
-      </w:r>
-      <w:proofErr w:type="gramStart"/>
-      <w:r>
-        <w:t>notify</w:t>
-      </w:r>
-      <w:proofErr w:type="gramEnd"/>
+        <w:t>3.3.7.3 notify</w:t>
+      </w:r>
     </w:p>
     <w:p>
       <w:pPr>
@@ -3195,15 +3282,7 @@
         <w:ind w:left="936"/>
       </w:pPr>
       <w:r>
-        <w:t xml:space="preserve">Đối tượng của class là một đối tượng duy nhất (Singleton) chịu trách </w:t>
-      </w:r>
-      <w:proofErr w:type="gramStart"/>
-      <w:r>
-        <w:t>nhiệm  xử</w:t>
-      </w:r>
-      <w:proofErr w:type="gramEnd"/>
-      <w:r>
-        <w:t xml:space="preserve"> lý đơn hàng khi có đơn hàng tới.</w:t>
+        <w:t>Đối tượng của class là một đối tượng duy nhất (Singleton) chịu trách nhiệm  xử lý đơn hàng khi có đơn hàng tới.</w:t>
       </w:r>
     </w:p>
     <w:p>
@@ -3241,7 +3320,7 @@
                     </pic:cNvPicPr>
                   </pic:nvPicPr>
                   <pic:blipFill>
-                    <a:blip r:embed="rId12">
+                    <a:blip r:embed="rId13">
                       <a:extLst>
                         <a:ext uri="{28A0092B-C50C-407E-A947-70E740481C1C}">
                           <a14:useLocalDpi xmlns:a14="http://schemas.microsoft.com/office/drawing/2010/main" val="0"/>
@@ -3270,15 +3349,7 @@
     </w:p>
     <w:p>
       <w:r>
-        <w:t xml:space="preserve">    3.3.8.1 </w:t>
-      </w:r>
-      <w:proofErr w:type="gramStart"/>
-      <w:r>
-        <w:t>getOrderData</w:t>
-      </w:r>
-      <w:proofErr w:type="gramEnd"/>
-      <w:r>
-        <w:t xml:space="preserve"> </w:t>
+        <w:t xml:space="preserve">    3.3.8.1 getOrderData </w:t>
       </w:r>
     </w:p>
     <w:p>
@@ -3309,15 +3380,7 @@
         <w:t xml:space="preserve">Prototype: </w:t>
       </w:r>
       <w:r>
-        <w:t xml:space="preserve">public boolean </w:t>
-      </w:r>
-      <w:proofErr w:type="gramStart"/>
-      <w:r>
-        <w:t>getOrderData(</w:t>
-      </w:r>
-      <w:proofErr w:type="gramEnd"/>
-      <w:r>
-        <w:t>CustomerOrder  inputData)</w:t>
+        <w:t>public boolean getOrderData(CustomerOrder  inputData)</w:t>
       </w:r>
     </w:p>
     <w:p>
@@ -3422,13 +3485,8 @@
         <w:ind w:firstLine="216"/>
       </w:pPr>
       <w:r>
-        <w:t xml:space="preserve">3.3.8.2 </w:t>
-      </w:r>
-      <w:proofErr w:type="gramStart"/>
-      <w:r>
-        <w:t>notify</w:t>
-      </w:r>
-      <w:proofErr w:type="gramEnd"/>
+        <w:t>3.3.8.2 notify</w:t>
+      </w:r>
     </w:p>
     <w:p>
       <w:pPr>
@@ -3569,13 +3627,8 @@
         <w:ind w:firstLine="216"/>
       </w:pPr>
       <w:r>
-        <w:t xml:space="preserve">3.3.8.3 </w:t>
-      </w:r>
-      <w:proofErr w:type="gramStart"/>
-      <w:r>
-        <w:t>setData</w:t>
-      </w:r>
-      <w:proofErr w:type="gramEnd"/>
+        <w:t>3.3.8.3 setData</w:t>
+      </w:r>
     </w:p>
     <w:p>
       <w:pPr>
@@ -3588,15 +3641,7 @@
         <w:t xml:space="preserve">Mục đích: </w:t>
       </w:r>
       <w:r>
-        <w:t xml:space="preserve">Lưu dữ liệu vào biến private </w:t>
-      </w:r>
-      <w:proofErr w:type="gramStart"/>
-      <w:r>
-        <w:t>( orderData</w:t>
-      </w:r>
-      <w:proofErr w:type="gramEnd"/>
-      <w:r>
-        <w:t xml:space="preserve">) </w:t>
+        <w:t xml:space="preserve">Lưu dữ liệu vào biến private ( orderData) </w:t>
       </w:r>
     </w:p>
     <w:p>
@@ -3613,15 +3658,7 @@
         <w:t xml:space="preserve">Prototype: </w:t>
       </w:r>
       <w:r>
-        <w:t>public string setData (</w:t>
-      </w:r>
-      <w:proofErr w:type="gramStart"/>
-      <w:r>
-        <w:t>orderType :</w:t>
-      </w:r>
-      <w:proofErr w:type="gramEnd"/>
-      <w:r>
-        <w:t xml:space="preserve"> data)</w:t>
+        <w:t>public string setData (orderType : data)</w:t>
       </w:r>
     </w:p>
     <w:p>
@@ -3746,11 +3783,11 @@
           <w:b/>
         </w:rPr>
       </w:pPr>
-      <w:bookmarkStart w:id="0" w:name="OLE_LINK13"/>
-      <w:bookmarkStart w:id="1" w:name="OLE_LINK14"/>
-      <w:bookmarkStart w:id="2" w:name="OLE_LINK19"/>
-      <w:bookmarkStart w:id="3" w:name="OLE_LINK31"/>
-      <w:bookmarkStart w:id="4" w:name="OLE_LINK24"/>
+      <w:bookmarkStart w:id="1" w:name="OLE_LINK13"/>
+      <w:bookmarkStart w:id="2" w:name="OLE_LINK14"/>
+      <w:bookmarkStart w:id="3" w:name="OLE_LINK19"/>
+      <w:bookmarkStart w:id="4" w:name="OLE_LINK31"/>
+      <w:bookmarkStart w:id="5" w:name="OLE_LINK24"/>
       <w:r>
         <w:rPr>
           <w:b/>
@@ -3841,11 +3878,11 @@
         </w:rPr>
         <w:t>Giải thuật:</w:t>
       </w:r>
-      <w:bookmarkEnd w:id="0"/>
       <w:bookmarkEnd w:id="1"/>
       <w:bookmarkEnd w:id="2"/>
       <w:bookmarkEnd w:id="3"/>
       <w:bookmarkEnd w:id="4"/>
+      <w:bookmarkEnd w:id="5"/>
     </w:p>
     <w:p>
       <w:pPr>
@@ -3880,13 +3917,8 @@
       </w:pPr>
       <w:r>
         <w:lastRenderedPageBreak/>
-        <w:t xml:space="preserve">3.3.10.1 </w:t>
-      </w:r>
-      <w:proofErr w:type="gramStart"/>
-      <w:r>
-        <w:t>swapStatus</w:t>
-      </w:r>
-      <w:proofErr w:type="gramEnd"/>
+        <w:t>3.3.10.1 swapStatus</w:t>
+      </w:r>
     </w:p>
     <w:p>
       <w:pPr>
@@ -3934,37 +3966,27 @@
         <w:t>boolean</w:t>
       </w:r>
       <w:r>
+        <w:t xml:space="preserve"> swapstatus()</w:t>
+      </w:r>
+    </w:p>
+    <w:p>
+      <w:pPr>
+        <w:ind w:firstLine="216"/>
+      </w:pPr>
+      <w:r>
+        <w:rPr>
+          <w:b/>
+        </w:rPr>
+        <w:t>Ngõ vào:</w:t>
+      </w:r>
+      <w:r>
+        <w:rPr>
+          <w:b/>
+        </w:rPr>
         <w:t xml:space="preserve"> </w:t>
       </w:r>
-      <w:proofErr w:type="gramStart"/>
-      <w:r>
-        <w:t>swapstatus()</w:t>
-      </w:r>
-      <w:proofErr w:type="gramEnd"/>
-    </w:p>
-    <w:p>
-      <w:pPr>
-        <w:ind w:firstLine="216"/>
-      </w:pPr>
-      <w:r>
-        <w:rPr>
-          <w:b/>
-        </w:rPr>
-        <w:t>Ngõ vào:</w:t>
-      </w:r>
-      <w:r>
-        <w:rPr>
-          <w:b/>
-        </w:rPr>
-        <w:t xml:space="preserve"> </w:t>
-      </w:r>
-      <w:proofErr w:type="gramStart"/>
-      <w:r>
-        <w:t>idTechnical :</w:t>
-      </w:r>
-      <w:proofErr w:type="gramEnd"/>
-      <w:r>
-        <w:t xml:space="preserve"> int</w:t>
+      <w:r>
+        <w:t>idTechnical : int</w:t>
       </w:r>
     </w:p>
     <w:p>
@@ -3977,11 +3999,9 @@
         </w:rPr>
         <w:t xml:space="preserve">Ngõ xuất: </w:t>
       </w:r>
-      <w:proofErr w:type="gramStart"/>
       <w:r>
         <w:t>boolean</w:t>
       </w:r>
-      <w:proofErr w:type="gramEnd"/>
     </w:p>
     <w:p>
       <w:pPr>
@@ -4063,13 +4083,8 @@
         <w:ind w:firstLine="216"/>
       </w:pPr>
       <w:r>
-        <w:t xml:space="preserve">3.3.10.2 </w:t>
-      </w:r>
-      <w:proofErr w:type="gramStart"/>
-      <w:r>
-        <w:t>feedbackTechnical</w:t>
-      </w:r>
-      <w:proofErr w:type="gramEnd"/>
+        <w:t>3.3.10.2 feedbackTechnical</w:t>
+      </w:r>
     </w:p>
     <w:p>
       <w:pPr>
@@ -4099,13 +4114,8 @@
         <w:t xml:space="preserve">Prototype: </w:t>
       </w:r>
       <w:r>
-        <w:t xml:space="preserve">public void </w:t>
-      </w:r>
-      <w:proofErr w:type="gramStart"/>
-      <w:r>
-        <w:t>feedbackTechnical()</w:t>
-      </w:r>
-      <w:proofErr w:type="gramEnd"/>
+        <w:t>public void feedbackTechnical()</w:t>
+      </w:r>
     </w:p>
     <w:p>
       <w:pPr>
@@ -4117,13 +4127,8 @@
         </w:rPr>
         <w:t xml:space="preserve">Ngõ vào: </w:t>
       </w:r>
-      <w:proofErr w:type="gramStart"/>
-      <w:r>
-        <w:t>idTechnical :</w:t>
-      </w:r>
-      <w:proofErr w:type="gramEnd"/>
-      <w:r>
-        <w:t xml:space="preserve"> int</w:t>
+      <w:r>
+        <w:t>idTechnical : int</w:t>
       </w:r>
     </w:p>
     <w:p>
@@ -4220,13 +4225,8 @@
         <w:ind w:firstLine="216"/>
       </w:pPr>
       <w:r>
-        <w:t xml:space="preserve">3.3.10.3 </w:t>
-      </w:r>
-      <w:proofErr w:type="gramStart"/>
-      <w:r>
-        <w:t>feedbackCustomer</w:t>
-      </w:r>
-      <w:proofErr w:type="gramEnd"/>
+        <w:t>3.3.10.3 feedbackCustomer</w:t>
+      </w:r>
     </w:p>
     <w:p>
       <w:pPr>
@@ -4256,13 +4256,8 @@
         <w:t xml:space="preserve">Prototype: </w:t>
       </w:r>
       <w:r>
-        <w:t xml:space="preserve">public void </w:t>
-      </w:r>
-      <w:proofErr w:type="gramStart"/>
-      <w:r>
-        <w:t>feedbackCustomer()</w:t>
-      </w:r>
-      <w:proofErr w:type="gramEnd"/>
+        <w:t>public void feedbackCustomer()</w:t>
+      </w:r>
     </w:p>
     <w:p>
       <w:pPr>
@@ -4274,7 +4269,6 @@
         </w:rPr>
         <w:t xml:space="preserve">Ngõ vào: </w:t>
       </w:r>
-      <w:proofErr w:type="gramStart"/>
       <w:r>
         <w:t>id</w:t>
       </w:r>
@@ -4282,11 +4276,7 @@
         <w:t>Customer</w:t>
       </w:r>
       <w:r>
-        <w:t xml:space="preserve"> :</w:t>
-      </w:r>
-      <w:proofErr w:type="gramEnd"/>
-      <w:r>
-        <w:t xml:space="preserve"> int</w:t>
+        <w:t xml:space="preserve"> : int</w:t>
       </w:r>
     </w:p>
     <w:p>
@@ -4403,34 +4393,26 @@
         <w:tab/>
       </w:r>
       <w:r>
-        <w:t xml:space="preserve">Đối tượng Class chịu trách nhiệm </w:t>
-      </w:r>
-      <w:proofErr w:type="gramStart"/>
-      <w:r>
-        <w:t>thu</w:t>
-      </w:r>
-      <w:proofErr w:type="gramEnd"/>
-      <w:r>
-        <w:t xml:space="preserve"> thập thông tin và phản hồi lại cho khách hàng.</w:t>
-      </w:r>
-    </w:p>
-    <w:p>
-      <w:pPr>
-        <w:ind w:firstLine="216"/>
-        <w:rPr>
-          <w:b/>
-        </w:rPr>
-      </w:pPr>
-      <w:bookmarkStart w:id="5" w:name="OLE_LINK10"/>
-      <w:bookmarkStart w:id="6" w:name="OLE_LINK40"/>
+        <w:t>Đối tượng Class chịu trách nhiệm thu thập thông tin và phản hồi lại cho khách hàng.</w:t>
+      </w:r>
+    </w:p>
+    <w:p>
+      <w:pPr>
+        <w:ind w:firstLine="216"/>
+        <w:rPr>
+          <w:b/>
+        </w:rPr>
+      </w:pPr>
+      <w:bookmarkStart w:id="6" w:name="OLE_LINK10"/>
+      <w:bookmarkStart w:id="7" w:name="OLE_LINK40"/>
       <w:r>
         <w:rPr>
           <w:b/>
         </w:rPr>
         <w:t>Biểu đồ tuần tự (Squence diagram):</w:t>
       </w:r>
-      <w:bookmarkEnd w:id="5"/>
       <w:bookmarkEnd w:id="6"/>
+      <w:bookmarkEnd w:id="7"/>
     </w:p>
     <w:p>
       <w:pPr>
@@ -4458,7 +4440,7 @@
                     </pic:cNvPicPr>
                   </pic:nvPicPr>
                   <pic:blipFill>
-                    <a:blip r:embed="rId13">
+                    <a:blip r:embed="rId14">
                       <a:extLst>
                         <a:ext uri="{28A0092B-C50C-407E-A947-70E740481C1C}">
                           <a14:useLocalDpi xmlns:a14="http://schemas.microsoft.com/office/drawing/2010/main" val="0"/>
@@ -4490,13 +4472,8 @@
         <w:ind w:firstLine="216"/>
       </w:pPr>
       <w:r>
-        <w:t xml:space="preserve">3.3.11.1 </w:t>
-      </w:r>
-      <w:proofErr w:type="gramStart"/>
-      <w:r>
-        <w:t>getOrderInfomation</w:t>
-      </w:r>
-      <w:proofErr w:type="gramEnd"/>
+        <w:t>3.3.11.1 getOrderInfomation</w:t>
+      </w:r>
     </w:p>
     <w:p>
       <w:pPr>
@@ -4508,13 +4485,8 @@
         </w:rPr>
         <w:t xml:space="preserve">Mục đích: </w:t>
       </w:r>
-      <w:proofErr w:type="gramStart"/>
-      <w:r>
-        <w:t>Lấy  thông</w:t>
-      </w:r>
-      <w:proofErr w:type="gramEnd"/>
-      <w:r>
-        <w:t xml:space="preserve"> tin đơn hàng từ hệ cơ sở dữ liệu</w:t>
+      <w:r>
+        <w:t>Lấy  thông tin đơn hàng từ hệ cơ sở dữ liệu</w:t>
       </w:r>
     </w:p>
     <w:p>
@@ -4528,15 +4500,7 @@
         <w:t xml:space="preserve">Prototype: </w:t>
       </w:r>
       <w:r>
-        <w:t xml:space="preserve">public Boolean </w:t>
-      </w:r>
-      <w:proofErr w:type="gramStart"/>
-      <w:r>
-        <w:t>getOrderInfomation(</w:t>
-      </w:r>
-      <w:proofErr w:type="gramEnd"/>
-      <w:r>
-        <w:t>int id)</w:t>
+        <w:t>public Boolean getOrderInfomation(int id)</w:t>
       </w:r>
     </w:p>
     <w:p>
@@ -4639,13 +4603,8 @@
         <w:ind w:firstLine="216"/>
       </w:pPr>
       <w:r>
-        <w:t xml:space="preserve">3.3.11.2 </w:t>
-      </w:r>
-      <w:proofErr w:type="gramStart"/>
-      <w:r>
-        <w:t>getTechnicalInfomation</w:t>
-      </w:r>
-      <w:proofErr w:type="gramEnd"/>
+        <w:t>3.3.11.2 getTechnicalInfomation</w:t>
+      </w:r>
     </w:p>
     <w:p>
       <w:pPr>
@@ -4774,13 +4733,8 @@
         <w:ind w:firstLine="216"/>
       </w:pPr>
       <w:r>
-        <w:t xml:space="preserve">3.3.11.3 </w:t>
-      </w:r>
-      <w:proofErr w:type="gramStart"/>
-      <w:r>
-        <w:t>calculateTimeComsuming</w:t>
-      </w:r>
-      <w:proofErr w:type="gramEnd"/>
+        <w:t>3.3.11.3 calculateTimeComsuming</w:t>
+      </w:r>
     </w:p>
     <w:p>
       <w:pPr>
@@ -4921,13 +4875,8 @@
         <w:ind w:firstLine="216"/>
       </w:pPr>
       <w:r>
-        <w:t xml:space="preserve">3.3.11.4 </w:t>
-      </w:r>
-      <w:proofErr w:type="gramStart"/>
-      <w:r>
-        <w:t>feedbackForCustomer</w:t>
-      </w:r>
-      <w:proofErr w:type="gramEnd"/>
+        <w:t>3.3.11.4 feedbackForCustomer</w:t>
+      </w:r>
     </w:p>
     <w:p>
       <w:pPr>
@@ -5071,8 +5020,8 @@
           <w:color w:val="FF0000"/>
         </w:rPr>
       </w:pPr>
-      <w:bookmarkStart w:id="7" w:name="OLE_LINK43"/>
-      <w:bookmarkStart w:id="8" w:name="OLE_LINK42"/>
+      <w:bookmarkStart w:id="8" w:name="OLE_LINK43"/>
+      <w:bookmarkStart w:id="9" w:name="OLE_LINK42"/>
       <w:r>
         <w:rPr>
           <w:color w:val="FF0000"/>
@@ -5176,16 +5125,8 @@
         <w:rPr>
           <w:lang w:val="vi-VN"/>
         </w:rPr>
-        <w:t xml:space="preserve">public boolean </w:t>
-      </w:r>
-      <w:proofErr w:type="gramStart"/>
-      <w:r>
-        <w:rPr>
-          <w:lang w:val="vi-VN"/>
-        </w:rPr>
-        <w:t>DoComplete()</w:t>
-      </w:r>
-      <w:proofErr w:type="gramEnd"/>
+        <w:t>public boolean DoComplete()</w:t>
+      </w:r>
       <w:r>
         <w:rPr>
           <w:b/>
@@ -5242,14 +5183,12 @@
         </w:rPr>
         <w:t xml:space="preserve"> </w:t>
       </w:r>
-      <w:proofErr w:type="gramStart"/>
       <w:r>
         <w:rPr>
           <w:lang w:val="vi-VN"/>
         </w:rPr>
         <w:t>boolean</w:t>
       </w:r>
-      <w:proofErr w:type="gramEnd"/>
     </w:p>
     <w:p>
       <w:pPr>
@@ -5360,8 +5299,8 @@
           <w:color w:val="FF0000"/>
         </w:rPr>
       </w:pPr>
-      <w:bookmarkStart w:id="9" w:name="OLE_LINK11"/>
-      <w:bookmarkStart w:id="10" w:name="OLE_LINK12"/>
+      <w:bookmarkStart w:id="10" w:name="OLE_LINK11"/>
+      <w:bookmarkStart w:id="11" w:name="OLE_LINK12"/>
       <w:r>
         <w:rPr>
           <w:color w:val="FF0000"/>
@@ -5369,8 +5308,8 @@
         <w:t>3.3.13 ReceiveMenuTask</w:t>
       </w:r>
     </w:p>
-    <w:bookmarkEnd w:id="9"/>
     <w:bookmarkEnd w:id="10"/>
+    <w:bookmarkEnd w:id="11"/>
     <w:p>
       <w:pPr>
         <w:ind w:firstLine="216"/>
@@ -5439,7 +5378,7 @@
                     </pic:cNvPicPr>
                   </pic:nvPicPr>
                   <pic:blipFill>
-                    <a:blip r:embed="rId14">
+                    <a:blip r:embed="rId15">
                       <a:extLst>
                         <a:ext uri="{28A0092B-C50C-407E-A947-70E740481C1C}">
                           <a14:useLocalDpi xmlns:a14="http://schemas.microsoft.com/office/drawing/2010/main" val="0"/>
@@ -5579,16 +5518,16 @@
         </w:rPr>
         <w:t xml:space="preserve"> </w:t>
       </w:r>
-      <w:bookmarkStart w:id="11" w:name="OLE_LINK15"/>
-      <w:bookmarkStart w:id="12" w:name="OLE_LINK16"/>
+      <w:bookmarkStart w:id="12" w:name="OLE_LINK15"/>
+      <w:bookmarkStart w:id="13" w:name="OLE_LINK16"/>
       <w:r>
         <w:rPr>
           <w:lang w:val="vi-VN"/>
         </w:rPr>
         <w:t>int idTechnical (ID định danh của KTV)</w:t>
       </w:r>
-      <w:bookmarkEnd w:id="11"/>
       <w:bookmarkEnd w:id="12"/>
+      <w:bookmarkEnd w:id="13"/>
     </w:p>
     <w:p>
       <w:pPr>
@@ -5610,16 +5549,16 @@
         </w:rPr>
         <w:t xml:space="preserve"> </w:t>
       </w:r>
-      <w:bookmarkStart w:id="13" w:name="OLE_LINK20"/>
-      <w:bookmarkStart w:id="14" w:name="OLE_LINK21"/>
+      <w:bookmarkStart w:id="14" w:name="OLE_LINK20"/>
+      <w:bookmarkStart w:id="15" w:name="OLE_LINK21"/>
       <w:r>
         <w:rPr>
           <w:lang w:val="vi-VN"/>
         </w:rPr>
         <w:t>List&lt;orderType</w:t>
       </w:r>
-      <w:bookmarkEnd w:id="13"/>
       <w:bookmarkEnd w:id="14"/>
+      <w:bookmarkEnd w:id="15"/>
       <w:r>
         <w:rPr>
           <w:lang w:val="vi-VN"/>
@@ -5640,8 +5579,8 @@
         </w:rPr>
         <w:t>Gọi bởi</w:t>
       </w:r>
-      <w:bookmarkStart w:id="15" w:name="OLE_LINK18"/>
-      <w:bookmarkStart w:id="16" w:name="OLE_LINK17"/>
+      <w:bookmarkStart w:id="16" w:name="OLE_LINK18"/>
+      <w:bookmarkStart w:id="17" w:name="OLE_LINK17"/>
       <w:r>
         <w:rPr>
           <w:b/>
@@ -5661,8 +5600,8 @@
         </w:rPr>
         <w:t xml:space="preserve">ReceiveMenuTask </w:t>
       </w:r>
-      <w:bookmarkEnd w:id="15"/>
       <w:bookmarkEnd w:id="16"/>
+      <w:bookmarkEnd w:id="17"/>
     </w:p>
     <w:p>
       <w:pPr>
@@ -5724,8 +5663,8 @@
           <w:lang w:val="vi-VN"/>
         </w:rPr>
       </w:pPr>
-      <w:bookmarkStart w:id="17" w:name="OLE_LINK38"/>
-      <w:bookmarkStart w:id="18" w:name="OLE_LINK39"/>
+      <w:bookmarkStart w:id="18" w:name="OLE_LINK38"/>
+      <w:bookmarkStart w:id="19" w:name="OLE_LINK39"/>
       <w:r>
         <w:rPr>
           <w:lang w:val="vi-VN"/>
@@ -5750,8 +5689,8 @@
         </w:rPr>
         <w:t>Hiển thị ListView chứa số lượng, số thứ tự các task</w:t>
       </w:r>
-      <w:bookmarkEnd w:id="17"/>
       <w:bookmarkEnd w:id="18"/>
+      <w:bookmarkEnd w:id="19"/>
       <w:r>
         <w:rPr>
           <w:lang w:val="vi-VN"/>
@@ -5843,21 +5782,7 @@
         <w:rPr>
           <w:lang w:val="vi-VN"/>
         </w:rPr>
-        <w:t xml:space="preserve">public boolean </w:t>
-      </w:r>
-      <w:proofErr w:type="gramStart"/>
-      <w:r>
-        <w:rPr>
-          <w:lang w:val="vi-VN"/>
-        </w:rPr>
-        <w:t>upDateTask(</w:t>
-      </w:r>
-      <w:proofErr w:type="gramEnd"/>
-      <w:r>
-        <w:rPr>
-          <w:lang w:val="vi-VN"/>
-        </w:rPr>
-        <w:t xml:space="preserve">int idTechnical) </w:t>
+        <w:t xml:space="preserve">public boolean upDateTask(int idTechnical) </w:t>
       </w:r>
     </w:p>
     <w:p>
@@ -5909,14 +5834,12 @@
         </w:rPr>
         <w:t xml:space="preserve"> </w:t>
       </w:r>
-      <w:proofErr w:type="gramStart"/>
       <w:r>
         <w:rPr>
           <w:lang w:val="vi-VN"/>
         </w:rPr>
         <w:t>boolean</w:t>
       </w:r>
-      <w:proofErr w:type="gramEnd"/>
     </w:p>
     <w:p>
       <w:pPr>
@@ -5939,8 +5862,8 @@
         </w:rPr>
         <w:t xml:space="preserve"> </w:t>
       </w:r>
-      <w:bookmarkStart w:id="19" w:name="OLE_LINK22"/>
-      <w:bookmarkStart w:id="20" w:name="OLE_LINK23"/>
+      <w:bookmarkStart w:id="20" w:name="OLE_LINK22"/>
+      <w:bookmarkStart w:id="21" w:name="OLE_LINK23"/>
       <w:r>
         <w:rPr>
           <w:lang w:val="vi-VN"/>
@@ -5948,8 +5871,8 @@
         <w:t>ReceiveMenuTask</w:t>
       </w:r>
     </w:p>
-    <w:bookmarkEnd w:id="19"/>
     <w:bookmarkEnd w:id="20"/>
+    <w:bookmarkEnd w:id="21"/>
     <w:p>
       <w:pPr>
         <w:ind w:firstLine="216"/>
@@ -6221,8 +6144,8 @@
         </w:rPr>
         <w:t xml:space="preserve"> </w:t>
       </w:r>
-      <w:bookmarkStart w:id="21" w:name="OLE_LINK30"/>
-      <w:bookmarkStart w:id="22" w:name="OLE_LINK29"/>
+      <w:bookmarkStart w:id="22" w:name="OLE_LINK30"/>
+      <w:bookmarkStart w:id="23" w:name="OLE_LINK29"/>
       <w:r>
         <w:rPr>
           <w:lang w:val="vi-VN"/>
@@ -6230,8 +6153,8 @@
         <w:t>ReceiveMenuTask</w:t>
       </w:r>
     </w:p>
-    <w:bookmarkEnd w:id="21"/>
     <w:bookmarkEnd w:id="22"/>
+    <w:bookmarkEnd w:id="23"/>
     <w:p>
       <w:pPr>
         <w:ind w:firstLine="216"/>
@@ -6347,8 +6270,8 @@
         </w:rPr>
         <w:t xml:space="preserve">.4 : </w:t>
       </w:r>
-      <w:bookmarkStart w:id="23" w:name="OLE_LINK25"/>
-      <w:bookmarkStart w:id="24" w:name="OLE_LINK26"/>
+      <w:bookmarkStart w:id="24" w:name="OLE_LINK25"/>
+      <w:bookmarkStart w:id="25" w:name="OLE_LINK26"/>
       <w:r>
         <w:rPr>
           <w:i/>
@@ -6357,8 +6280,8 @@
         </w:rPr>
         <w:t>AcceptTask</w:t>
       </w:r>
-      <w:bookmarkEnd w:id="23"/>
       <w:bookmarkEnd w:id="24"/>
+      <w:bookmarkEnd w:id="25"/>
     </w:p>
     <w:p>
       <w:pPr>
@@ -6411,52 +6334,93 @@
         <w:rPr>
           <w:lang w:val="vi-VN"/>
         </w:rPr>
-        <w:t xml:space="preserve">public </w:t>
-      </w:r>
-      <w:proofErr w:type="gramStart"/>
+        <w:t>public boolean AcceptTask (</w:t>
+      </w:r>
+      <w:bookmarkStart w:id="26" w:name="OLE_LINK27"/>
+      <w:bookmarkStart w:id="27" w:name="OLE_LINK28"/>
+      <w:r>
+        <w:rPr>
+          <w:lang w:val="vi-VN"/>
+        </w:rPr>
+        <w:t>int idTask, int idTechnical</w:t>
+      </w:r>
+      <w:bookmarkEnd w:id="26"/>
+      <w:bookmarkEnd w:id="27"/>
+      <w:r>
+        <w:rPr>
+          <w:lang w:val="vi-VN"/>
+        </w:rPr>
+        <w:t>)</w:t>
+      </w:r>
+    </w:p>
+    <w:p>
+      <w:pPr>
+        <w:ind w:firstLine="216"/>
+        <w:rPr>
+          <w:b/>
+          <w:lang w:val="vi-VN"/>
+        </w:rPr>
+      </w:pPr>
+      <w:r>
+        <w:rPr>
+          <w:b/>
+        </w:rPr>
+        <w:t>Ngõ vào:</w:t>
+      </w:r>
+      <w:r>
+        <w:rPr>
+          <w:b/>
+          <w:lang w:val="vi-VN"/>
+        </w:rPr>
+        <w:t xml:space="preserve"> </w:t>
+      </w:r>
+      <w:r>
+        <w:rPr>
+          <w:lang w:val="vi-VN"/>
+        </w:rPr>
+        <w:t>int idTask, int idTechnical</w:t>
+      </w:r>
+    </w:p>
+    <w:p>
+      <w:pPr>
+        <w:ind w:firstLine="216"/>
+        <w:rPr>
+          <w:lang w:val="vi-VN"/>
+        </w:rPr>
+      </w:pPr>
+      <w:r>
+        <w:rPr>
+          <w:b/>
+        </w:rPr>
+        <w:t>Ngõ xuất:</w:t>
+      </w:r>
+      <w:r>
+        <w:rPr>
+          <w:b/>
+          <w:lang w:val="vi-VN"/>
+        </w:rPr>
+        <w:t xml:space="preserve"> </w:t>
+      </w:r>
       <w:r>
         <w:rPr>
           <w:lang w:val="vi-VN"/>
         </w:rPr>
         <w:t>boolean</w:t>
       </w:r>
-      <w:proofErr w:type="gramEnd"/>
-      <w:r>
-        <w:rPr>
-          <w:lang w:val="vi-VN"/>
-        </w:rPr>
-        <w:t xml:space="preserve"> AcceptTask (</w:t>
-      </w:r>
-      <w:bookmarkStart w:id="25" w:name="OLE_LINK27"/>
-      <w:bookmarkStart w:id="26" w:name="OLE_LINK28"/>
-      <w:r>
-        <w:rPr>
-          <w:lang w:val="vi-VN"/>
-        </w:rPr>
-        <w:t>int idTask, int idTechnical</w:t>
-      </w:r>
-      <w:bookmarkEnd w:id="25"/>
-      <w:bookmarkEnd w:id="26"/>
-      <w:r>
-        <w:rPr>
-          <w:lang w:val="vi-VN"/>
-        </w:rPr>
-        <w:t>)</w:t>
-      </w:r>
-    </w:p>
-    <w:p>
-      <w:pPr>
-        <w:ind w:firstLine="216"/>
-        <w:rPr>
-          <w:b/>
-          <w:lang w:val="vi-VN"/>
-        </w:rPr>
-      </w:pPr>
-      <w:r>
-        <w:rPr>
-          <w:b/>
-        </w:rPr>
-        <w:t>Ngõ vào:</w:t>
+    </w:p>
+    <w:p>
+      <w:pPr>
+        <w:ind w:firstLine="216"/>
+        <w:rPr>
+          <w:b/>
+          <w:lang w:val="vi-VN"/>
+        </w:rPr>
+      </w:pPr>
+      <w:r>
+        <w:rPr>
+          <w:b/>
+        </w:rPr>
+        <w:t>Gọi bởi:</w:t>
       </w:r>
       <w:r>
         <w:rPr>
@@ -6465,73 +6429,16 @@
         </w:rPr>
         <w:t xml:space="preserve"> </w:t>
       </w:r>
-      <w:r>
-        <w:rPr>
-          <w:lang w:val="vi-VN"/>
-        </w:rPr>
-        <w:t>int idTask, int idTechnical</w:t>
-      </w:r>
-    </w:p>
-    <w:p>
-      <w:pPr>
-        <w:ind w:firstLine="216"/>
-        <w:rPr>
-          <w:lang w:val="vi-VN"/>
-        </w:rPr>
-      </w:pPr>
-      <w:r>
-        <w:rPr>
-          <w:b/>
-        </w:rPr>
-        <w:t>Ngõ xuất:</w:t>
-      </w:r>
-      <w:r>
-        <w:rPr>
-          <w:b/>
-          <w:lang w:val="vi-VN"/>
-        </w:rPr>
-        <w:t xml:space="preserve"> </w:t>
-      </w:r>
-      <w:proofErr w:type="gramStart"/>
-      <w:r>
-        <w:rPr>
-          <w:lang w:val="vi-VN"/>
-        </w:rPr>
-        <w:t>boolean</w:t>
-      </w:r>
-      <w:proofErr w:type="gramEnd"/>
-    </w:p>
-    <w:p>
-      <w:pPr>
-        <w:ind w:firstLine="216"/>
-        <w:rPr>
-          <w:b/>
-          <w:lang w:val="vi-VN"/>
-        </w:rPr>
-      </w:pPr>
-      <w:r>
-        <w:rPr>
-          <w:b/>
-        </w:rPr>
-        <w:t>Gọi bởi:</w:t>
-      </w:r>
-      <w:r>
-        <w:rPr>
-          <w:b/>
-          <w:lang w:val="vi-VN"/>
-        </w:rPr>
-        <w:t xml:space="preserve"> </w:t>
-      </w:r>
-      <w:bookmarkStart w:id="27" w:name="OLE_LINK36"/>
-      <w:bookmarkStart w:id="28" w:name="OLE_LINK37"/>
+      <w:bookmarkStart w:id="28" w:name="OLE_LINK36"/>
+      <w:bookmarkStart w:id="29" w:name="OLE_LINK37"/>
       <w:r>
         <w:rPr>
           <w:lang w:val="vi-VN"/>
         </w:rPr>
         <w:t>ReceiveMenuTask</w:t>
       </w:r>
-      <w:bookmarkEnd w:id="27"/>
       <w:bookmarkEnd w:id="28"/>
+      <w:bookmarkEnd w:id="29"/>
     </w:p>
     <w:p>
       <w:pPr>
@@ -6641,8 +6548,8 @@
         </w:rPr>
         <w:t xml:space="preserve">.5 : </w:t>
       </w:r>
-      <w:bookmarkStart w:id="29" w:name="OLE_LINK33"/>
-      <w:bookmarkStart w:id="30" w:name="OLE_LINK32"/>
+      <w:bookmarkStart w:id="30" w:name="OLE_LINK33"/>
+      <w:bookmarkStart w:id="31" w:name="OLE_LINK32"/>
       <w:r>
         <w:rPr>
           <w:i/>
@@ -6651,8 +6558,8 @@
         </w:rPr>
         <w:t>RejectTask</w:t>
       </w:r>
-      <w:bookmarkEnd w:id="29"/>
       <w:bookmarkEnd w:id="30"/>
+      <w:bookmarkEnd w:id="31"/>
       <w:r>
         <w:rPr>
           <w:i/>
@@ -6713,32 +6620,18 @@
         <w:rPr>
           <w:lang w:val="vi-VN"/>
         </w:rPr>
-        <w:t xml:space="preserve">public </w:t>
-      </w:r>
-      <w:proofErr w:type="gramStart"/>
-      <w:r>
-        <w:rPr>
-          <w:lang w:val="vi-VN"/>
-        </w:rPr>
-        <w:t>boolean</w:t>
-      </w:r>
-      <w:proofErr w:type="gramEnd"/>
-      <w:r>
-        <w:rPr>
-          <w:lang w:val="vi-VN"/>
-        </w:rPr>
-        <w:t xml:space="preserve"> RejectTask (</w:t>
-      </w:r>
-      <w:bookmarkStart w:id="31" w:name="OLE_LINK34"/>
-      <w:bookmarkStart w:id="32" w:name="OLE_LINK35"/>
+        <w:t>public boolean RejectTask (</w:t>
+      </w:r>
+      <w:bookmarkStart w:id="32" w:name="OLE_LINK34"/>
+      <w:bookmarkStart w:id="33" w:name="OLE_LINK35"/>
       <w:r>
         <w:rPr>
           <w:lang w:val="vi-VN"/>
         </w:rPr>
         <w:t>int idTask, int idTechnical</w:t>
       </w:r>
-      <w:bookmarkEnd w:id="31"/>
       <w:bookmarkEnd w:id="32"/>
+      <w:bookmarkEnd w:id="33"/>
       <w:r>
         <w:rPr>
           <w:lang w:val="vi-VN"/>
@@ -6795,14 +6688,12 @@
         </w:rPr>
         <w:t xml:space="preserve"> </w:t>
       </w:r>
-      <w:proofErr w:type="gramStart"/>
       <w:r>
         <w:rPr>
           <w:lang w:val="vi-VN"/>
         </w:rPr>
         <w:t>boolean</w:t>
       </w:r>
-      <w:proofErr w:type="gramEnd"/>
     </w:p>
     <w:p>
       <w:pPr>
@@ -6900,8 +6791,8 @@
         </w:rPr>
         <w:t>2. stateFree = true</w:t>
       </w:r>
-      <w:bookmarkEnd w:id="7"/>
       <w:bookmarkEnd w:id="8"/>
+      <w:bookmarkEnd w:id="9"/>
     </w:p>
     <w:p>
       <w:pPr>
@@ -6969,12 +6860,7 @@
         <w:pStyle w:val="TOC1"/>
       </w:pPr>
       <w:r>
-        <w:t xml:space="preserve">VI. Thiết kế giao diện </w:t>
-      </w:r>
-      <w:bookmarkStart w:id="33" w:name="_GoBack"/>
-      <w:bookmarkEnd w:id="33"/>
-      <w:r>
-        <w:t>tương tác</w:t>
+        <w:t>VI. Thiết kế giao diện tương tác</w:t>
       </w:r>
     </w:p>
     <w:p>
@@ -7007,7 +6893,7 @@
                     <pic:cNvPicPr/>
                   </pic:nvPicPr>
                   <pic:blipFill>
-                    <a:blip r:embed="rId15">
+                    <a:blip r:embed="rId16">
                       <a:extLst>
                         <a:ext uri="{28A0092B-C50C-407E-A947-70E740481C1C}">
                           <a14:useLocalDpi xmlns:a14="http://schemas.microsoft.com/office/drawing/2010/main" val="0"/>
@@ -9655,7 +9541,7 @@
 </file>
 
 <file path=customXml/itemProps2.xml><?xml version="1.0" encoding="utf-8"?>
-<ds:datastoreItem xmlns:ds="http://schemas.openxmlformats.org/officeDocument/2006/customXml" ds:itemID="{A442FD1A-54CB-4E41-A7EA-5A79A89A51AF}">
+<ds:datastoreItem xmlns:ds="http://schemas.openxmlformats.org/officeDocument/2006/customXml" ds:itemID="{1359D6F4-CB18-4DB2-A6A2-D8D56F8634F5}">
   <ds:schemaRefs>
     <ds:schemaRef ds:uri="http://schemas.openxmlformats.org/officeDocument/2006/bibliography"/>
   </ds:schemaRefs>

</xml_diff>

<commit_message>
Hoàn thành bản thiết kế hệ thống
</commit_message>
<xml_diff>
--- a/trunks/SDD/CNPM Tài liệu-SDD.docx
+++ b/trunks/SDD/CNPM Tài liệu-SDD.docx
@@ -811,12 +811,483 @@
     </w:p>
     <w:p>
       <w:r>
-        <w:t xml:space="preserve">    3.3.1 Bản thiết kế hệ thống (System Architecture)</w:t>
-      </w:r>
-    </w:p>
-    <w:p>
-      <w:r>
-        <w:t xml:space="preserve">    3.3.2 Mô hình lớp (Class diagram)</w:t>
+        <w:t xml:space="preserve">    3.1</w:t>
+      </w:r>
+      <w:r>
+        <w:t>.1 Bản thiết kế hệ thống (System Architecture)</w:t>
+      </w:r>
+    </w:p>
+    <w:p>
+      <w:r>
+        <w:rPr>
+          <w:noProof/>
+        </w:rPr>
+        <w:lastRenderedPageBreak/>
+        <w:drawing>
+          <wp:inline distT="0" distB="0" distL="0" distR="0">
+            <wp:extent cx="5943600" cy="3172460"/>
+            <wp:effectExtent l="0" t="0" r="0" b="8890"/>
+            <wp:docPr id="12" name="Picture 12"/>
+            <wp:cNvGraphicFramePr>
+              <a:graphicFrameLocks xmlns:a="http://schemas.openxmlformats.org/drawingml/2006/main" noChangeAspect="1"/>
+            </wp:cNvGraphicFramePr>
+            <a:graphic xmlns:a="http://schemas.openxmlformats.org/drawingml/2006/main">
+              <a:graphicData uri="http://schemas.openxmlformats.org/drawingml/2006/picture">
+                <pic:pic xmlns:pic="http://schemas.openxmlformats.org/drawingml/2006/picture">
+                  <pic:nvPicPr>
+                    <pic:cNvPr id="12" name="System Architecture.jpg"/>
+                    <pic:cNvPicPr/>
+                  </pic:nvPicPr>
+                  <pic:blipFill>
+                    <a:blip r:embed="rId8">
+                      <a:extLst>
+                        <a:ext uri="{28A0092B-C50C-407E-A947-70E740481C1C}">
+                          <a14:useLocalDpi xmlns:a14="http://schemas.microsoft.com/office/drawing/2010/main" val="0"/>
+                        </a:ext>
+                      </a:extLst>
+                    </a:blip>
+                    <a:stretch>
+                      <a:fillRect/>
+                    </a:stretch>
+                  </pic:blipFill>
+                  <pic:spPr>
+                    <a:xfrm>
+                      <a:off x="0" y="0"/>
+                      <a:ext cx="5943600" cy="3172460"/>
+                    </a:xfrm>
+                    <a:prstGeom prst="rect">
+                      <a:avLst/>
+                    </a:prstGeom>
+                  </pic:spPr>
+                </pic:pic>
+              </a:graphicData>
+            </a:graphic>
+          </wp:inline>
+        </w:drawing>
+      </w:r>
+    </w:p>
+    <w:p>
+      <w:r>
+        <w:t>Mô tả:</w:t>
+      </w:r>
+    </w:p>
+    <w:p>
+      <w:r>
+        <w:tab/>
+        <w:t xml:space="preserve">Hệ thống được phát triển dựa trên mô hình Client-Server. Trong đó , trên các thiết bị di động ứng dụng được thiết kế riêng để chạy trên các hệ điều hành Android, IOS tương ứng. Giao thức truyền dữ liệu được chọn là HTTP để đảm bảo tốc độ truyền tải dữ liệu. Về phía Server, ứng dụng AFIX service và hệ cơ sở dữ liệu sẽ được tách riêng ra và sử dụng giao thức HTTP để truyền dự liệu, nhằm mục đích bảo mật, và thuận tiện trong việc nâng cấp vào bảo trì hệ thống. Trên Application Server, chúng ta sẽ chọn Apache để tiếp nhận và xử lý các yêu cầu tới. </w:t>
+      </w:r>
+    </w:p>
+    <w:p>
+      <w:r>
+        <w:t>Mô tả tổng quát chức năng của từng bộ phận:</w:t>
+      </w:r>
+    </w:p>
+    <w:tbl>
+      <w:tblPr>
+        <w:tblStyle w:val="GridTable4-Accent1"/>
+        <w:tblW w:w="0" w:type="auto"/>
+        <w:tblLook w:val="04A0" w:firstRow="1" w:lastRow="0" w:firstColumn="1" w:lastColumn="0" w:noHBand="0" w:noVBand="1"/>
+      </w:tblPr>
+      <w:tblGrid>
+        <w:gridCol w:w="738"/>
+        <w:gridCol w:w="2790"/>
+        <w:gridCol w:w="2610"/>
+        <w:gridCol w:w="3438"/>
+      </w:tblGrid>
+      <w:tr>
+        <w:trPr>
+          <w:cnfStyle w:val="100000000000" w:firstRow="1" w:lastRow="0" w:firstColumn="0" w:lastColumn="0" w:oddVBand="0" w:evenVBand="0" w:oddHBand="0" w:evenHBand="0" w:firstRowFirstColumn="0" w:firstRowLastColumn="0" w:lastRowFirstColumn="0" w:lastRowLastColumn="0"/>
+        </w:trPr>
+        <w:tc>
+          <w:tcPr>
+            <w:cnfStyle w:val="001000000000" w:firstRow="0" w:lastRow="0" w:firstColumn="1" w:lastColumn="0" w:oddVBand="0" w:evenVBand="0" w:oddHBand="0" w:evenHBand="0" w:firstRowFirstColumn="0" w:firstRowLastColumn="0" w:lastRowFirstColumn="0" w:lastRowLastColumn="0"/>
+            <w:tcW w:w="738" w:type="dxa"/>
+          </w:tcPr>
+          <w:p>
+            <w:r>
+              <w:t>STT</w:t>
+            </w:r>
+          </w:p>
+        </w:tc>
+        <w:tc>
+          <w:tcPr>
+            <w:tcW w:w="2790" w:type="dxa"/>
+          </w:tcPr>
+          <w:p>
+            <w:pPr>
+              <w:cnfStyle w:val="100000000000" w:firstRow="1" w:lastRow="0" w:firstColumn="0" w:lastColumn="0" w:oddVBand="0" w:evenVBand="0" w:oddHBand="0" w:evenHBand="0" w:firstRowFirstColumn="0" w:firstRowLastColumn="0" w:lastRowFirstColumn="0" w:lastRowLastColumn="0"/>
+            </w:pPr>
+            <w:r>
+              <w:t>Tên</w:t>
+            </w:r>
+          </w:p>
+        </w:tc>
+        <w:tc>
+          <w:tcPr>
+            <w:tcW w:w="2610" w:type="dxa"/>
+          </w:tcPr>
+          <w:p>
+            <w:pPr>
+              <w:cnfStyle w:val="100000000000" w:firstRow="1" w:lastRow="0" w:firstColumn="0" w:lastColumn="0" w:oddVBand="0" w:evenVBand="0" w:oddHBand="0" w:evenHBand="0" w:firstRowFirstColumn="0" w:firstRowLastColumn="0" w:lastRowFirstColumn="0" w:lastRowLastColumn="0"/>
+            </w:pPr>
+            <w:r>
+              <w:t>Nền tảng</w:t>
+            </w:r>
+          </w:p>
+        </w:tc>
+        <w:tc>
+          <w:tcPr>
+            <w:tcW w:w="3438" w:type="dxa"/>
+          </w:tcPr>
+          <w:p>
+            <w:pPr>
+              <w:cnfStyle w:val="100000000000" w:firstRow="1" w:lastRow="0" w:firstColumn="0" w:lastColumn="0" w:oddVBand="0" w:evenVBand="0" w:oddHBand="0" w:evenHBand="0" w:firstRowFirstColumn="0" w:firstRowLastColumn="0" w:lastRowFirstColumn="0" w:lastRowLastColumn="0"/>
+            </w:pPr>
+            <w:r>
+              <w:t>Chức năng</w:t>
+            </w:r>
+          </w:p>
+        </w:tc>
+      </w:tr>
+      <w:tr>
+        <w:trPr>
+          <w:cnfStyle w:val="000000100000" w:firstRow="0" w:lastRow="0" w:firstColumn="0" w:lastColumn="0" w:oddVBand="0" w:evenVBand="0" w:oddHBand="1" w:evenHBand="0" w:firstRowFirstColumn="0" w:firstRowLastColumn="0" w:lastRowFirstColumn="0" w:lastRowLastColumn="0"/>
+        </w:trPr>
+        <w:tc>
+          <w:tcPr>
+            <w:cnfStyle w:val="001000000000" w:firstRow="0" w:lastRow="0" w:firstColumn="1" w:lastColumn="0" w:oddVBand="0" w:evenVBand="0" w:oddHBand="0" w:evenHBand="0" w:firstRowFirstColumn="0" w:firstRowLastColumn="0" w:lastRowFirstColumn="0" w:lastRowLastColumn="0"/>
+            <w:tcW w:w="738" w:type="dxa"/>
+          </w:tcPr>
+          <w:p>
+            <w:r>
+              <w:t>1</w:t>
+            </w:r>
+          </w:p>
+        </w:tc>
+        <w:tc>
+          <w:tcPr>
+            <w:tcW w:w="2790" w:type="dxa"/>
+          </w:tcPr>
+          <w:p>
+            <w:pPr>
+              <w:cnfStyle w:val="000000100000" w:firstRow="0" w:lastRow="0" w:firstColumn="0" w:lastColumn="0" w:oddVBand="0" w:evenVBand="0" w:oddHBand="1" w:evenHBand="0" w:firstRowFirstColumn="0" w:firstRowLastColumn="0" w:lastRowFirstColumn="0" w:lastRowLastColumn="0"/>
+            </w:pPr>
+            <w:r>
+              <w:t>AFIX Application For Android</w:t>
+            </w:r>
+          </w:p>
+        </w:tc>
+        <w:tc>
+          <w:tcPr>
+            <w:tcW w:w="2610" w:type="dxa"/>
+          </w:tcPr>
+          <w:p>
+            <w:pPr>
+              <w:cnfStyle w:val="000000100000" w:firstRow="0" w:lastRow="0" w:firstColumn="0" w:lastColumn="0" w:oddVBand="0" w:evenVBand="0" w:oddHBand="1" w:evenHBand="0" w:firstRowFirstColumn="0" w:firstRowLastColumn="0" w:lastRowFirstColumn="0" w:lastRowLastColumn="0"/>
+            </w:pPr>
+            <w:r>
+              <w:t>Android (Lolipop)</w:t>
+            </w:r>
+          </w:p>
+        </w:tc>
+        <w:tc>
+          <w:tcPr>
+            <w:tcW w:w="3438" w:type="dxa"/>
+          </w:tcPr>
+          <w:p>
+            <w:pPr>
+              <w:cnfStyle w:val="000000100000" w:firstRow="0" w:lastRow="0" w:firstColumn="0" w:lastColumn="0" w:oddVBand="0" w:evenVBand="0" w:oddHBand="1" w:evenHBand="0" w:firstRowFirstColumn="0" w:firstRowLastColumn="0" w:lastRowFirstColumn="0" w:lastRowLastColumn="0"/>
+            </w:pPr>
+            <w:r>
+              <w:t xml:space="preserve">Tiếp nhận yêu cầu của khách hàng thông qua giao diện tương tác. Sau đó gửi về </w:t>
+            </w:r>
+            <w:r>
+              <w:t>Server.</w:t>
+            </w:r>
+          </w:p>
+        </w:tc>
+      </w:tr>
+      <w:tr>
+        <w:tc>
+          <w:tcPr>
+            <w:cnfStyle w:val="001000000000" w:firstRow="0" w:lastRow="0" w:firstColumn="1" w:lastColumn="0" w:oddVBand="0" w:evenVBand="0" w:oddHBand="0" w:evenHBand="0" w:firstRowFirstColumn="0" w:firstRowLastColumn="0" w:lastRowFirstColumn="0" w:lastRowLastColumn="0"/>
+            <w:tcW w:w="738" w:type="dxa"/>
+          </w:tcPr>
+          <w:p>
+            <w:r>
+              <w:t>2</w:t>
+            </w:r>
+          </w:p>
+        </w:tc>
+        <w:tc>
+          <w:tcPr>
+            <w:tcW w:w="2790" w:type="dxa"/>
+          </w:tcPr>
+          <w:p>
+            <w:pPr>
+              <w:cnfStyle w:val="000000000000" w:firstRow="0" w:lastRow="0" w:firstColumn="0" w:lastColumn="0" w:oddVBand="0" w:evenVBand="0" w:oddHBand="0" w:evenHBand="0" w:firstRowFirstColumn="0" w:firstRowLastColumn="0" w:lastRowFirstColumn="0" w:lastRowLastColumn="0"/>
+            </w:pPr>
+            <w:r>
+              <w:t>AFIX Application For IOS</w:t>
+            </w:r>
+          </w:p>
+        </w:tc>
+        <w:tc>
+          <w:tcPr>
+            <w:tcW w:w="2610" w:type="dxa"/>
+          </w:tcPr>
+          <w:p>
+            <w:pPr>
+              <w:cnfStyle w:val="000000000000" w:firstRow="0" w:lastRow="0" w:firstColumn="0" w:lastColumn="0" w:oddVBand="0" w:evenVBand="0" w:oddHBand="0" w:evenHBand="0" w:firstRowFirstColumn="0" w:firstRowLastColumn="0" w:lastRowFirstColumn="0" w:lastRowLastColumn="0"/>
+            </w:pPr>
+            <w:r>
+              <w:t>IOS( IOS 10.0)</w:t>
+            </w:r>
+          </w:p>
+        </w:tc>
+        <w:tc>
+          <w:tcPr>
+            <w:tcW w:w="3438" w:type="dxa"/>
+          </w:tcPr>
+          <w:p>
+            <w:pPr>
+              <w:cnfStyle w:val="000000000000" w:firstRow="0" w:lastRow="0" w:firstColumn="0" w:lastColumn="0" w:oddVBand="0" w:evenVBand="0" w:oddHBand="0" w:evenHBand="0" w:firstRowFirstColumn="0" w:firstRowLastColumn="0" w:lastRowFirstColumn="0" w:lastRowLastColumn="0"/>
+            </w:pPr>
+            <w:r>
+              <w:t>Tiếp nhận yêu cầu của khách hàng thông qua giao diện tương tác. Sau đó gửi về Server.</w:t>
+            </w:r>
+          </w:p>
+        </w:tc>
+      </w:tr>
+      <w:tr>
+        <w:trPr>
+          <w:cnfStyle w:val="000000100000" w:firstRow="0" w:lastRow="0" w:firstColumn="0" w:lastColumn="0" w:oddVBand="0" w:evenVBand="0" w:oddHBand="1" w:evenHBand="0" w:firstRowFirstColumn="0" w:firstRowLastColumn="0" w:lastRowFirstColumn="0" w:lastRowLastColumn="0"/>
+        </w:trPr>
+        <w:tc>
+          <w:tcPr>
+            <w:cnfStyle w:val="001000000000" w:firstRow="0" w:lastRow="0" w:firstColumn="1" w:lastColumn="0" w:oddVBand="0" w:evenVBand="0" w:oddHBand="0" w:evenHBand="0" w:firstRowFirstColumn="0" w:firstRowLastColumn="0" w:lastRowFirstColumn="0" w:lastRowLastColumn="0"/>
+            <w:tcW w:w="738" w:type="dxa"/>
+          </w:tcPr>
+          <w:p>
+            <w:r>
+              <w:t>3</w:t>
+            </w:r>
+          </w:p>
+        </w:tc>
+        <w:tc>
+          <w:tcPr>
+            <w:tcW w:w="2790" w:type="dxa"/>
+          </w:tcPr>
+          <w:p>
+            <w:pPr>
+              <w:cnfStyle w:val="000000100000" w:firstRow="0" w:lastRow="0" w:firstColumn="0" w:lastColumn="0" w:oddVBand="0" w:evenVBand="0" w:oddHBand="1" w:evenHBand="0" w:firstRowFirstColumn="0" w:firstRowLastColumn="0" w:lastRowFirstColumn="0" w:lastRowLastColumn="0"/>
+            </w:pPr>
+            <w:r>
+              <w:t>Chrome</w:t>
+            </w:r>
+          </w:p>
+        </w:tc>
+        <w:tc>
+          <w:tcPr>
+            <w:tcW w:w="2610" w:type="dxa"/>
+          </w:tcPr>
+          <w:p>
+            <w:pPr>
+              <w:cnfStyle w:val="000000100000" w:firstRow="0" w:lastRow="0" w:firstColumn="0" w:lastColumn="0" w:oddVBand="0" w:evenVBand="0" w:oddHBand="1" w:evenHBand="0" w:firstRowFirstColumn="0" w:firstRowLastColumn="0" w:lastRowFirstColumn="0" w:lastRowLastColumn="0"/>
+            </w:pPr>
+            <w:r>
+              <w:t>Window 10</w:t>
+            </w:r>
+          </w:p>
+        </w:tc>
+        <w:tc>
+          <w:tcPr>
+            <w:tcW w:w="3438" w:type="dxa"/>
+          </w:tcPr>
+          <w:p>
+            <w:pPr>
+              <w:cnfStyle w:val="000000100000" w:firstRow="0" w:lastRow="0" w:firstColumn="0" w:lastColumn="0" w:oddVBand="0" w:evenVBand="0" w:oddHBand="1" w:evenHBand="0" w:firstRowFirstColumn="0" w:firstRowLastColumn="0" w:lastRowFirstColumn="0" w:lastRowLastColumn="0"/>
+            </w:pPr>
+            <w:r>
+              <w:t>Tiếp nhận yêu cầu của khách hàng thông qua giao diện tương tác. Sau đó gửi về Server.</w:t>
+            </w:r>
+          </w:p>
+        </w:tc>
+      </w:tr>
+      <w:tr>
+        <w:tc>
+          <w:tcPr>
+            <w:cnfStyle w:val="001000000000" w:firstRow="0" w:lastRow="0" w:firstColumn="1" w:lastColumn="0" w:oddVBand="0" w:evenVBand="0" w:oddHBand="0" w:evenHBand="0" w:firstRowFirstColumn="0" w:firstRowLastColumn="0" w:lastRowFirstColumn="0" w:lastRowLastColumn="0"/>
+            <w:tcW w:w="738" w:type="dxa"/>
+          </w:tcPr>
+          <w:p>
+            <w:r>
+              <w:t>4</w:t>
+            </w:r>
+          </w:p>
+        </w:tc>
+        <w:tc>
+          <w:tcPr>
+            <w:tcW w:w="2790" w:type="dxa"/>
+          </w:tcPr>
+          <w:p>
+            <w:pPr>
+              <w:cnfStyle w:val="000000000000" w:firstRow="0" w:lastRow="0" w:firstColumn="0" w:lastColumn="0" w:oddVBand="0" w:evenVBand="0" w:oddHBand="0" w:evenHBand="0" w:firstRowFirstColumn="0" w:firstRowLastColumn="0" w:lastRowFirstColumn="0" w:lastRowLastColumn="0"/>
+            </w:pPr>
+            <w:r>
+              <w:t>Apache</w:t>
+            </w:r>
+          </w:p>
+        </w:tc>
+        <w:tc>
+          <w:tcPr>
+            <w:tcW w:w="2610" w:type="dxa"/>
+          </w:tcPr>
+          <w:p>
+            <w:pPr>
+              <w:cnfStyle w:val="000000000000" w:firstRow="0" w:lastRow="0" w:firstColumn="0" w:lastColumn="0" w:oddVBand="0" w:evenVBand="0" w:oddHBand="0" w:evenHBand="0" w:firstRowFirstColumn="0" w:firstRowLastColumn="0" w:lastRowFirstColumn="0" w:lastRowLastColumn="0"/>
+            </w:pPr>
+            <w:r>
+              <w:t>Window Server 2003</w:t>
+            </w:r>
+          </w:p>
+        </w:tc>
+        <w:tc>
+          <w:tcPr>
+            <w:tcW w:w="3438" w:type="dxa"/>
+          </w:tcPr>
+          <w:p>
+            <w:pPr>
+              <w:cnfStyle w:val="000000000000" w:firstRow="0" w:lastRow="0" w:firstColumn="0" w:lastColumn="0" w:oddVBand="0" w:evenVBand="0" w:oddHBand="0" w:evenHBand="0" w:firstRowFirstColumn="0" w:firstRowLastColumn="0" w:lastRowFirstColumn="0" w:lastRowLastColumn="0"/>
+            </w:pPr>
+            <w:r>
+              <w:t>Tiếp nhận yêu cầu từ client và gửi cho AFIX Service xử lý.</w:t>
+            </w:r>
+          </w:p>
+        </w:tc>
+      </w:tr>
+      <w:tr>
+        <w:trPr>
+          <w:cnfStyle w:val="000000100000" w:firstRow="0" w:lastRow="0" w:firstColumn="0" w:lastColumn="0" w:oddVBand="0" w:evenVBand="0" w:oddHBand="1" w:evenHBand="0" w:firstRowFirstColumn="0" w:firstRowLastColumn="0" w:lastRowFirstColumn="0" w:lastRowLastColumn="0"/>
+        </w:trPr>
+        <w:tc>
+          <w:tcPr>
+            <w:cnfStyle w:val="001000000000" w:firstRow="0" w:lastRow="0" w:firstColumn="1" w:lastColumn="0" w:oddVBand="0" w:evenVBand="0" w:oddHBand="0" w:evenHBand="0" w:firstRowFirstColumn="0" w:firstRowLastColumn="0" w:lastRowFirstColumn="0" w:lastRowLastColumn="0"/>
+            <w:tcW w:w="738" w:type="dxa"/>
+          </w:tcPr>
+          <w:p>
+            <w:r>
+              <w:t>5</w:t>
+            </w:r>
+          </w:p>
+        </w:tc>
+        <w:tc>
+          <w:tcPr>
+            <w:tcW w:w="2790" w:type="dxa"/>
+          </w:tcPr>
+          <w:p>
+            <w:pPr>
+              <w:cnfStyle w:val="000000100000" w:firstRow="0" w:lastRow="0" w:firstColumn="0" w:lastColumn="0" w:oddVBand="0" w:evenVBand="0" w:oddHBand="1" w:evenHBand="0" w:firstRowFirstColumn="0" w:firstRowLastColumn="0" w:lastRowFirstColumn="0" w:lastRowLastColumn="0"/>
+            </w:pPr>
+            <w:r>
+              <w:t>AFIX Service</w:t>
+            </w:r>
+          </w:p>
+        </w:tc>
+        <w:tc>
+          <w:tcPr>
+            <w:tcW w:w="2610" w:type="dxa"/>
+          </w:tcPr>
+          <w:p>
+            <w:pPr>
+              <w:cnfStyle w:val="000000100000" w:firstRow="0" w:lastRow="0" w:firstColumn="0" w:lastColumn="0" w:oddVBand="0" w:evenVBand="0" w:oddHBand="1" w:evenHBand="0" w:firstRowFirstColumn="0" w:firstRowLastColumn="0" w:lastRowFirstColumn="0" w:lastRowLastColumn="0"/>
+            </w:pPr>
+            <w:r>
+              <w:t>Window Server 2003</w:t>
+            </w:r>
+          </w:p>
+        </w:tc>
+        <w:tc>
+          <w:tcPr>
+            <w:tcW w:w="3438" w:type="dxa"/>
+          </w:tcPr>
+          <w:p>
+            <w:pPr>
+              <w:cnfStyle w:val="000000100000" w:firstRow="0" w:lastRow="0" w:firstColumn="0" w:lastColumn="0" w:oddVBand="0" w:evenVBand="0" w:oddHBand="1" w:evenHBand="0" w:firstRowFirstColumn="0" w:firstRowLastColumn="0" w:lastRowFirstColumn="0" w:lastRowLastColumn="0"/>
+            </w:pPr>
+            <w:r>
+              <w:t xml:space="preserve">Xử lý yêu cầu và hồi đáp kết quả </w:t>
+            </w:r>
+            <w:r>
+              <w:lastRenderedPageBreak/>
+              <w:t>cho Client.</w:t>
+            </w:r>
+          </w:p>
+        </w:tc>
+      </w:tr>
+      <w:tr>
+        <w:tc>
+          <w:tcPr>
+            <w:cnfStyle w:val="001000000000" w:firstRow="0" w:lastRow="0" w:firstColumn="1" w:lastColumn="0" w:oddVBand="0" w:evenVBand="0" w:oddHBand="0" w:evenHBand="0" w:firstRowFirstColumn="0" w:firstRowLastColumn="0" w:lastRowFirstColumn="0" w:lastRowLastColumn="0"/>
+            <w:tcW w:w="738" w:type="dxa"/>
+          </w:tcPr>
+          <w:p>
+            <w:r>
+              <w:lastRenderedPageBreak/>
+              <w:t>6</w:t>
+            </w:r>
+          </w:p>
+        </w:tc>
+        <w:tc>
+          <w:tcPr>
+            <w:tcW w:w="2790" w:type="dxa"/>
+          </w:tcPr>
+          <w:p>
+            <w:pPr>
+              <w:cnfStyle w:val="000000000000" w:firstRow="0" w:lastRow="0" w:firstColumn="0" w:lastColumn="0" w:oddVBand="0" w:evenVBand="0" w:oddHBand="0" w:evenHBand="0" w:firstRowFirstColumn="0" w:firstRowLastColumn="0" w:lastRowFirstColumn="0" w:lastRowLastColumn="0"/>
+            </w:pPr>
+            <w:r>
+              <w:t>DMS</w:t>
+            </w:r>
+          </w:p>
+        </w:tc>
+        <w:tc>
+          <w:tcPr>
+            <w:tcW w:w="2610" w:type="dxa"/>
+          </w:tcPr>
+          <w:p>
+            <w:pPr>
+              <w:cnfStyle w:val="000000000000" w:firstRow="0" w:lastRow="0" w:firstColumn="0" w:lastColumn="0" w:oddVBand="0" w:evenVBand="0" w:oddHBand="0" w:evenHBand="0" w:firstRowFirstColumn="0" w:firstRowLastColumn="0" w:lastRowFirstColumn="0" w:lastRowLastColumn="0"/>
+            </w:pPr>
+            <w:r>
+              <w:t>Window Server 2003</w:t>
+            </w:r>
+          </w:p>
+        </w:tc>
+        <w:tc>
+          <w:tcPr>
+            <w:tcW w:w="3438" w:type="dxa"/>
+          </w:tcPr>
+          <w:p>
+            <w:pPr>
+              <w:cnfStyle w:val="000000000000" w:firstRow="0" w:lastRow="0" w:firstColumn="0" w:lastColumn="0" w:oddVBand="0" w:evenVBand="0" w:oddHBand="0" w:evenHBand="0" w:firstRowFirstColumn="0" w:firstRowLastColumn="0" w:lastRowFirstColumn="0" w:lastRowLastColumn="0"/>
+            </w:pPr>
+            <w:r>
+              <w:t>Tiếp nhận yêu cầu từ AFIX Service và quản lý hệ cơ sở dữ liệu.</w:t>
+            </w:r>
+            <w:bookmarkStart w:id="0" w:name="_GoBack"/>
+            <w:bookmarkEnd w:id="0"/>
+          </w:p>
+        </w:tc>
+      </w:tr>
+    </w:tbl>
+    <w:p/>
+    <w:p>
+      <w:r>
+        <w:t xml:space="preserve">    3.1</w:t>
+      </w:r>
+      <w:r>
+        <w:t>.2 Mô hình lớp (Class diagram)</w:t>
       </w:r>
     </w:p>
     <w:p>
@@ -895,86 +1366,84 @@
         <w:rPr>
           <w:b/>
         </w:rPr>
+        <w:t xml:space="preserve">Ngõ xuất: </w:t>
+      </w:r>
+      <w:r>
+        <w:rPr>
+          <w:bCs/>
+        </w:rPr>
+        <w:t>Trình bày ngõ ra (output) của chức năng</w:t>
+      </w:r>
+    </w:p>
+    <w:p>
+      <w:pPr>
+        <w:ind w:firstLine="216"/>
+        <w:rPr>
+          <w:b/>
+        </w:rPr>
+      </w:pPr>
+      <w:r>
+        <w:rPr>
+          <w:b/>
+        </w:rPr>
+        <w:t xml:space="preserve">Gọi bởi: </w:t>
+      </w:r>
+      <w:r>
+        <w:rPr>
+          <w:bCs/>
+        </w:rPr>
+        <w:t xml:space="preserve">Trình bày chức năng bị gởi </w:t>
+      </w:r>
+      <w:r>
+        <w:rPr>
+          <w:bCs/>
+        </w:rPr>
+        <w:t>đối tượng khác</w:t>
+      </w:r>
+    </w:p>
+    <w:p>
+      <w:pPr>
+        <w:ind w:firstLine="216"/>
+      </w:pPr>
+      <w:r>
+        <w:rPr>
+          <w:b/>
+        </w:rPr>
+        <w:t xml:space="preserve">Gọi: </w:t>
+      </w:r>
+      <w:r>
+        <w:t xml:space="preserve">Trình bày chức năng gọi </w:t>
+      </w:r>
+      <w:r>
+        <w:t>đối tượng khác</w:t>
+      </w:r>
+    </w:p>
+    <w:p>
+      <w:pPr>
+        <w:ind w:firstLine="216"/>
+        <w:rPr>
+          <w:bCs/>
+        </w:rPr>
+      </w:pPr>
+      <w:r>
+        <w:rPr>
+          <w:b/>
+        </w:rPr>
+        <w:t>Giải thuật:</w:t>
+      </w:r>
+      <w:r>
+        <w:rPr>
+          <w:bCs/>
+        </w:rPr>
+        <w:t xml:space="preserve"> Trình bày giải thuật thực hiện</w:t>
+      </w:r>
+    </w:p>
+    <w:p>
+      <w:r>
+        <w:rPr>
+          <w:noProof/>
+        </w:rPr>
         <w:lastRenderedPageBreak/>
-        <w:t xml:space="preserve">Ngõ xuất: </w:t>
-      </w:r>
-      <w:r>
-        <w:rPr>
-          <w:bCs/>
-        </w:rPr>
-        <w:t>Trình bày ngõ ra (output) của chức năng</w:t>
-      </w:r>
-    </w:p>
-    <w:p>
-      <w:pPr>
-        <w:ind w:firstLine="216"/>
-        <w:rPr>
-          <w:b/>
-        </w:rPr>
-      </w:pPr>
-      <w:r>
-        <w:rPr>
-          <w:b/>
-        </w:rPr>
-        <w:t xml:space="preserve">Gọi bởi: </w:t>
-      </w:r>
-      <w:r>
-        <w:rPr>
-          <w:bCs/>
-        </w:rPr>
-        <w:t xml:space="preserve">Trình bày chức năng bị gởi </w:t>
-      </w:r>
-      <w:r>
-        <w:rPr>
-          <w:bCs/>
-        </w:rPr>
-        <w:t>đối tượng khác</w:t>
-      </w:r>
-    </w:p>
-    <w:p>
-      <w:pPr>
-        <w:ind w:firstLine="216"/>
-      </w:pPr>
-      <w:r>
-        <w:rPr>
-          <w:b/>
-        </w:rPr>
-        <w:t xml:space="preserve">Gọi: </w:t>
-      </w:r>
-      <w:r>
-        <w:t xml:space="preserve">Trình bày chức năng gọi </w:t>
-      </w:r>
-      <w:r>
-        <w:t>đối tượng khác</w:t>
-      </w:r>
-    </w:p>
-    <w:p>
-      <w:pPr>
-        <w:ind w:firstLine="216"/>
-        <w:rPr>
-          <w:bCs/>
-        </w:rPr>
-      </w:pPr>
-      <w:r>
-        <w:rPr>
-          <w:b/>
-        </w:rPr>
-        <w:t>Giải thuật:</w:t>
-      </w:r>
-      <w:r>
-        <w:rPr>
-          <w:bCs/>
-        </w:rPr>
-        <w:t xml:space="preserve"> Trình bày giải thuật thực hiện</w:t>
-      </w:r>
-      <w:bookmarkStart w:id="0" w:name="_GoBack"/>
-      <w:bookmarkEnd w:id="0"/>
-    </w:p>
-    <w:p>
-      <w:r>
-        <w:rPr>
-          <w:noProof/>
-        </w:rPr>
         <w:drawing>
           <wp:inline distT="0" distB="0" distL="0" distR="0">
             <wp:extent cx="5943600" cy="6646545"/>
@@ -991,7 +1460,7 @@
                     <pic:cNvPicPr/>
                   </pic:nvPicPr>
                   <pic:blipFill>
-                    <a:blip r:embed="rId8" cstate="print">
+                    <a:blip r:embed="rId9" cstate="print">
                       <a:extLst>
                         <a:ext uri="{28A0092B-C50C-407E-A947-70E740481C1C}">
                           <a14:useLocalDpi xmlns:a14="http://schemas.microsoft.com/office/drawing/2010/main" val="0"/>
@@ -1076,6 +1545,7 @@
         <w:rPr>
           <w:b/>
         </w:rPr>
+        <w:lastRenderedPageBreak/>
         <w:t xml:space="preserve">Prototype: </w:t>
       </w:r>
       <w:r>
@@ -1259,7 +1729,7 @@
                     </pic:cNvPicPr>
                   </pic:nvPicPr>
                   <pic:blipFill>
-                    <a:blip r:embed="rId9"/>
+                    <a:blip r:embed="rId10"/>
                     <a:stretch>
                       <a:fillRect/>
                     </a:stretch>
@@ -1472,18 +1942,18 @@
         <w:rPr>
           <w:b/>
         </w:rPr>
+        <w:t>Biểu đồ tuần tự (Squence diagram):</w:t>
+      </w:r>
+    </w:p>
+    <w:p>
+      <w:pPr>
+        <w:ind w:firstLine="216"/>
+      </w:pPr>
+      <w:r>
+        <w:rPr>
+          <w:noProof/>
+        </w:rPr>
         <w:lastRenderedPageBreak/>
-        <w:t>Biểu đồ tuần tự (Squence diagram):</w:t>
-      </w:r>
-    </w:p>
-    <w:p>
-      <w:pPr>
-        <w:ind w:firstLine="216"/>
-      </w:pPr>
-      <w:r>
-        <w:rPr>
-          <w:noProof/>
-        </w:rPr>
         <w:drawing>
           <wp:inline distT="0" distB="0" distL="114300" distR="114300">
             <wp:extent cx="4697730" cy="2134235"/>
@@ -1502,7 +1972,7 @@
                     </pic:cNvPicPr>
                   </pic:nvPicPr>
                   <pic:blipFill>
-                    <a:blip r:embed="rId10"/>
+                    <a:blip r:embed="rId11"/>
                     <a:stretch>
                       <a:fillRect/>
                     </a:stretch>
@@ -1738,7 +2208,7 @@
                     </pic:cNvPicPr>
                   </pic:nvPicPr>
                   <pic:blipFill>
-                    <a:blip r:embed="rId11"/>
+                    <a:blip r:embed="rId12"/>
                     <a:stretch>
                       <a:fillRect/>
                     </a:stretch>
@@ -1764,15 +2234,15 @@
         <w:ind w:firstLine="216"/>
       </w:pPr>
       <w:r>
+        <w:t>3.3.4 Evaluate</w:t>
+      </w:r>
+    </w:p>
+    <w:p>
+      <w:pPr>
+        <w:ind w:firstLine="216"/>
+      </w:pPr>
+      <w:r>
         <w:lastRenderedPageBreak/>
-        <w:t>3.3.4 Evaluate</w:t>
-      </w:r>
-    </w:p>
-    <w:p>
-      <w:pPr>
-        <w:ind w:firstLine="216"/>
-      </w:pPr>
-      <w:r>
         <w:t>3.3.4.1</w:t>
       </w:r>
       <w:r>
@@ -2257,7 +2727,6 @@
         </w:numPr>
       </w:pPr>
       <w:r>
-        <w:lastRenderedPageBreak/>
         <w:t>Nhận tham số truyền</w:t>
       </w:r>
     </w:p>
@@ -2287,6 +2756,7 @@
         <w:rPr>
           <w:b/>
         </w:rPr>
+        <w:lastRenderedPageBreak/>
         <w:t>Biểu đồ tuần tự (Squence diagram):</w:t>
       </w:r>
     </w:p>
@@ -2649,35 +3119,35 @@
         <w:rPr>
           <w:b/>
         </w:rPr>
+        <w:t>Gọi bởi:</w:t>
+      </w:r>
+    </w:p>
+    <w:p>
+      <w:pPr>
+        <w:ind w:firstLine="216"/>
+        <w:rPr>
+          <w:b/>
+        </w:rPr>
+      </w:pPr>
+      <w:r>
+        <w:rPr>
+          <w:b/>
+        </w:rPr>
+        <w:t>Gọi:</w:t>
+      </w:r>
+    </w:p>
+    <w:p>
+      <w:pPr>
+        <w:ind w:firstLine="216"/>
+        <w:rPr>
+          <w:b/>
+        </w:rPr>
+      </w:pPr>
+      <w:r>
+        <w:rPr>
+          <w:b/>
+        </w:rPr>
         <w:lastRenderedPageBreak/>
-        <w:t>Gọi bởi:</w:t>
-      </w:r>
-    </w:p>
-    <w:p>
-      <w:pPr>
-        <w:ind w:firstLine="216"/>
-        <w:rPr>
-          <w:b/>
-        </w:rPr>
-      </w:pPr>
-      <w:r>
-        <w:rPr>
-          <w:b/>
-        </w:rPr>
-        <w:t>Gọi:</w:t>
-      </w:r>
-    </w:p>
-    <w:p>
-      <w:pPr>
-        <w:ind w:firstLine="216"/>
-        <w:rPr>
-          <w:b/>
-        </w:rPr>
-      </w:pPr>
-      <w:r>
-        <w:rPr>
-          <w:b/>
-        </w:rPr>
         <w:t>Giải thuật:</w:t>
       </w:r>
     </w:p>
@@ -2754,7 +3224,7 @@
                     </pic:cNvPicPr>
                   </pic:nvPicPr>
                   <pic:blipFill>
-                    <a:blip r:embed="rId12">
+                    <a:blip r:embed="rId13">
                       <a:extLst>
                         <a:ext uri="{28A0092B-C50C-407E-A947-70E740481C1C}">
                           <a14:useLocalDpi xmlns:a14="http://schemas.microsoft.com/office/drawing/2010/main" val="0"/>
@@ -2893,7 +3363,6 @@
         <w:rPr>
           <w:b/>
         </w:rPr>
-        <w:lastRenderedPageBreak/>
         <w:t>Giải thuật:</w:t>
       </w:r>
     </w:p>
@@ -2926,6 +3395,7 @@
         <w:ind w:firstLine="216"/>
       </w:pPr>
       <w:r>
+        <w:lastRenderedPageBreak/>
         <w:t>3.3.7.2 getGPSdata</w:t>
       </w:r>
     </w:p>
@@ -3320,7 +3790,7 @@
                     </pic:cNvPicPr>
                   </pic:nvPicPr>
                   <pic:blipFill>
-                    <a:blip r:embed="rId13">
+                    <a:blip r:embed="rId14">
                       <a:extLst>
                         <a:ext uri="{28A0092B-C50C-407E-A947-70E740481C1C}">
                           <a14:useLocalDpi xmlns:a14="http://schemas.microsoft.com/office/drawing/2010/main" val="0"/>
@@ -4440,7 +4910,7 @@
                     </pic:cNvPicPr>
                   </pic:nvPicPr>
                   <pic:blipFill>
-                    <a:blip r:embed="rId14">
+                    <a:blip r:embed="rId15">
                       <a:extLst>
                         <a:ext uri="{28A0092B-C50C-407E-A947-70E740481C1C}">
                           <a14:useLocalDpi xmlns:a14="http://schemas.microsoft.com/office/drawing/2010/main" val="0"/>
@@ -5378,7 +5848,7 @@
                     </pic:cNvPicPr>
                   </pic:nvPicPr>
                   <pic:blipFill>
-                    <a:blip r:embed="rId15">
+                    <a:blip r:embed="rId16">
                       <a:extLst>
                         <a:ext uri="{28A0092B-C50C-407E-A947-70E740481C1C}">
                           <a14:useLocalDpi xmlns:a14="http://schemas.microsoft.com/office/drawing/2010/main" val="0"/>
@@ -6893,7 +7363,7 @@
                     <pic:cNvPicPr/>
                   </pic:nvPicPr>
                   <pic:blipFill>
-                    <a:blip r:embed="rId16">
+                    <a:blip r:embed="rId17">
                       <a:extLst>
                         <a:ext uri="{28A0092B-C50C-407E-A947-70E740481C1C}">
                           <a14:useLocalDpi xmlns:a14="http://schemas.microsoft.com/office/drawing/2010/main" val="0"/>
@@ -9261,6 +9731,115 @@
       <w:contextualSpacing/>
     </w:pPr>
   </w:style>
+  <w:style w:type="table" w:styleId="TableGrid">
+    <w:name w:val="Table Grid"/>
+    <w:basedOn w:val="TableNormal"/>
+    <w:uiPriority w:val="39"/>
+    <w:rsid w:val="008F0566"/>
+    <w:pPr>
+      <w:spacing w:after="0" w:line="240" w:lineRule="auto"/>
+    </w:pPr>
+    <w:tblPr>
+      <w:tblInd w:w="0" w:type="dxa"/>
+      <w:tblBorders>
+        <w:top w:val="single" w:sz="4" w:space="0" w:color="auto"/>
+        <w:left w:val="single" w:sz="4" w:space="0" w:color="auto"/>
+        <w:bottom w:val="single" w:sz="4" w:space="0" w:color="auto"/>
+        <w:right w:val="single" w:sz="4" w:space="0" w:color="auto"/>
+        <w:insideH w:val="single" w:sz="4" w:space="0" w:color="auto"/>
+        <w:insideV w:val="single" w:sz="4" w:space="0" w:color="auto"/>
+      </w:tblBorders>
+      <w:tblCellMar>
+        <w:top w:w="0" w:type="dxa"/>
+        <w:left w:w="108" w:type="dxa"/>
+        <w:bottom w:w="0" w:type="dxa"/>
+        <w:right w:w="108" w:type="dxa"/>
+      </w:tblCellMar>
+    </w:tblPr>
+  </w:style>
+  <w:style w:type="table" w:styleId="GridTable4-Accent1">
+    <w:name w:val="Grid Table 4 Accent 1"/>
+    <w:basedOn w:val="TableNormal"/>
+    <w:uiPriority w:val="49"/>
+    <w:rsid w:val="008F0566"/>
+    <w:pPr>
+      <w:spacing w:after="0" w:line="240" w:lineRule="auto"/>
+    </w:pPr>
+    <w:tblPr>
+      <w:tblStyleRowBandSize w:val="1"/>
+      <w:tblStyleColBandSize w:val="1"/>
+      <w:tblInd w:w="0" w:type="dxa"/>
+      <w:tblBorders>
+        <w:top w:val="single" w:sz="4" w:space="0" w:color="9CC2E5" w:themeColor="accent1" w:themeTint="99"/>
+        <w:left w:val="single" w:sz="4" w:space="0" w:color="9CC2E5" w:themeColor="accent1" w:themeTint="99"/>
+        <w:bottom w:val="single" w:sz="4" w:space="0" w:color="9CC2E5" w:themeColor="accent1" w:themeTint="99"/>
+        <w:right w:val="single" w:sz="4" w:space="0" w:color="9CC2E5" w:themeColor="accent1" w:themeTint="99"/>
+        <w:insideH w:val="single" w:sz="4" w:space="0" w:color="9CC2E5" w:themeColor="accent1" w:themeTint="99"/>
+        <w:insideV w:val="single" w:sz="4" w:space="0" w:color="9CC2E5" w:themeColor="accent1" w:themeTint="99"/>
+      </w:tblBorders>
+      <w:tblCellMar>
+        <w:top w:w="0" w:type="dxa"/>
+        <w:left w:w="108" w:type="dxa"/>
+        <w:bottom w:w="0" w:type="dxa"/>
+        <w:right w:w="108" w:type="dxa"/>
+      </w:tblCellMar>
+    </w:tblPr>
+    <w:tblStylePr w:type="firstRow">
+      <w:rPr>
+        <w:b/>
+        <w:bCs/>
+        <w:color w:val="FFFFFF" w:themeColor="background1"/>
+      </w:rPr>
+      <w:tblPr/>
+      <w:tcPr>
+        <w:tcBorders>
+          <w:top w:val="single" w:sz="4" w:space="0" w:color="5B9BD5" w:themeColor="accent1"/>
+          <w:left w:val="single" w:sz="4" w:space="0" w:color="5B9BD5" w:themeColor="accent1"/>
+          <w:bottom w:val="single" w:sz="4" w:space="0" w:color="5B9BD5" w:themeColor="accent1"/>
+          <w:right w:val="single" w:sz="4" w:space="0" w:color="5B9BD5" w:themeColor="accent1"/>
+          <w:insideH w:val="nil"/>
+          <w:insideV w:val="nil"/>
+        </w:tcBorders>
+        <w:shd w:val="clear" w:color="auto" w:fill="5B9BD5" w:themeFill="accent1"/>
+      </w:tcPr>
+    </w:tblStylePr>
+    <w:tblStylePr w:type="lastRow">
+      <w:rPr>
+        <w:b/>
+        <w:bCs/>
+      </w:rPr>
+      <w:tblPr/>
+      <w:tcPr>
+        <w:tcBorders>
+          <w:top w:val="double" w:sz="4" w:space="0" w:color="5B9BD5" w:themeColor="accent1"/>
+        </w:tcBorders>
+      </w:tcPr>
+    </w:tblStylePr>
+    <w:tblStylePr w:type="firstCol">
+      <w:rPr>
+        <w:b/>
+        <w:bCs/>
+      </w:rPr>
+    </w:tblStylePr>
+    <w:tblStylePr w:type="lastCol">
+      <w:rPr>
+        <w:b/>
+        <w:bCs/>
+      </w:rPr>
+    </w:tblStylePr>
+    <w:tblStylePr w:type="band1Vert">
+      <w:tblPr/>
+      <w:tcPr>
+        <w:shd w:val="clear" w:color="auto" w:fill="DEEAF6" w:themeFill="accent1" w:themeFillTint="33"/>
+      </w:tcPr>
+    </w:tblStylePr>
+    <w:tblStylePr w:type="band1Horz">
+      <w:tblPr/>
+      <w:tcPr>
+        <w:shd w:val="clear" w:color="auto" w:fill="DEEAF6" w:themeFill="accent1" w:themeFillTint="33"/>
+      </w:tcPr>
+    </w:tblStylePr>
+  </w:style>
 </w:styles>
 </file>
 
@@ -9541,7 +10120,7 @@
 </file>
 
 <file path=customXml/itemProps2.xml><?xml version="1.0" encoding="utf-8"?>
-<ds:datastoreItem xmlns:ds="http://schemas.openxmlformats.org/officeDocument/2006/customXml" ds:itemID="{1359D6F4-CB18-4DB2-A6A2-D8D56F8634F5}">
+<ds:datastoreItem xmlns:ds="http://schemas.openxmlformats.org/officeDocument/2006/customXml" ds:itemID="{B2A2CF18-2815-4915-9900-EC5EF305B92D}">
   <ds:schemaRefs>
     <ds:schemaRef ds:uri="http://schemas.openxmlformats.org/officeDocument/2006/bibliography"/>
   </ds:schemaRefs>

</xml_diff>

<commit_message>
Update Từ điển dữ liệu
</commit_message>
<xml_diff>
--- a/trunks/SDD/CNPM Tài liệu-SDD.docx
+++ b/trunks/SDD/CNPM Tài liệu-SDD.docx
@@ -1,6 +1,6 @@
 
 <file path=word/document.xml><?xml version="1.0" encoding="utf-8"?>
-<w:document xmlns:wpc="http://schemas.microsoft.com/office/word/2010/wordprocessingCanvas" xmlns:cx="http://schemas.microsoft.com/office/drawing/2014/chartex" xmlns:cx1="http://schemas.microsoft.com/office/drawing/2015/9/8/chartex" xmlns:cx2="http://schemas.microsoft.com/office/drawing/2015/10/21/chartex" xmlns:cx3="http://schemas.microsoft.com/office/drawing/2016/5/9/chartex" xmlns:cx4="http://schemas.microsoft.com/office/drawing/2016/5/10/chartex" xmlns:cx5="http://schemas.microsoft.com/office/drawing/2016/5/11/chartex" xmlns:cx6="http://schemas.microsoft.com/office/drawing/2016/5/12/chartex" xmlns:cx7="http://schemas.microsoft.com/office/drawing/2016/5/13/chartex" xmlns:cx8="http://schemas.microsoft.com/office/drawing/2016/5/14/chartex" xmlns:mc="http://schemas.openxmlformats.org/markup-compatibility/2006" xmlns:aink="http://schemas.microsoft.com/office/drawing/2016/ink" xmlns:am3d="http://schemas.microsoft.com/office/drawing/2017/model3d" xmlns:o="urn:schemas-microsoft-com:office:office" xmlns:r="http://schemas.openxmlformats.org/officeDocument/2006/relationships" xmlns:m="http://schemas.openxmlformats.org/officeDocument/2006/math" xmlns:v="urn:schemas-microsoft-com:vml" xmlns:wp14="http://schemas.microsoft.com/office/word/2010/wordprocessingDrawing" xmlns:wp="http://schemas.openxmlformats.org/drawingml/2006/wordprocessingDrawing" xmlns:w10="urn:schemas-microsoft-com:office:word" xmlns:w="http://schemas.openxmlformats.org/wordprocessingml/2006/main" xmlns:w14="http://schemas.microsoft.com/office/word/2010/wordml" xmlns:w15="http://schemas.microsoft.com/office/word/2012/wordml" xmlns:w16cid="http://schemas.microsoft.com/office/word/2016/wordml/cid" xmlns:w16se="http://schemas.microsoft.com/office/word/2015/wordml/symex" xmlns:wpg="http://schemas.microsoft.com/office/word/2010/wordprocessingGroup" xmlns:wpi="http://schemas.microsoft.com/office/word/2010/wordprocessingInk" xmlns:wne="http://schemas.microsoft.com/office/word/2006/wordml" xmlns:wps="http://schemas.microsoft.com/office/word/2010/wordprocessingShape" mc:Ignorable="w14 w15 w16se w16cid wp14">
+<w:document xmlns:wpc="http://schemas.microsoft.com/office/word/2010/wordprocessingCanvas" xmlns:mc="http://schemas.openxmlformats.org/markup-compatibility/2006" xmlns:o="urn:schemas-microsoft-com:office:office" xmlns:r="http://schemas.openxmlformats.org/officeDocument/2006/relationships" xmlns:m="http://schemas.openxmlformats.org/officeDocument/2006/math" xmlns:v="urn:schemas-microsoft-com:vml" xmlns:wp14="http://schemas.microsoft.com/office/word/2010/wordprocessingDrawing" xmlns:wp="http://schemas.openxmlformats.org/drawingml/2006/wordprocessingDrawing" xmlns:w10="urn:schemas-microsoft-com:office:word" xmlns:w="http://schemas.openxmlformats.org/wordprocessingml/2006/main" xmlns:w14="http://schemas.microsoft.com/office/word/2010/wordml" xmlns:w15="http://schemas.microsoft.com/office/word/2012/wordml" xmlns:wpg="http://schemas.microsoft.com/office/word/2010/wordprocessingGroup" xmlns:wpi="http://schemas.microsoft.com/office/word/2010/wordprocessingInk" xmlns:wne="http://schemas.microsoft.com/office/word/2006/wordml" xmlns:wps="http://schemas.microsoft.com/office/word/2010/wordprocessingShape" mc:Ignorable="w14 w15 wp14">
   <w:body>
     <w:p/>
     <w:p/>
@@ -291,7 +291,6 @@
         </w:rPr>
         <w:id w:val="2086571378"/>
       </w:sdtPr>
-      <w:sdtEndPr/>
       <w:sdtContent>
         <w:p>
           <w:pPr>
@@ -4322,13 +4321,7 @@
         <w:ind w:firstLine="216"/>
       </w:pPr>
       <w:r>
-        <w:t>3.3.</w:t>
-      </w:r>
-      <w:r>
-        <w:t>9</w:t>
-      </w:r>
-      <w:r>
-        <w:t xml:space="preserve">.1 </w:t>
+        <w:t xml:space="preserve">3.3.9.1 </w:t>
       </w:r>
       <w:r>
         <w:t>getOrderInfomation</w:t>
@@ -4525,13 +4518,7 @@
         <w:ind w:firstLine="216"/>
       </w:pPr>
       <w:r>
-        <w:t>3.3.</w:t>
-      </w:r>
-      <w:r>
-        <w:t>9</w:t>
-      </w:r>
-      <w:r>
-        <w:t xml:space="preserve">.2 </w:t>
+        <w:t xml:space="preserve">3.3.9.2 </w:t>
       </w:r>
       <w:r>
         <w:t>getTechnicalOnFreeList</w:t>
@@ -4733,13 +4720,7 @@
         <w:ind w:firstLine="216"/>
       </w:pPr>
       <w:r>
-        <w:t>3.3.</w:t>
-      </w:r>
-      <w:r>
-        <w:t>9</w:t>
-      </w:r>
-      <w:r>
-        <w:t xml:space="preserve">.3 </w:t>
+        <w:t xml:space="preserve">3.3.9.3 </w:t>
       </w:r>
       <w:r>
         <w:t>chooseTechnical</w:t>
@@ -4977,13 +4958,7 @@
         <w:ind w:firstLine="216"/>
       </w:pPr>
       <w:r>
-        <w:t>3.3.</w:t>
-      </w:r>
-      <w:r>
-        <w:t>9</w:t>
-      </w:r>
-      <w:r>
-        <w:t xml:space="preserve">.4 </w:t>
+        <w:t xml:space="preserve">3.3.9.4 </w:t>
       </w:r>
       <w:r>
         <w:t>sendRequestToTechnical</w:t>
@@ -5228,13 +5203,7 @@
         <w:ind w:firstLine="216"/>
       </w:pPr>
       <w:r>
-        <w:t>3.3.</w:t>
-      </w:r>
-      <w:r>
-        <w:t>9</w:t>
-      </w:r>
-      <w:r>
-        <w:t xml:space="preserve">.5 </w:t>
+        <w:t xml:space="preserve">3.3.9.5 </w:t>
       </w:r>
       <w:r>
         <w:t>waitTechnicalConfirm</w:t>
@@ -5457,13 +5426,7 @@
         <w:ind w:firstLine="216"/>
       </w:pPr>
       <w:r>
-        <w:t>3.3.</w:t>
-      </w:r>
-      <w:r>
-        <w:t>9</w:t>
-      </w:r>
-      <w:r>
-        <w:t xml:space="preserve">.6 </w:t>
+        <w:t xml:space="preserve">3.3.9.6 </w:t>
       </w:r>
       <w:r>
         <w:t>sendFeedbackToCustomer</w:t>
@@ -5660,13 +5623,7 @@
         <w:ind w:firstLine="216"/>
       </w:pPr>
       <w:r>
-        <w:t>3.3.</w:t>
-      </w:r>
-      <w:r>
-        <w:t>9</w:t>
-      </w:r>
-      <w:r>
-        <w:t xml:space="preserve">.7 </w:t>
+        <w:t xml:space="preserve">3.3.9.7 </w:t>
       </w:r>
       <w:r>
         <w:t>update</w:t>
@@ -8840,16 +8797,79 @@
     <w:p>
       <w:pPr>
         <w:pStyle w:val="TOC2"/>
-        <w:ind w:left="216"/>
-      </w:pPr>
-      <w:r>
-        <w:t>4.</w:t>
+        <w:numPr>
+          <w:ilvl w:val="1"/>
+          <w:numId w:val="25"/>
+        </w:numPr>
+      </w:pPr>
+      <w:r>
+        <w:t>Từ điển dự liệu (Data Dictionary)</w:t>
+      </w:r>
+    </w:p>
+    <w:p>
+      <w:pPr>
+        <w:pStyle w:val="ListParagraph"/>
+        <w:ind w:left="576"/>
+      </w:pPr>
+      <w:r>
+        <w:t>Client_id : Là thông số định danh của khách hàng. Các thông số này không giống nhau và là duy nhất trong hệ thống. Thông số này sẽ được hệ thống tạo ra khi có khách hàng đăng kí dịch vụ. Thông số này có kiểu là Int(10).</w:t>
+      </w:r>
+    </w:p>
+    <w:p>
+      <w:pPr>
+        <w:pStyle w:val="ListParagraph"/>
+        <w:ind w:left="576"/>
+      </w:pPr>
+      <w:r>
+        <w:t>Client_name: Là thông số chứa tên khách hàng. Thông số này có kiểu là Varchar (20).</w:t>
+      </w:r>
+    </w:p>
+    <w:p>
+      <w:pPr>
+        <w:pStyle w:val="ListParagraph"/>
+        <w:ind w:left="576"/>
+      </w:pPr>
+      <w:r>
+        <w:t>Password: Là thông số chứa mật khẩu truy cập vào hệ thống của khách hàng. Thông số này có kiểu là Varchar(30).</w:t>
+      </w:r>
+    </w:p>
+    <w:p>
+      <w:pPr>
+        <w:pStyle w:val="ListParagraph"/>
+        <w:ind w:left="576"/>
+      </w:pPr>
+      <w:r>
+        <w:t>Contact_no: Là thông số chứa số điện thoại liên lạc của khách hàng. Thông số này có kiểu là Int(15).</w:t>
+      </w:r>
+    </w:p>
+    <w:p>
+      <w:pPr>
+        <w:pStyle w:val="ListParagraph"/>
+        <w:ind w:left="576"/>
+      </w:pPr>
+      <w:r>
+        <w:t>Email_id: Là thông số chứa địa chỉ email của khách hàng. Thông số này có kiểu là Varchar(30).</w:t>
+      </w:r>
+    </w:p>
+    <w:p>
+      <w:pPr>
+        <w:pStyle w:val="ListParagraph"/>
+        <w:ind w:left="576"/>
+      </w:pPr>
+      <w:r>
+        <w:t>Max_Users: Là thông số chứa số lượng khách hàng tối đa của hệ thống. Thông số này có kiểu là Int(10).</w:t>
+      </w:r>
+    </w:p>
+    <w:p>
+      <w:pPr>
+        <w:pStyle w:val="ListParagraph"/>
+        <w:ind w:left="576"/>
+      </w:pPr>
+      <w:r>
+        <w:t>Current_user: Là thông số chứa số lượng khách hàng đang sử dụng hệ thống. Thông số này có kiểu là Int(10).</w:t>
       </w:r>
       <w:bookmarkStart w:id="28" w:name="_GoBack"/>
       <w:bookmarkEnd w:id="28"/>
-      <w:r>
-        <w:t>2 Từ điển dự liệu (Data Dictionary)</w:t>
-      </w:r>
     </w:p>
     <w:p>
       <w:pPr>
@@ -8965,8 +8985,8 @@
 </file>
 
 <file path=word/numbering.xml><?xml version="1.0" encoding="utf-8"?>
-<w:numbering xmlns:wpc="http://schemas.microsoft.com/office/word/2010/wordprocessingCanvas" xmlns:cx="http://schemas.microsoft.com/office/drawing/2014/chartex" xmlns:cx1="http://schemas.microsoft.com/office/drawing/2015/9/8/chartex" xmlns:cx2="http://schemas.microsoft.com/office/drawing/2015/10/21/chartex" xmlns:cx3="http://schemas.microsoft.com/office/drawing/2016/5/9/chartex" xmlns:cx4="http://schemas.microsoft.com/office/drawing/2016/5/10/chartex" xmlns:cx5="http://schemas.microsoft.com/office/drawing/2016/5/11/chartex" xmlns:cx6="http://schemas.microsoft.com/office/drawing/2016/5/12/chartex" xmlns:cx7="http://schemas.microsoft.com/office/drawing/2016/5/13/chartex" xmlns:cx8="http://schemas.microsoft.com/office/drawing/2016/5/14/chartex" xmlns:mc="http://schemas.openxmlformats.org/markup-compatibility/2006" xmlns:aink="http://schemas.microsoft.com/office/drawing/2016/ink" xmlns:am3d="http://schemas.microsoft.com/office/drawing/2017/model3d" xmlns:o="urn:schemas-microsoft-com:office:office" xmlns:r="http://schemas.openxmlformats.org/officeDocument/2006/relationships" xmlns:m="http://schemas.openxmlformats.org/officeDocument/2006/math" xmlns:v="urn:schemas-microsoft-com:vml" xmlns:wp14="http://schemas.microsoft.com/office/word/2010/wordprocessingDrawing" xmlns:wp="http://schemas.openxmlformats.org/drawingml/2006/wordprocessingDrawing" xmlns:w10="urn:schemas-microsoft-com:office:word" xmlns:w="http://schemas.openxmlformats.org/wordprocessingml/2006/main" xmlns:w14="http://schemas.microsoft.com/office/word/2010/wordml" xmlns:w15="http://schemas.microsoft.com/office/word/2012/wordml" xmlns:w16cid="http://schemas.microsoft.com/office/word/2016/wordml/cid" xmlns:w16se="http://schemas.microsoft.com/office/word/2015/wordml/symex" xmlns:wpg="http://schemas.microsoft.com/office/word/2010/wordprocessingGroup" xmlns:wpi="http://schemas.microsoft.com/office/word/2010/wordprocessingInk" xmlns:wne="http://schemas.microsoft.com/office/word/2006/wordml" xmlns:wps="http://schemas.microsoft.com/office/word/2010/wordprocessingShape" mc:Ignorable="w14 w15 w16se w16cid wp14">
-  <w:abstractNum w:abstractNumId="0" w15:restartNumberingAfterBreak="0">
+<w:numbering xmlns:wpc="http://schemas.microsoft.com/office/word/2010/wordprocessingCanvas" xmlns:mc="http://schemas.openxmlformats.org/markup-compatibility/2006" xmlns:o="urn:schemas-microsoft-com:office:office" xmlns:r="http://schemas.openxmlformats.org/officeDocument/2006/relationships" xmlns:m="http://schemas.openxmlformats.org/officeDocument/2006/math" xmlns:v="urn:schemas-microsoft-com:vml" xmlns:wp14="http://schemas.microsoft.com/office/word/2010/wordprocessingDrawing" xmlns:wp="http://schemas.openxmlformats.org/drawingml/2006/wordprocessingDrawing" xmlns:w10="urn:schemas-microsoft-com:office:word" xmlns:w="http://schemas.openxmlformats.org/wordprocessingml/2006/main" xmlns:w14="http://schemas.microsoft.com/office/word/2010/wordml" xmlns:w15="http://schemas.microsoft.com/office/word/2012/wordml" xmlns:wpg="http://schemas.microsoft.com/office/word/2010/wordprocessingGroup" xmlns:wpi="http://schemas.microsoft.com/office/word/2010/wordprocessingInk" xmlns:wne="http://schemas.microsoft.com/office/word/2006/wordml" xmlns:wps="http://schemas.microsoft.com/office/word/2010/wordprocessingShape" mc:Ignorable="w14 w15 wp14">
+  <w:abstractNum w:abstractNumId="0">
     <w:nsid w:val="06797494"/>
     <w:multiLevelType w:val="hybridMultilevel"/>
     <w:tmpl w:val="169A7CF8"/>
@@ -9055,7 +9075,7 @@
       </w:pPr>
     </w:lvl>
   </w:abstractNum>
-  <w:abstractNum w:abstractNumId="1" w15:restartNumberingAfterBreak="0">
+  <w:abstractNum w:abstractNumId="1">
     <w:nsid w:val="0D04027A"/>
     <w:multiLevelType w:val="hybridMultilevel"/>
     <w:tmpl w:val="50427176"/>
@@ -9144,7 +9164,7 @@
       </w:pPr>
     </w:lvl>
   </w:abstractNum>
-  <w:abstractNum w:abstractNumId="2" w15:restartNumberingAfterBreak="0">
+  <w:abstractNum w:abstractNumId="2">
     <w:nsid w:val="11621E02"/>
     <w:multiLevelType w:val="hybridMultilevel"/>
     <w:tmpl w:val="169A7CF8"/>
@@ -9233,7 +9253,7 @@
       </w:pPr>
     </w:lvl>
   </w:abstractNum>
-  <w:abstractNum w:abstractNumId="3" w15:restartNumberingAfterBreak="0">
+  <w:abstractNum w:abstractNumId="3">
     <w:nsid w:val="1B2D4A65"/>
     <w:multiLevelType w:val="hybridMultilevel"/>
     <w:tmpl w:val="2418EFD2"/>
@@ -9322,7 +9342,7 @@
       </w:pPr>
     </w:lvl>
   </w:abstractNum>
-  <w:abstractNum w:abstractNumId="4" w15:restartNumberingAfterBreak="0">
+  <w:abstractNum w:abstractNumId="4">
     <w:nsid w:val="1C2C6A97"/>
     <w:multiLevelType w:val="hybridMultilevel"/>
     <w:tmpl w:val="A232E1BC"/>
@@ -9411,7 +9431,7 @@
       </w:pPr>
     </w:lvl>
   </w:abstractNum>
-  <w:abstractNum w:abstractNumId="5" w15:restartNumberingAfterBreak="0">
+  <w:abstractNum w:abstractNumId="5">
     <w:nsid w:val="1C3015F0"/>
     <w:multiLevelType w:val="hybridMultilevel"/>
     <w:tmpl w:val="610EB4F4"/>
@@ -9500,7 +9520,7 @@
       </w:pPr>
     </w:lvl>
   </w:abstractNum>
-  <w:abstractNum w:abstractNumId="6" w15:restartNumberingAfterBreak="0">
+  <w:abstractNum w:abstractNumId="6">
     <w:nsid w:val="25A90A06"/>
     <w:multiLevelType w:val="multilevel"/>
     <w:tmpl w:val="25A90A06"/>
@@ -9589,7 +9609,7 @@
       </w:pPr>
     </w:lvl>
   </w:abstractNum>
-  <w:abstractNum w:abstractNumId="7" w15:restartNumberingAfterBreak="0">
+  <w:abstractNum w:abstractNumId="7">
     <w:nsid w:val="260308B1"/>
     <w:multiLevelType w:val="multilevel"/>
     <w:tmpl w:val="260308B1"/>
@@ -9678,7 +9698,7 @@
       </w:pPr>
     </w:lvl>
   </w:abstractNum>
-  <w:abstractNum w:abstractNumId="8" w15:restartNumberingAfterBreak="0">
+  <w:abstractNum w:abstractNumId="8">
     <w:nsid w:val="2734248F"/>
     <w:multiLevelType w:val="multilevel"/>
     <w:tmpl w:val="8B26D528"/>
@@ -9799,7 +9819,7 @@
       </w:rPr>
     </w:lvl>
   </w:abstractNum>
-  <w:abstractNum w:abstractNumId="9" w15:restartNumberingAfterBreak="0">
+  <w:abstractNum w:abstractNumId="9">
     <w:nsid w:val="27FD5F73"/>
     <w:multiLevelType w:val="multilevel"/>
     <w:tmpl w:val="27FD5F73"/>
@@ -9888,7 +9908,7 @@
       </w:pPr>
     </w:lvl>
   </w:abstractNum>
-  <w:abstractNum w:abstractNumId="10" w15:restartNumberingAfterBreak="0">
+  <w:abstractNum w:abstractNumId="10">
     <w:nsid w:val="2A7159EB"/>
     <w:multiLevelType w:val="multilevel"/>
     <w:tmpl w:val="2A7159EB"/>
@@ -9977,7 +9997,7 @@
       </w:pPr>
     </w:lvl>
   </w:abstractNum>
-  <w:abstractNum w:abstractNumId="11" w15:restartNumberingAfterBreak="0">
+  <w:abstractNum w:abstractNumId="11">
     <w:nsid w:val="35DB4FF5"/>
     <w:multiLevelType w:val="multilevel"/>
     <w:tmpl w:val="35DB4FF5"/>
@@ -10066,7 +10086,7 @@
       </w:pPr>
     </w:lvl>
   </w:abstractNum>
-  <w:abstractNum w:abstractNumId="12" w15:restartNumberingAfterBreak="0">
+  <w:abstractNum w:abstractNumId="12">
     <w:nsid w:val="3DA34F6E"/>
     <w:multiLevelType w:val="multilevel"/>
     <w:tmpl w:val="3DA34F6E"/>
@@ -10155,7 +10175,7 @@
       </w:pPr>
     </w:lvl>
   </w:abstractNum>
-  <w:abstractNum w:abstractNumId="13" w15:restartNumberingAfterBreak="0">
+  <w:abstractNum w:abstractNumId="13">
     <w:nsid w:val="46625557"/>
     <w:multiLevelType w:val="hybridMultilevel"/>
     <w:tmpl w:val="BC2A24CE"/>
@@ -10244,7 +10264,7 @@
       </w:pPr>
     </w:lvl>
   </w:abstractNum>
-  <w:abstractNum w:abstractNumId="14" w15:restartNumberingAfterBreak="0">
+  <w:abstractNum w:abstractNumId="14">
     <w:nsid w:val="486759A9"/>
     <w:multiLevelType w:val="multilevel"/>
     <w:tmpl w:val="486759A9"/>
@@ -10333,7 +10353,7 @@
       </w:pPr>
     </w:lvl>
   </w:abstractNum>
-  <w:abstractNum w:abstractNumId="15" w15:restartNumberingAfterBreak="0">
+  <w:abstractNum w:abstractNumId="15">
     <w:nsid w:val="499806B5"/>
     <w:multiLevelType w:val="multilevel"/>
     <w:tmpl w:val="499806B5"/>
@@ -10423,7 +10443,7 @@
       </w:pPr>
     </w:lvl>
   </w:abstractNum>
-  <w:abstractNum w:abstractNumId="16" w15:restartNumberingAfterBreak="0">
+  <w:abstractNum w:abstractNumId="16">
     <w:nsid w:val="535243CA"/>
     <w:multiLevelType w:val="hybridMultilevel"/>
     <w:tmpl w:val="D928858C"/>
@@ -10512,7 +10532,7 @@
       </w:pPr>
     </w:lvl>
   </w:abstractNum>
-  <w:abstractNum w:abstractNumId="17" w15:restartNumberingAfterBreak="0">
+  <w:abstractNum w:abstractNumId="17">
     <w:nsid w:val="5A1AF5CF"/>
     <w:multiLevelType w:val="singleLevel"/>
     <w:tmpl w:val="5A1AF5CF"/>
@@ -10524,7 +10544,7 @@
       <w:lvlJc w:val="left"/>
     </w:lvl>
   </w:abstractNum>
-  <w:abstractNum w:abstractNumId="18" w15:restartNumberingAfterBreak="0">
+  <w:abstractNum w:abstractNumId="18">
     <w:nsid w:val="5A1AF719"/>
     <w:multiLevelType w:val="singleLevel"/>
     <w:tmpl w:val="5A1AF719"/>
@@ -10536,7 +10556,7 @@
       <w:lvlJc w:val="left"/>
     </w:lvl>
   </w:abstractNum>
-  <w:abstractNum w:abstractNumId="19" w15:restartNumberingAfterBreak="0">
+  <w:abstractNum w:abstractNumId="19">
     <w:nsid w:val="5A1AF7A7"/>
     <w:multiLevelType w:val="singleLevel"/>
     <w:tmpl w:val="5A1AF7A7"/>
@@ -10548,7 +10568,7 @@
       <w:lvlJc w:val="left"/>
     </w:lvl>
   </w:abstractNum>
-  <w:abstractNum w:abstractNumId="20" w15:restartNumberingAfterBreak="0">
+  <w:abstractNum w:abstractNumId="20">
     <w:nsid w:val="6CB643E4"/>
     <w:multiLevelType w:val="multilevel"/>
     <w:tmpl w:val="6CB643E4"/>
@@ -10637,7 +10657,7 @@
       </w:pPr>
     </w:lvl>
   </w:abstractNum>
-  <w:abstractNum w:abstractNumId="21" w15:restartNumberingAfterBreak="0">
+  <w:abstractNum w:abstractNumId="21">
     <w:nsid w:val="7223056D"/>
     <w:multiLevelType w:val="multilevel"/>
     <w:tmpl w:val="7223056D"/>
@@ -10758,7 +10778,7 @@
       </w:rPr>
     </w:lvl>
   </w:abstractNum>
-  <w:abstractNum w:abstractNumId="22" w15:restartNumberingAfterBreak="0">
+  <w:abstractNum w:abstractNumId="22">
     <w:nsid w:val="78C32553"/>
     <w:multiLevelType w:val="hybridMultilevel"/>
     <w:tmpl w:val="185AAAEA"/>
@@ -10847,7 +10867,7 @@
       </w:pPr>
     </w:lvl>
   </w:abstractNum>
-  <w:abstractNum w:abstractNumId="23" w15:restartNumberingAfterBreak="0">
+  <w:abstractNum w:abstractNumId="23">
     <w:nsid w:val="79550FA9"/>
     <w:multiLevelType w:val="multilevel"/>
     <w:tmpl w:val="79550FA9"/>
@@ -10936,7 +10956,7 @@
       </w:pPr>
     </w:lvl>
   </w:abstractNum>
-  <w:abstractNum w:abstractNumId="24" w15:restartNumberingAfterBreak="0">
+  <w:abstractNum w:abstractNumId="24">
     <w:nsid w:val="7A030D54"/>
     <w:multiLevelType w:val="multilevel"/>
     <w:tmpl w:val="7A030D54"/>
@@ -11025,7 +11045,7 @@
       </w:pPr>
     </w:lvl>
   </w:abstractNum>
-  <w:abstractNum w:abstractNumId="25" w15:restartNumberingAfterBreak="0">
+  <w:abstractNum w:abstractNumId="25">
     <w:nsid w:val="7A8F0C59"/>
     <w:multiLevelType w:val="multilevel"/>
     <w:tmpl w:val="7A8F0C59"/>
@@ -11114,7 +11134,7 @@
       </w:pPr>
     </w:lvl>
   </w:abstractNum>
-  <w:abstractNum w:abstractNumId="26" w15:restartNumberingAfterBreak="0">
+  <w:abstractNum w:abstractNumId="26">
     <w:nsid w:val="7F163AE6"/>
     <w:multiLevelType w:val="hybridMultilevel"/>
     <w:tmpl w:val="05BC728E"/>
@@ -11288,7 +11308,7 @@
 </file>
 
 <file path=word/styles.xml><?xml version="1.0" encoding="utf-8"?>
-<w:styles xmlns:mc="http://schemas.openxmlformats.org/markup-compatibility/2006" xmlns:r="http://schemas.openxmlformats.org/officeDocument/2006/relationships" xmlns:w="http://schemas.openxmlformats.org/wordprocessingml/2006/main" xmlns:w14="http://schemas.microsoft.com/office/word/2010/wordml" xmlns:w15="http://schemas.microsoft.com/office/word/2012/wordml" xmlns:w16cid="http://schemas.microsoft.com/office/word/2016/wordml/cid" xmlns:w16se="http://schemas.microsoft.com/office/word/2015/wordml/symex" mc:Ignorable="w14 w15 w16se w16cid">
+<w:styles xmlns:mc="http://schemas.openxmlformats.org/markup-compatibility/2006" xmlns:r="http://schemas.openxmlformats.org/officeDocument/2006/relationships" xmlns:w="http://schemas.openxmlformats.org/wordprocessingml/2006/main" xmlns:w14="http://schemas.microsoft.com/office/word/2010/wordml" xmlns:w15="http://schemas.microsoft.com/office/word/2012/wordml" mc:Ignorable="w14 w15">
   <w:docDefaults>
     <w:rPrDefault>
       <w:rPr>
@@ -11302,7 +11322,7 @@
       </w:pPr>
     </w:pPrDefault>
   </w:docDefaults>
-  <w:latentStyles w:defLockedState="0" w:defUIPriority="99" w:defSemiHidden="0" w:defUnhideWhenUsed="0" w:defQFormat="0" w:count="375">
+  <w:latentStyles w:defLockedState="0" w:defUIPriority="99" w:defSemiHidden="0" w:defUnhideWhenUsed="0" w:defQFormat="0" w:count="371">
     <w:lsdException w:name="Normal" w:uiPriority="0" w:qFormat="1"/>
     <w:lsdException w:name="heading 1" w:uiPriority="9" w:qFormat="1"/>
     <w:lsdException w:name="heading 2" w:semiHidden="1" w:uiPriority="9" w:unhideWhenUsed="1" w:qFormat="1"/>
@@ -11408,6 +11428,7 @@
     <w:lsdException w:name="HTML Sample" w:semiHidden="1" w:unhideWhenUsed="1"/>
     <w:lsdException w:name="HTML Typewriter" w:semiHidden="1" w:unhideWhenUsed="1"/>
     <w:lsdException w:name="HTML Variable" w:semiHidden="1" w:unhideWhenUsed="1"/>
+    <w:lsdException w:name="Normal Table" w:semiHidden="1" w:unhideWhenUsed="1"/>
     <w:lsdException w:name="annotation subject" w:semiHidden="1" w:unhideWhenUsed="1"/>
     <w:lsdException w:name="No List" w:semiHidden="1" w:unhideWhenUsed="1"/>
     <w:lsdException w:name="Outline List 1" w:semiHidden="1" w:unhideWhenUsed="1"/>
@@ -11451,8 +11472,10 @@
     <w:lsdException w:name="Table Elegant" w:semiHidden="1" w:unhideWhenUsed="1"/>
     <w:lsdException w:name="Table Professional" w:semiHidden="1" w:unhideWhenUsed="1"/>
     <w:lsdException w:name="Table Subtle 1" w:semiHidden="1" w:unhideWhenUsed="1"/>
+    <w:lsdException w:name="Table Subtle 2" w:semiHidden="1" w:unhideWhenUsed="1"/>
     <w:lsdException w:name="Table Web 1" w:semiHidden="1" w:unhideWhenUsed="1"/>
     <w:lsdException w:name="Table Web 2" w:semiHidden="1" w:unhideWhenUsed="1"/>
+    <w:lsdException w:name="Table Web 3" w:semiHidden="1" w:unhideWhenUsed="1"/>
     <w:lsdException w:name="Balloon Text" w:semiHidden="1" w:unhideWhenUsed="1"/>
     <w:lsdException w:name="Table Grid" w:uiPriority="39"/>
     <w:lsdException w:name="Table Theme" w:semiHidden="1" w:unhideWhenUsed="1"/>
@@ -11669,10 +11692,6 @@
     <w:lsdException w:name="List Table 5 Dark Accent 6" w:uiPriority="50"/>
     <w:lsdException w:name="List Table 6 Colorful Accent 6" w:uiPriority="51"/>
     <w:lsdException w:name="List Table 7 Colorful Accent 6" w:uiPriority="52"/>
-    <w:lsdException w:name="Mention" w:semiHidden="1" w:unhideWhenUsed="1"/>
-    <w:lsdException w:name="Smart Hyperlink" w:semiHidden="1" w:unhideWhenUsed="1"/>
-    <w:lsdException w:name="Hashtag" w:semiHidden="1" w:unhideWhenUsed="1"/>
-    <w:lsdException w:name="Unresolved Mention" w:semiHidden="1" w:unhideWhenUsed="1"/>
   </w:latentStyles>
   <w:style w:type="paragraph" w:default="1" w:styleId="Normal">
     <w:name w:val="Normal"/>
@@ -11861,6 +11880,7 @@
       <w:spacing w:after="0" w:line="240" w:lineRule="auto"/>
     </w:pPr>
     <w:tblPr>
+      <w:tblInd w:w="0" w:type="dxa"/>
       <w:tblBorders>
         <w:top w:val="single" w:sz="4" w:space="0" w:color="auto"/>
         <w:left w:val="single" w:sz="4" w:space="0" w:color="auto"/>
@@ -11869,6 +11889,12 @@
         <w:insideH w:val="single" w:sz="4" w:space="0" w:color="auto"/>
         <w:insideV w:val="single" w:sz="4" w:space="0" w:color="auto"/>
       </w:tblBorders>
+      <w:tblCellMar>
+        <w:top w:w="0" w:type="dxa"/>
+        <w:left w:w="108" w:type="dxa"/>
+        <w:bottom w:w="0" w:type="dxa"/>
+        <w:right w:w="108" w:type="dxa"/>
+      </w:tblCellMar>
     </w:tblPr>
   </w:style>
   <w:style w:type="table" w:styleId="GridTable4-Accent1">
@@ -11882,6 +11908,7 @@
     <w:tblPr>
       <w:tblStyleRowBandSize w:val="1"/>
       <w:tblStyleColBandSize w:val="1"/>
+      <w:tblInd w:w="0" w:type="dxa"/>
       <w:tblBorders>
         <w:top w:val="single" w:sz="4" w:space="0" w:color="9CC2E5" w:themeColor="accent1" w:themeTint="99"/>
         <w:left w:val="single" w:sz="4" w:space="0" w:color="9CC2E5" w:themeColor="accent1" w:themeTint="99"/>
@@ -11890,6 +11917,12 @@
         <w:insideH w:val="single" w:sz="4" w:space="0" w:color="9CC2E5" w:themeColor="accent1" w:themeTint="99"/>
         <w:insideV w:val="single" w:sz="4" w:space="0" w:color="9CC2E5" w:themeColor="accent1" w:themeTint="99"/>
       </w:tblBorders>
+      <w:tblCellMar>
+        <w:top w:w="0" w:type="dxa"/>
+        <w:left w:w="108" w:type="dxa"/>
+        <w:bottom w:w="0" w:type="dxa"/>
+        <w:right w:w="108" w:type="dxa"/>
+      </w:tblCellMar>
     </w:tblPr>
     <w:tblStylePr w:type="firstRow">
       <w:rPr>
@@ -12227,7 +12260,7 @@
 </file>
 
 <file path=customXml/itemProps2.xml><?xml version="1.0" encoding="utf-8"?>
-<ds:datastoreItem xmlns:ds="http://schemas.openxmlformats.org/officeDocument/2006/customXml" ds:itemID="{3369C465-2A86-431F-82ED-9EBC5972D42B}">
+<ds:datastoreItem xmlns:ds="http://schemas.openxmlformats.org/officeDocument/2006/customXml" ds:itemID="{2B08226E-7D52-4A6F-8FBC-03DE0FA410B9}">
   <ds:schemaRefs>
     <ds:schemaRef ds:uri="http://schemas.openxmlformats.org/officeDocument/2006/bibliography"/>
   </ds:schemaRefs>

</xml_diff>